<commit_message>
refs #404 Eintrag in Änderungshistory
</commit_message>
<xml_diff>
--- a/doc/11_Qualitaetsmassnahmen/qualitaetsmassnahmen.docx
+++ b/doc/11_Qualitaetsmassnahmen/qualitaetsmassnahmen.docx
@@ -58,35 +58,7 @@
                   <w:rPr>
                     <w:color w:val="4F81BD" w:themeColor="accent1"/>
                   </w:rPr>
-                  <w:t xml:space="preserve">Elmer Lukas, Heidt Christina, Steiner Diego, </w:t>
-                </w:r>
-                <w:proofErr w:type="spellStart"/>
-                <w:r>
-                  <w:rPr>
-                    <w:color w:val="4F81BD" w:themeColor="accent1"/>
-                  </w:rPr>
-                  <w:t>Treichler</w:t>
-                </w:r>
-                <w:proofErr w:type="spellEnd"/>
-                <w:r>
-                  <w:rPr>
-                    <w:color w:val="4F81BD" w:themeColor="accent1"/>
-                  </w:rPr>
-                  <w:t xml:space="preserve"> Delia, </w:t>
-                </w:r>
-                <w:proofErr w:type="spellStart"/>
-                <w:r>
-                  <w:rPr>
-                    <w:color w:val="4F81BD" w:themeColor="accent1"/>
-                  </w:rPr>
-                  <w:t>Waltenspül</w:t>
-                </w:r>
-                <w:proofErr w:type="spellEnd"/>
-                <w:r>
-                  <w:rPr>
-                    <w:color w:val="4F81BD" w:themeColor="accent1"/>
-                  </w:rPr>
-                  <w:t xml:space="preserve"> Remo</w:t>
+                  <w:t>Elmer Lukas, Heidt Christina, Steiner Diego, Treichler Delia, Waltenspül Remo</w:t>
                 </w:r>
               </w:p>
               <w:p>
@@ -544,19 +516,7 @@
               <w:rPr>
                 <w:b w:val="0"/>
               </w:rPr>
-              <w:t>27</w:t>
-            </w:r>
-            <w:r>
-              <w:rPr>
-                <w:b w:val="0"/>
-              </w:rPr>
-              <w:t>.05</w:t>
-            </w:r>
-            <w:r>
-              <w:rPr>
-                <w:b w:val="0"/>
-              </w:rPr>
-              <w:t>.2011</w:t>
+              <w:t>26.05.2011</w:t>
             </w:r>
           </w:p>
         </w:tc>
@@ -569,10 +529,7 @@
               <w:cnfStyle w:val="000000010000" w:firstRow="0" w:lastRow="0" w:firstColumn="0" w:lastColumn="0" w:oddVBand="0" w:evenVBand="0" w:oddHBand="0" w:evenHBand="1" w:firstRowFirstColumn="0" w:firstRowLastColumn="0" w:lastRowFirstColumn="0" w:lastRowLastColumn="0"/>
             </w:pPr>
             <w:r>
-              <w:t>1.</w:t>
-            </w:r>
-            <w:r>
-              <w:t>1</w:t>
+              <w:t>1.1</w:t>
             </w:r>
           </w:p>
         </w:tc>
@@ -585,7 +542,7 @@
               <w:cnfStyle w:val="000000010000" w:firstRow="0" w:lastRow="0" w:firstColumn="0" w:lastColumn="0" w:oddVBand="0" w:evenVBand="0" w:oddHBand="0" w:evenHBand="1" w:firstRowFirstColumn="0" w:firstRowLastColumn="0" w:lastRowFirstColumn="0" w:lastRowLastColumn="0"/>
             </w:pPr>
             <w:r>
-              <w:t>Korrekturen</w:t>
+              <w:t>Abschnitt Metriken erstellt</w:t>
             </w:r>
           </w:p>
         </w:tc>
@@ -598,13 +555,93 @@
               <w:cnfStyle w:val="000000010000" w:firstRow="0" w:lastRow="0" w:firstColumn="0" w:lastColumn="0" w:oddVBand="0" w:evenVBand="0" w:oddHBand="0" w:evenHBand="1" w:firstRowFirstColumn="0" w:firstRowLastColumn="0" w:lastRowFirstColumn="0" w:lastRowLastColumn="0"/>
             </w:pPr>
             <w:r>
+              <w:t>WR</w:t>
+            </w:r>
+            <w:bookmarkStart w:id="2" w:name="_GoBack"/>
+            <w:bookmarkEnd w:id="2"/>
+          </w:p>
+        </w:tc>
+      </w:tr>
+      <w:tr>
+        <w:trPr>
+          <w:cnfStyle w:val="000000100000" w:firstRow="0" w:lastRow="0" w:firstColumn="0" w:lastColumn="0" w:oddVBand="0" w:evenVBand="0" w:oddHBand="1" w:evenHBand="0" w:firstRowFirstColumn="0" w:firstRowLastColumn="0" w:lastRowFirstColumn="0" w:lastRowLastColumn="0"/>
+        </w:trPr>
+        <w:tc>
+          <w:tcPr>
+            <w:cnfStyle w:val="001000000000" w:firstRow="0" w:lastRow="0" w:firstColumn="1" w:lastColumn="0" w:oddVBand="0" w:evenVBand="0" w:oddHBand="0" w:evenHBand="0" w:firstRowFirstColumn="0" w:firstRowLastColumn="0" w:lastRowFirstColumn="0" w:lastRowLastColumn="0"/>
+            <w:tcW w:w="1138" w:type="dxa"/>
+          </w:tcPr>
+          <w:p>
+            <w:pPr>
+              <w:rPr>
+                <w:b w:val="0"/>
+              </w:rPr>
+            </w:pPr>
+            <w:r>
+              <w:rPr>
+                <w:b w:val="0"/>
+              </w:rPr>
+              <w:t>27</w:t>
+            </w:r>
+            <w:r>
+              <w:rPr>
+                <w:b w:val="0"/>
+              </w:rPr>
+              <w:t>.05</w:t>
+            </w:r>
+            <w:r>
+              <w:rPr>
+                <w:b w:val="0"/>
+              </w:rPr>
+              <w:t>.2011</w:t>
+            </w:r>
+          </w:p>
+        </w:tc>
+        <w:tc>
+          <w:tcPr>
+            <w:tcW w:w="993" w:type="dxa"/>
+          </w:tcPr>
+          <w:p>
+            <w:pPr>
+              <w:cnfStyle w:val="000000100000" w:firstRow="0" w:lastRow="0" w:firstColumn="0" w:lastColumn="0" w:oddVBand="0" w:evenVBand="0" w:oddHBand="1" w:evenHBand="0" w:firstRowFirstColumn="0" w:firstRowLastColumn="0" w:lastRowFirstColumn="0" w:lastRowLastColumn="0"/>
+            </w:pPr>
+            <w:r>
+              <w:t>1.</w:t>
+            </w:r>
+            <w:r>
+              <w:t>2</w:t>
+            </w:r>
+          </w:p>
+        </w:tc>
+        <w:tc>
+          <w:tcPr>
+            <w:tcW w:w="4674" w:type="dxa"/>
+          </w:tcPr>
+          <w:p>
+            <w:pPr>
+              <w:cnfStyle w:val="000000100000" w:firstRow="0" w:lastRow="0" w:firstColumn="0" w:lastColumn="0" w:oddVBand="0" w:evenVBand="0" w:oddHBand="1" w:evenHBand="0" w:firstRowFirstColumn="0" w:firstRowLastColumn="0" w:lastRowFirstColumn="0" w:lastRowLastColumn="0"/>
+            </w:pPr>
+            <w:r>
+              <w:t>Korrekturen</w:t>
+            </w:r>
+          </w:p>
+        </w:tc>
+        <w:tc>
+          <w:tcPr>
+            <w:tcW w:w="2303" w:type="dxa"/>
+          </w:tcPr>
+          <w:p>
+            <w:pPr>
+              <w:cnfStyle w:val="000000100000" w:firstRow="0" w:lastRow="0" w:firstColumn="0" w:lastColumn="0" w:oddVBand="0" w:evenVBand="0" w:oddHBand="1" w:evenHBand="0" w:firstRowFirstColumn="0" w:firstRowLastColumn="0" w:lastRowFirstColumn="0" w:lastRowLastColumn="0"/>
+            </w:pPr>
+            <w:r>
               <w:t>TD</w:t>
             </w:r>
           </w:p>
         </w:tc>
       </w:tr>
     </w:tbl>
-    <w:bookmarkStart w:id="2" w:name="_Toc294626181" w:displacedByCustomXml="next"/>
+    <w:bookmarkStart w:id="3" w:name="_Toc294626181" w:displacedByCustomXml="next"/>
     <w:sdt>
       <w:sdtPr>
         <w:rPr>
@@ -636,7 +673,7 @@
             </w:rPr>
             <w:t>Inhaltsverzeichnis</w:t>
           </w:r>
-          <w:bookmarkEnd w:id="2"/>
+          <w:bookmarkEnd w:id="3"/>
         </w:p>
         <w:p>
           <w:pPr>
@@ -3822,14 +3859,14 @@
           <w:lang w:val="de-DE"/>
         </w:rPr>
       </w:pPr>
-      <w:bookmarkStart w:id="3" w:name="_Toc294626182"/>
+      <w:bookmarkStart w:id="4" w:name="_Toc294626182"/>
       <w:r>
         <w:rPr>
           <w:lang w:val="de-DE"/>
         </w:rPr>
         <w:t>Abbildungsverzeichnis</w:t>
       </w:r>
-      <w:bookmarkEnd w:id="3"/>
+      <w:bookmarkEnd w:id="4"/>
     </w:p>
     <w:p>
       <w:pPr>
@@ -4946,30 +4983,30 @@
       <w:pPr>
         <w:pStyle w:val="berschrift1"/>
       </w:pPr>
-      <w:bookmarkStart w:id="4" w:name="_Toc292112092"/>
-      <w:bookmarkStart w:id="5" w:name="_Toc294626183"/>
+      <w:bookmarkStart w:id="5" w:name="_Toc292112092"/>
+      <w:bookmarkStart w:id="6" w:name="_Toc294626183"/>
       <w:r>
         <w:lastRenderedPageBreak/>
         <w:t>Einführung</w:t>
       </w:r>
-      <w:bookmarkEnd w:id="4"/>
       <w:bookmarkEnd w:id="5"/>
+      <w:bookmarkEnd w:id="6"/>
     </w:p>
     <w:p>
       <w:pPr>
         <w:pStyle w:val="berschrift2"/>
         <w:ind w:left="576" w:hanging="576"/>
       </w:pPr>
-      <w:bookmarkStart w:id="6" w:name="_Toc292112093"/>
-      <w:bookmarkStart w:id="7" w:name="_Toc294626184"/>
+      <w:bookmarkStart w:id="7" w:name="_Toc292112093"/>
+      <w:bookmarkStart w:id="8" w:name="_Toc294626184"/>
       <w:r>
         <w:t>Zweck</w:t>
       </w:r>
-      <w:bookmarkEnd w:id="6"/>
       <w:bookmarkEnd w:id="7"/>
-    </w:p>
-    <w:p>
-      <w:bookmarkStart w:id="8" w:name="_Toc292112094"/>
+      <w:bookmarkEnd w:id="8"/>
+    </w:p>
+    <w:p>
+      <w:bookmarkStart w:id="9" w:name="_Toc292112094"/>
       <w:r>
         <w:t xml:space="preserve">Der Zweck dieses </w:t>
       </w:r>
@@ -4977,15 +5014,7 @@
         <w:t xml:space="preserve">Dokuments ist die </w:t>
       </w:r>
       <w:r>
-        <w:t>Aufzeigung von Codestatistiken und -</w:t>
-      </w:r>
-      <w:proofErr w:type="spellStart"/>
-      <w:r>
-        <w:t>metriken</w:t>
-      </w:r>
-      <w:proofErr w:type="spellEnd"/>
-      <w:r>
-        <w:t xml:space="preserve">, </w:t>
+        <w:t xml:space="preserve">Aufzeigung von Codestatistiken und -metriken, </w:t>
       </w:r>
       <w:r>
         <w:t xml:space="preserve">die </w:t>
@@ -5011,12 +5040,12 @@
         <w:pStyle w:val="berschrift2"/>
         <w:ind w:left="576" w:hanging="576"/>
       </w:pPr>
-      <w:bookmarkStart w:id="9" w:name="_Toc294626185"/>
+      <w:bookmarkStart w:id="10" w:name="_Toc294626185"/>
       <w:r>
         <w:t>Gültigkeitsbereich</w:t>
       </w:r>
-      <w:bookmarkEnd w:id="8"/>
       <w:bookmarkEnd w:id="9"/>
+      <w:bookmarkEnd w:id="10"/>
     </w:p>
     <w:p>
       <w:r>
@@ -5028,25 +5057,17 @@
         <w:pStyle w:val="berschrift2"/>
         <w:ind w:left="576" w:hanging="576"/>
       </w:pPr>
-      <w:bookmarkStart w:id="10" w:name="_Toc292112095"/>
-      <w:bookmarkStart w:id="11" w:name="_Toc294626186"/>
+      <w:bookmarkStart w:id="11" w:name="_Toc292112095"/>
+      <w:bookmarkStart w:id="12" w:name="_Toc294626186"/>
       <w:r>
         <w:t>Definitionen und Abkürzungen</w:t>
       </w:r>
-      <w:bookmarkEnd w:id="10"/>
       <w:bookmarkEnd w:id="11"/>
-    </w:p>
-    <w:p>
-      <w:r>
-        <w:t xml:space="preserve">Die Definitionen und Abkürzungen befinden sich in der ausgelagerten Datei </w:t>
-      </w:r>
-      <w:proofErr w:type="spellStart"/>
-      <w:r>
-        <w:t>doc</w:t>
-      </w:r>
-      <w:proofErr w:type="spellEnd"/>
-      <w:r>
-        <w:t>/01_Projektplan/glossar.docx.</w:t>
+      <w:bookmarkEnd w:id="12"/>
+    </w:p>
+    <w:p>
+      <w:r>
+        <w:t>Die Definitionen und Abkürzungen befinden sich in der ausgelagerten Datei doc/01_Projektplan/glossar.docx.</w:t>
       </w:r>
     </w:p>
     <w:p>
@@ -5054,19 +5075,19 @@
         <w:pStyle w:val="berschrift2"/>
         <w:ind w:left="576" w:hanging="576"/>
       </w:pPr>
-      <w:bookmarkStart w:id="12" w:name="_Toc292112096"/>
-      <w:bookmarkStart w:id="13" w:name="_Toc294256526"/>
-      <w:bookmarkStart w:id="14" w:name="_Ref294536497"/>
-      <w:bookmarkStart w:id="15" w:name="_Ref294536499"/>
-      <w:bookmarkStart w:id="16" w:name="_Toc294626187"/>
+      <w:bookmarkStart w:id="13" w:name="_Toc292112096"/>
+      <w:bookmarkStart w:id="14" w:name="_Toc294256526"/>
+      <w:bookmarkStart w:id="15" w:name="_Ref294536497"/>
+      <w:bookmarkStart w:id="16" w:name="_Ref294536499"/>
+      <w:bookmarkStart w:id="17" w:name="_Toc294626187"/>
       <w:r>
         <w:t>Referenzen</w:t>
       </w:r>
-      <w:bookmarkEnd w:id="12"/>
       <w:bookmarkEnd w:id="13"/>
       <w:bookmarkEnd w:id="14"/>
       <w:bookmarkEnd w:id="15"/>
       <w:bookmarkEnd w:id="16"/>
+      <w:bookmarkEnd w:id="17"/>
     </w:p>
     <w:p>
       <w:pPr>
@@ -5076,28 +5097,18 @@
           <w:numId w:val="5"/>
         </w:numPr>
       </w:pPr>
-      <w:proofErr w:type="spellStart"/>
-      <w:r>
-        <w:t>doc</w:t>
-      </w:r>
-      <w:proofErr w:type="spellEnd"/>
-      <w:r>
-        <w:t>/</w:t>
+      <w:r>
+        <w:t>doc/</w:t>
       </w:r>
       <w:r>
         <w:t>11_Qualitaetsmassnahmen</w:t>
       </w:r>
       <w:r>
-        <w:t>/</w:t>
-      </w:r>
-      <w:proofErr w:type="spellStart"/>
-      <w:r>
-        <w:t>metrics</w:t>
+        <w:t>/metrics</w:t>
       </w:r>
       <w:r>
         <w:t>_client</w:t>
       </w:r>
-      <w:proofErr w:type="spellEnd"/>
       <w:r>
         <w:t>/*</w:t>
       </w:r>
@@ -5110,13 +5121,8 @@
           <w:numId w:val="5"/>
         </w:numPr>
       </w:pPr>
-      <w:proofErr w:type="spellStart"/>
-      <w:r>
-        <w:t>doc</w:t>
-      </w:r>
-      <w:proofErr w:type="spellEnd"/>
-      <w:r>
-        <w:t>/</w:t>
+      <w:r>
+        <w:t>doc/</w:t>
       </w:r>
       <w:r>
         <w:t>11_Qualitaetsmassnahmen</w:t>
@@ -5133,13 +5139,8 @@
           <w:numId w:val="5"/>
         </w:numPr>
       </w:pPr>
-      <w:proofErr w:type="spellStart"/>
-      <w:r>
-        <w:t>doc</w:t>
-      </w:r>
-      <w:proofErr w:type="spellEnd"/>
-      <w:r>
-        <w:t>/06_Tests/ms6/</w:t>
+      <w:r>
+        <w:t>doc/06_Tests/ms6/</w:t>
       </w:r>
       <w:r>
         <w:t>test_dokumentation_ms6</w:t>
@@ -5159,21 +5160,16 @@
           <w:numId w:val="5"/>
         </w:numPr>
       </w:pPr>
-      <w:proofErr w:type="spellStart"/>
-      <w:r>
-        <w:t>doc</w:t>
-      </w:r>
-      <w:proofErr w:type="spellEnd"/>
+      <w:r>
+        <w:t>doc/</w:t>
+      </w:r>
+      <w:r>
+        <w:t>05_Design</w:t>
+      </w:r>
       <w:r>
         <w:t>/</w:t>
       </w:r>
       <w:r>
-        <w:t>05_Design</w:t>
-      </w:r>
-      <w:r>
-        <w:t>/</w:t>
-      </w:r>
-      <w:r>
         <w:t>software_architektur</w:t>
       </w:r>
       <w:r>
@@ -5189,12 +5185,12 @@
       <w:pPr>
         <w:pStyle w:val="berschrift1"/>
       </w:pPr>
-      <w:bookmarkStart w:id="17" w:name="_Toc294626188"/>
+      <w:bookmarkStart w:id="18" w:name="_Toc294626188"/>
       <w:r>
         <w:lastRenderedPageBreak/>
         <w:t>Tests</w:t>
       </w:r>
-      <w:bookmarkEnd w:id="17"/>
+      <w:bookmarkEnd w:id="18"/>
     </w:p>
     <w:p>
       <w:r>
@@ -5214,12 +5210,12 @@
       <w:pPr>
         <w:pStyle w:val="berschrift1"/>
       </w:pPr>
-      <w:bookmarkStart w:id="18" w:name="_Toc294626189"/>
+      <w:bookmarkStart w:id="19" w:name="_Toc294626189"/>
       <w:r>
         <w:lastRenderedPageBreak/>
         <w:t>Codestatistiken</w:t>
       </w:r>
-      <w:bookmarkEnd w:id="18"/>
+      <w:bookmarkEnd w:id="19"/>
     </w:p>
     <w:p>
       <w:pPr>
@@ -5400,15 +5396,7 @@
           </w:tcPr>
           <w:p>
             <w:r>
-              <w:t xml:space="preserve">LOC (Lines </w:t>
-            </w:r>
-            <w:proofErr w:type="spellStart"/>
-            <w:r>
-              <w:t>Of</w:t>
-            </w:r>
-            <w:proofErr w:type="spellEnd"/>
-            <w:r>
-              <w:t xml:space="preserve"> Code)</w:t>
+              <w:t>LOC (Lines Of Code)</w:t>
             </w:r>
           </w:p>
         </w:tc>
@@ -5454,21 +5442,7 @@
               <w:rPr>
                 <w:lang w:val="en-US"/>
               </w:rPr>
-              <w:t xml:space="preserve">NI (Number of </w:t>
-            </w:r>
-            <w:proofErr w:type="spellStart"/>
-            <w:r>
-              <w:rPr>
-                <w:lang w:val="en-US"/>
-              </w:rPr>
-              <w:t>bytecode</w:t>
-            </w:r>
-            <w:proofErr w:type="spellEnd"/>
-            <w:r>
-              <w:rPr>
-                <w:lang w:val="en-US"/>
-              </w:rPr>
-              <w:t xml:space="preserve"> Instructions)</w:t>
+              <w:t>NI (Number of bytecode Instructions)</w:t>
             </w:r>
           </w:p>
         </w:tc>
@@ -5585,31 +5559,18 @@
       <w:pPr>
         <w:pStyle w:val="Beschriftung"/>
       </w:pPr>
-      <w:bookmarkStart w:id="19" w:name="_Toc294628522"/>
+      <w:bookmarkStart w:id="20" w:name="_Toc294628522"/>
       <w:r>
         <w:t xml:space="preserve">Abbildung </w:t>
       </w:r>
-      <w:r>
-        <w:fldChar w:fldCharType="begin"/>
-      </w:r>
-      <w:r>
-        <w:instrText xml:space="preserve"> SEQ Abbildung \* ARABIC </w:instrText>
-      </w:r>
-      <w:r>
-        <w:fldChar w:fldCharType="separate"/>
-      </w:r>
-      <w:r>
-        <w:rPr>
-          <w:noProof/>
-        </w:rPr>
-        <w:t>1</w:t>
-      </w:r>
-      <w:r>
-        <w:rPr>
-          <w:noProof/>
-        </w:rPr>
-        <w:fldChar w:fldCharType="end"/>
-      </w:r>
+      <w:fldSimple w:instr=" SEQ Abbildung \* ARABIC ">
+        <w:r>
+          <w:rPr>
+            <w:noProof/>
+          </w:rPr>
+          <w:t>1</w:t>
+        </w:r>
+      </w:fldSimple>
       <w:r>
         <w:t xml:space="preserve"> </w:t>
       </w:r>
@@ -5625,7 +5586,7 @@
       <w:r>
         <w:t>Codestatistik Android</w:t>
       </w:r>
-      <w:bookmarkEnd w:id="19"/>
+      <w:bookmarkEnd w:id="20"/>
     </w:p>
     <w:p/>
     <w:p>
@@ -5691,19 +5652,51 @@
       <w:pPr>
         <w:pStyle w:val="Beschriftung"/>
       </w:pPr>
-      <w:bookmarkStart w:id="20" w:name="_Ref294538584"/>
-      <w:bookmarkStart w:id="21" w:name="_Toc294628523"/>
+      <w:bookmarkStart w:id="21" w:name="_Ref294538584"/>
+      <w:bookmarkStart w:id="22" w:name="_Toc294628523"/>
       <w:r>
         <w:t xml:space="preserve">Abbildung </w:t>
       </w:r>
-      <w:r>
+      <w:fldSimple w:instr=" SEQ Abbildung \* ARABIC ">
+        <w:r>
+          <w:rPr>
+            <w:noProof/>
+          </w:rPr>
+          <w:t>2</w:t>
+        </w:r>
+      </w:fldSimple>
+      <w:r>
+        <w:t xml:space="preserve"> - Codestatistik Android</w:t>
+      </w:r>
+      <w:bookmarkEnd w:id="21"/>
+      <w:bookmarkEnd w:id="22"/>
+    </w:p>
+    <w:p>
+      <w:r>
+        <w:t xml:space="preserve">Bildlegende zu </w:t>
+      </w:r>
+      <w:r>
+        <w:rPr>
+          <w:lang w:val="en-US"/>
+        </w:rPr>
         <w:fldChar w:fldCharType="begin"/>
       </w:r>
       <w:r>
-        <w:instrText xml:space="preserve"> SEQ Abbildung \* ARABIC </w:instrText>
-      </w:r>
-      <w:r>
+        <w:instrText xml:space="preserve"> REF _Ref294538584 \h </w:instrText>
+      </w:r>
+      <w:r>
+        <w:rPr>
+          <w:lang w:val="en-US"/>
+        </w:rPr>
+      </w:r>
+      <w:r>
+        <w:rPr>
+          <w:lang w:val="en-US"/>
+        </w:rPr>
         <w:fldChar w:fldCharType="separate"/>
+      </w:r>
+      <w:r>
+        <w:t xml:space="preserve">Abbildung </w:t>
       </w:r>
       <w:r>
         <w:rPr>
@@ -5712,51 +5705,6 @@
         <w:t>2</w:t>
       </w:r>
       <w:r>
-        <w:rPr>
-          <w:noProof/>
-        </w:rPr>
-        <w:fldChar w:fldCharType="end"/>
-      </w:r>
-      <w:r>
-        <w:t xml:space="preserve"> - Codestatistik Android</w:t>
-      </w:r>
-      <w:bookmarkEnd w:id="20"/>
-      <w:bookmarkEnd w:id="21"/>
-    </w:p>
-    <w:p>
-      <w:r>
-        <w:t xml:space="preserve">Bildlegende zu </w:t>
-      </w:r>
-      <w:r>
-        <w:rPr>
-          <w:lang w:val="en-US"/>
-        </w:rPr>
-        <w:fldChar w:fldCharType="begin"/>
-      </w:r>
-      <w:r>
-        <w:instrText xml:space="preserve"> REF _Ref294538584 \h </w:instrText>
-      </w:r>
-      <w:r>
-        <w:rPr>
-          <w:lang w:val="en-US"/>
-        </w:rPr>
-      </w:r>
-      <w:r>
-        <w:rPr>
-          <w:lang w:val="en-US"/>
-        </w:rPr>
-        <w:fldChar w:fldCharType="separate"/>
-      </w:r>
-      <w:r>
-        <w:t xml:space="preserve">Abbildung </w:t>
-      </w:r>
-      <w:r>
-        <w:rPr>
-          <w:noProof/>
-        </w:rPr>
-        <w:t>2</w:t>
-      </w:r>
-      <w:r>
         <w:t xml:space="preserve"> - Codestatistik Android</w:t>
       </w:r>
       <w:r>
@@ -5775,14 +5723,12 @@
           <w:lang w:val="en-US"/>
         </w:rPr>
       </w:pPr>
-      <w:proofErr w:type="spellStart"/>
       <w:r>
         <w:rPr>
           <w:lang w:val="en-US"/>
         </w:rPr>
         <w:t>LOCm</w:t>
       </w:r>
-      <w:proofErr w:type="spellEnd"/>
       <w:r>
         <w:rPr>
           <w:lang w:val="en-US"/>
@@ -5918,19 +5864,7 @@
     </w:p>
     <w:p>
       <w:r>
-        <w:t xml:space="preserve">Die Codestatistiken des </w:t>
-      </w:r>
-      <w:r>
-        <w:t>Servers</w:t>
-      </w:r>
-      <w:r>
-        <w:t xml:space="preserve"> können nicht mit jenen des </w:t>
-      </w:r>
-      <w:r>
-        <w:t>Clients</w:t>
-      </w:r>
-      <w:r>
-        <w:t xml:space="preserve"> verglichen werden, da in Ruby für die Programmierung der gleichen Funktionalität oftmals weniger Code benötigt wird.</w:t>
+        <w:t>Die Codestatistiken des Servers können nicht mit jenen des Clients verglichen werden, da in Ruby für die Programmierung der gleichen Funktionalität oftmals weniger Code benötigt wird.</w:t>
       </w:r>
     </w:p>
     <w:p>
@@ -6100,8 +6034,6 @@
             </w:pPr>
             <w:r>
               <w:tab/>
-            </w:r>
-            <w:r>
               <w:t>Tests</w:t>
             </w:r>
           </w:p>
@@ -6240,8 +6172,6 @@
             </w:pPr>
             <w:r>
               <w:tab/>
-            </w:r>
-            <w:r>
               <w:t>Total</w:t>
             </w:r>
           </w:p>
@@ -6378,32 +6308,15 @@
     <w:p>
       <w:pPr>
         <w:pStyle w:val="Beschriftung"/>
-        <w:rPr>
-          <w:lang w:val="en-US"/>
-        </w:rPr>
-      </w:pPr>
-      <w:bookmarkStart w:id="22" w:name="_Toc294628524"/>
-      <w:proofErr w:type="spellStart"/>
-      <w:r>
-        <w:rPr>
-          <w:lang w:val="en-US"/>
-        </w:rPr>
-        <w:t>Abbildung</w:t>
-      </w:r>
-      <w:proofErr w:type="spellEnd"/>
-      <w:r>
-        <w:rPr>
-          <w:lang w:val="en-US"/>
-        </w:rPr>
-        <w:t xml:space="preserve"> </w:t>
+      </w:pPr>
+      <w:bookmarkStart w:id="23" w:name="_Toc294628524"/>
+      <w:r>
+        <w:t xml:space="preserve">Abbildung </w:t>
       </w:r>
       <w:r>
         <w:fldChar w:fldCharType="begin"/>
       </w:r>
       <w:r>
-        <w:rPr>
-          <w:lang w:val="en-US"/>
-        </w:rPr>
         <w:instrText xml:space="preserve"> SEQ Abbildung \* ARABIC </w:instrText>
       </w:r>
       <w:r>
@@ -6412,7 +6325,6 @@
       <w:r>
         <w:rPr>
           <w:noProof/>
-          <w:lang w:val="en-US"/>
         </w:rPr>
         <w:t>3</w:t>
       </w:r>
@@ -6423,43 +6335,16 @@
         <w:fldChar w:fldCharType="end"/>
       </w:r>
       <w:r>
-        <w:rPr>
-          <w:lang w:val="en-US"/>
-        </w:rPr>
-        <w:t xml:space="preserve"> - </w:t>
-      </w:r>
-      <w:proofErr w:type="spellStart"/>
-      <w:r>
-        <w:rPr>
-          <w:lang w:val="en-US"/>
-        </w:rPr>
-        <w:t>Codestatistik</w:t>
-      </w:r>
-      <w:proofErr w:type="spellEnd"/>
-      <w:r>
-        <w:rPr>
-          <w:lang w:val="en-US"/>
-        </w:rPr>
-        <w:t xml:space="preserve"> Rails</w:t>
-      </w:r>
-      <w:bookmarkEnd w:id="22"/>
-    </w:p>
-    <w:p>
-      <w:pPr>
-        <w:rPr>
-          <w:lang w:val="en-US"/>
-        </w:rPr>
-      </w:pPr>
-      <w:r>
-        <w:rPr>
-          <w:lang w:val="en-US"/>
-        </w:rPr>
+        <w:t xml:space="preserve"> - Codestatistik Rails</w:t>
+      </w:r>
+      <w:bookmarkEnd w:id="23"/>
+    </w:p>
+    <w:p>
+      <w:r>
         <w:br w:type="page"/>
       </w:r>
     </w:p>
     <w:p>
-      <w:bookmarkStart w:id="23" w:name="_GoBack"/>
-      <w:bookmarkEnd w:id="23"/>
       <w:r>
         <w:lastRenderedPageBreak/>
         <w:t>Untenstehend eine Übersicht über die 41 benutzten Libraries, unterteilt nach Kategorie:</w:t>
@@ -6516,21 +6401,7 @@
               <w:rPr>
                 <w:lang w:val="en-US"/>
               </w:rPr>
-              <w:t xml:space="preserve">  * </w:t>
-            </w:r>
-            <w:proofErr w:type="spellStart"/>
-            <w:r>
-              <w:rPr>
-                <w:lang w:val="en-US"/>
-              </w:rPr>
-              <w:t>capistrano</w:t>
-            </w:r>
-            <w:proofErr w:type="spellEnd"/>
-            <w:r>
-              <w:rPr>
-                <w:lang w:val="en-US"/>
-              </w:rPr>
-              <w:t xml:space="preserve"> (2.6.0)</w:t>
+              <w:t>  * capistrano (2.6.0)</w:t>
             </w:r>
           </w:p>
         </w:tc>
@@ -6595,21 +6466,26 @@
               <w:rPr>
                 <w:lang w:val="en-US"/>
               </w:rPr>
-              <w:t xml:space="preserve">* </w:t>
-            </w:r>
-            <w:proofErr w:type="spellStart"/>
-            <w:r>
+              <w:t>* rcov (0.9.9)</w:t>
+            </w:r>
+          </w:p>
+          <w:p>
+            <w:pPr>
               <w:rPr>
                 <w:lang w:val="en-US"/>
               </w:rPr>
-              <w:t>rcov</w:t>
-            </w:r>
-            <w:proofErr w:type="spellEnd"/>
+            </w:pPr>
             <w:r>
               <w:rPr>
                 <w:lang w:val="en-US"/>
               </w:rPr>
-              <w:t xml:space="preserve"> (0.9.9)</w:t>
+              <w:t xml:space="preserve">  </w:t>
+            </w:r>
+            <w:r>
+              <w:rPr>
+                <w:lang w:val="en-US"/>
+              </w:rPr>
+              <w:t>* ruby-prof (0.10.7)</w:t>
             </w:r>
           </w:p>
           <w:p>
@@ -6622,67 +6498,46 @@
               <w:rPr>
                 <w:lang w:val="en-US"/>
               </w:rPr>
-              <w:t xml:space="preserve">  </w:t>
-            </w:r>
-            <w:r>
+              <w:t>  * railroady (1.0.2)</w:t>
+            </w:r>
+          </w:p>
+          <w:p>
+            <w:pPr>
               <w:rPr>
                 <w:lang w:val="en-US"/>
               </w:rPr>
-              <w:t>* ruby-prof (0.10.7)</w:t>
-            </w:r>
-          </w:p>
+            </w:pPr>
+            <w:r>
+              <w:rPr>
+                <w:lang w:val="en-US"/>
+              </w:rPr>
+              <w:t>  * sqlite3 (1.3.3)</w:t>
+            </w:r>
+          </w:p>
+        </w:tc>
+        <w:tc>
+          <w:tcPr>
+            <w:tcW w:w="3071" w:type="dxa"/>
+          </w:tcPr>
           <w:p>
             <w:pPr>
               <w:rPr>
                 <w:lang w:val="en-US"/>
               </w:rPr>
             </w:pPr>
-            <w:r>
+          </w:p>
+        </w:tc>
+        <w:tc>
+          <w:tcPr>
+            <w:tcW w:w="3071" w:type="dxa"/>
+          </w:tcPr>
+          <w:p>
+            <w:pPr>
               <w:rPr>
                 <w:lang w:val="en-US"/>
               </w:rPr>
-              <w:t xml:space="preserve">  * </w:t>
-            </w:r>
-            <w:proofErr w:type="spellStart"/>
-            <w:r>
-              <w:rPr>
-                <w:lang w:val="en-US"/>
-              </w:rPr>
-              <w:t>railroady</w:t>
-            </w:r>
-            <w:proofErr w:type="spellEnd"/>
-            <w:r>
-              <w:rPr>
-                <w:lang w:val="en-US"/>
-              </w:rPr>
-              <w:t xml:space="preserve"> (1.0.2)</w:t>
-            </w:r>
-          </w:p>
-          <w:p>
-            <w:pPr>
-              <w:rPr>
-                <w:lang w:val="en-US"/>
-              </w:rPr>
             </w:pPr>
-            <w:r>
-              <w:rPr>
-                <w:lang w:val="en-US"/>
-              </w:rPr>
-              <w:t>  * sqlite3 (1.3.3)</w:t>
-            </w:r>
-          </w:p>
-        </w:tc>
-        <w:tc>
-          <w:tcPr>
-            <w:tcW w:w="3071" w:type="dxa"/>
-          </w:tcPr>
-          <w:p/>
-        </w:tc>
-        <w:tc>
-          <w:tcPr>
-            <w:tcW w:w="3071" w:type="dxa"/>
-          </w:tcPr>
-          <w:p/>
+          </w:p>
         </w:tc>
       </w:tr>
       <w:tr>
@@ -6727,21 +6582,7 @@
               <w:rPr>
                 <w:lang w:val="en-US"/>
               </w:rPr>
-              <w:t xml:space="preserve">* </w:t>
-            </w:r>
-            <w:proofErr w:type="spellStart"/>
-            <w:r>
-              <w:rPr>
-                <w:lang w:val="en-US"/>
-              </w:rPr>
-              <w:t>exception_notification</w:t>
-            </w:r>
-            <w:proofErr w:type="spellEnd"/>
-            <w:r>
-              <w:rPr>
-                <w:lang w:val="en-US"/>
-              </w:rPr>
-              <w:t xml:space="preserve"> (2.4.0)</w:t>
+              <w:t>* exception_notification (2.4.0)</w:t>
             </w:r>
           </w:p>
         </w:tc>
@@ -6892,21 +6733,7 @@
               <w:rPr>
                 <w:lang w:val="en-US"/>
               </w:rPr>
-              <w:t xml:space="preserve">  * </w:t>
-            </w:r>
-            <w:proofErr w:type="spellStart"/>
-            <w:r>
-              <w:rPr>
-                <w:lang w:val="en-US"/>
-              </w:rPr>
-              <w:t>mysql</w:t>
-            </w:r>
-            <w:proofErr w:type="spellEnd"/>
-            <w:r>
-              <w:rPr>
-                <w:lang w:val="en-US"/>
-              </w:rPr>
-              <w:t xml:space="preserve"> (2.8.1)</w:t>
+              <w:t>  * mysql (2.8.1)</w:t>
             </w:r>
           </w:p>
         </w:tc>
@@ -6940,7 +6767,6 @@
                 <w:lang w:val="en-US"/>
               </w:rPr>
             </w:pPr>
-            <w:proofErr w:type="spellStart"/>
             <w:r>
               <w:rPr>
                 <w:b/>
@@ -6949,7 +6775,6 @@
               </w:rPr>
               <w:t>Rails</w:t>
             </w:r>
-            <w:proofErr w:type="spellEnd"/>
           </w:p>
         </w:tc>
         <w:tc>
@@ -7014,21 +6839,20 @@
               <w:rPr>
                 <w:lang w:val="en-US"/>
               </w:rPr>
-              <w:t xml:space="preserve">  * </w:t>
-            </w:r>
-            <w:proofErr w:type="spellStart"/>
-            <w:r>
+              <w:t>  * actionmailer (3.0.5)</w:t>
+            </w:r>
+          </w:p>
+          <w:p>
+            <w:pPr>
               <w:rPr>
                 <w:lang w:val="en-US"/>
               </w:rPr>
-              <w:t>actionmailer</w:t>
-            </w:r>
-            <w:proofErr w:type="spellEnd"/>
+            </w:pPr>
             <w:r>
               <w:rPr>
                 <w:lang w:val="en-US"/>
               </w:rPr>
-              <w:t xml:space="preserve"> (3.0.5)</w:t>
+              <w:t>  * actionpack (3.0.5)</w:t>
             </w:r>
           </w:p>
           <w:p>
@@ -7041,21 +6865,20 @@
               <w:rPr>
                 <w:lang w:val="en-US"/>
               </w:rPr>
-              <w:t xml:space="preserve">  * </w:t>
-            </w:r>
-            <w:proofErr w:type="spellStart"/>
-            <w:r>
+              <w:t>  * activemodel (3.0.5)</w:t>
+            </w:r>
+          </w:p>
+          <w:p>
+            <w:pPr>
               <w:rPr>
                 <w:lang w:val="en-US"/>
               </w:rPr>
-              <w:t>actionpack</w:t>
-            </w:r>
-            <w:proofErr w:type="spellEnd"/>
+            </w:pPr>
             <w:r>
               <w:rPr>
                 <w:lang w:val="en-US"/>
               </w:rPr>
-              <w:t xml:space="preserve"> (3.0.5)</w:t>
+              <w:t>  * activerecord (3.0.5)</w:t>
             </w:r>
           </w:p>
           <w:p>
@@ -7068,21 +6891,20 @@
               <w:rPr>
                 <w:lang w:val="en-US"/>
               </w:rPr>
-              <w:t xml:space="preserve">  * </w:t>
-            </w:r>
-            <w:proofErr w:type="spellStart"/>
-            <w:r>
+              <w:t>  * activeresource (3.0.5)</w:t>
+            </w:r>
+          </w:p>
+          <w:p>
+            <w:pPr>
               <w:rPr>
                 <w:lang w:val="en-US"/>
               </w:rPr>
-              <w:t>activemodel</w:t>
-            </w:r>
-            <w:proofErr w:type="spellEnd"/>
+            </w:pPr>
             <w:r>
               <w:rPr>
                 <w:lang w:val="en-US"/>
               </w:rPr>
-              <w:t xml:space="preserve"> (3.0.5)</w:t>
+              <w:t>  * activesupport (3.0.5)</w:t>
             </w:r>
           </w:p>
           <w:p>
@@ -7095,21 +6917,20 @@
               <w:rPr>
                 <w:lang w:val="en-US"/>
               </w:rPr>
-              <w:t xml:space="preserve">  * </w:t>
-            </w:r>
-            <w:proofErr w:type="spellStart"/>
-            <w:r>
+              <w:t>  * arel (2.0.10)</w:t>
+            </w:r>
+          </w:p>
+          <w:p>
+            <w:pPr>
               <w:rPr>
                 <w:lang w:val="en-US"/>
               </w:rPr>
-              <w:t>activerecord</w:t>
-            </w:r>
-            <w:proofErr w:type="spellEnd"/>
+            </w:pPr>
             <w:r>
               <w:rPr>
                 <w:lang w:val="en-US"/>
               </w:rPr>
-              <w:t xml:space="preserve"> (3.0.5)</w:t>
+              <w:t>  * bcrypt-ruby (2.1.4)</w:t>
             </w:r>
           </w:p>
           <w:p>
@@ -7122,21 +6943,20 @@
               <w:rPr>
                 <w:lang w:val="en-US"/>
               </w:rPr>
-              <w:t xml:space="preserve">  * </w:t>
-            </w:r>
-            <w:proofErr w:type="spellStart"/>
-            <w:r>
+              <w:t>  * dynamic_form (1.1.4)</w:t>
+            </w:r>
+          </w:p>
+          <w:p>
+            <w:pPr>
               <w:rPr>
                 <w:lang w:val="en-US"/>
               </w:rPr>
-              <w:t>activeresource</w:t>
-            </w:r>
-            <w:proofErr w:type="spellEnd"/>
+            </w:pPr>
             <w:r>
               <w:rPr>
                 <w:lang w:val="en-US"/>
               </w:rPr>
-              <w:t xml:space="preserve"> (3.0.5)</w:t>
+              <w:t>  * erubis (2.6.6)</w:t>
             </w:r>
           </w:p>
           <w:p>
@@ -7149,21 +6969,31 @@
               <w:rPr>
                 <w:lang w:val="en-US"/>
               </w:rPr>
-              <w:t xml:space="preserve">  * </w:t>
-            </w:r>
-            <w:proofErr w:type="spellStart"/>
-            <w:r>
+              <w:t>  * highline (1.6.2)</w:t>
+            </w:r>
+          </w:p>
+        </w:tc>
+        <w:tc>
+          <w:tcPr>
+            <w:tcW w:w="3071" w:type="dxa"/>
+          </w:tcPr>
+          <w:p>
+            <w:pPr>
               <w:rPr>
                 <w:lang w:val="en-US"/>
               </w:rPr>
-              <w:t>activesupport</w:t>
-            </w:r>
-            <w:proofErr w:type="spellEnd"/>
+            </w:pPr>
             <w:r>
               <w:rPr>
                 <w:lang w:val="en-US"/>
               </w:rPr>
-              <w:t xml:space="preserve"> (3.0.5)</w:t>
+              <w:t xml:space="preserve">  </w:t>
+            </w:r>
+            <w:r>
+              <w:rPr>
+                <w:lang w:val="en-US"/>
+              </w:rPr>
+              <w:t>* i18n (0.6.0)</w:t>
             </w:r>
           </w:p>
           <w:p>
@@ -7176,21 +7006,26 @@
               <w:rPr>
                 <w:lang w:val="en-US"/>
               </w:rPr>
-              <w:t xml:space="preserve">  * </w:t>
-            </w:r>
-            <w:proofErr w:type="spellStart"/>
+              <w:t xml:space="preserve">  </w:t>
+            </w:r>
             <w:r>
               <w:rPr>
                 <w:lang w:val="en-US"/>
               </w:rPr>
-              <w:t>arel</w:t>
-            </w:r>
-            <w:proofErr w:type="spellEnd"/>
-            <w:r>
+              <w:t>* mail (2.2.19)</w:t>
+            </w:r>
+          </w:p>
+          <w:p>
+            <w:pPr>
               <w:rPr>
                 <w:lang w:val="en-US"/>
               </w:rPr>
-              <w:t xml:space="preserve"> (2.0.10)</w:t>
+            </w:pPr>
+            <w:r>
+              <w:rPr>
+                <w:lang w:val="en-US"/>
+              </w:rPr>
+              <w:t>  * mime-types (1.16)</w:t>
             </w:r>
           </w:p>
           <w:p>
@@ -7203,21 +7038,26 @@
               <w:rPr>
                 <w:lang w:val="en-US"/>
               </w:rPr>
-              <w:t xml:space="preserve">  * </w:t>
-            </w:r>
-            <w:proofErr w:type="spellStart"/>
-            <w:r>
+              <w:t>  * net-scp (1.0.4)</w:t>
+            </w:r>
+          </w:p>
+          <w:p>
+            <w:pPr>
               <w:rPr>
                 <w:lang w:val="en-US"/>
               </w:rPr>
-              <w:t>bcrypt</w:t>
-            </w:r>
-            <w:proofErr w:type="spellEnd"/>
+            </w:pPr>
             <w:r>
               <w:rPr>
                 <w:lang w:val="en-US"/>
               </w:rPr>
-              <w:t>-ruby (2.1.4)</w:t>
+              <w:t xml:space="preserve">  </w:t>
+            </w:r>
+            <w:r>
+              <w:rPr>
+                <w:lang w:val="en-US"/>
+              </w:rPr>
+              <w:t>* net-sftp (2.0.5)</w:t>
             </w:r>
           </w:p>
           <w:p>
@@ -7230,21 +7070,20 @@
               <w:rPr>
                 <w:lang w:val="en-US"/>
               </w:rPr>
-              <w:t xml:space="preserve">  * </w:t>
-            </w:r>
-            <w:proofErr w:type="spellStart"/>
-            <w:r>
+              <w:t>  * net-ssh (2.1.4)</w:t>
+            </w:r>
+          </w:p>
+          <w:p>
+            <w:pPr>
               <w:rPr>
                 <w:lang w:val="en-US"/>
               </w:rPr>
-              <w:t>dynamic_form</w:t>
-            </w:r>
-            <w:proofErr w:type="spellEnd"/>
+            </w:pPr>
             <w:r>
               <w:rPr>
                 <w:lang w:val="en-US"/>
               </w:rPr>
-              <w:t xml:space="preserve"> (1.1.4)</w:t>
+              <w:t>  * net-ssh-gateway (1.1.0)</w:t>
             </w:r>
           </w:p>
           <w:p>
@@ -7257,21 +7096,20 @@
               <w:rPr>
                 <w:lang w:val="en-US"/>
               </w:rPr>
-              <w:t xml:space="preserve">  * </w:t>
-            </w:r>
-            <w:proofErr w:type="spellStart"/>
-            <w:r>
+              <w:t>  * orm_adapter (0.0.5)</w:t>
+            </w:r>
+          </w:p>
+          <w:p>
+            <w:pPr>
               <w:rPr>
                 <w:lang w:val="en-US"/>
               </w:rPr>
-              <w:t>erubis</w:t>
-            </w:r>
-            <w:proofErr w:type="spellEnd"/>
+            </w:pPr>
             <w:r>
               <w:rPr>
                 <w:lang w:val="en-US"/>
               </w:rPr>
-              <w:t xml:space="preserve"> (2.6.6)</w:t>
+              <w:t>  * polyglot (0.3.1)</w:t>
             </w:r>
           </w:p>
           <w:p>
@@ -7284,7 +7122,33 @@
               <w:rPr>
                 <w:lang w:val="en-US"/>
               </w:rPr>
-              <w:t>  * highline (1.6.2)</w:t>
+              <w:t>  * rack (1.2.2)</w:t>
+            </w:r>
+          </w:p>
+          <w:p>
+            <w:pPr>
+              <w:rPr>
+                <w:lang w:val="en-US"/>
+              </w:rPr>
+            </w:pPr>
+            <w:r>
+              <w:rPr>
+                <w:lang w:val="en-US"/>
+              </w:rPr>
+              <w:t>  * rack-mount (0.6.14)</w:t>
+            </w:r>
+          </w:p>
+          <w:p>
+            <w:pPr>
+              <w:rPr>
+                <w:lang w:val="en-US"/>
+              </w:rPr>
+            </w:pPr>
+            <w:r>
+              <w:rPr>
+                <w:lang w:val="en-US"/>
+              </w:rPr>
+              <w:t>  * rack-test (0.5.7)</w:t>
             </w:r>
           </w:p>
         </w:tc>
@@ -7308,7 +7172,7 @@
               <w:rPr>
                 <w:lang w:val="en-US"/>
               </w:rPr>
-              <w:t>* i18n (0.6.0)</w:t>
+              <w:t>* rails (3.0.5)</w:t>
             </w:r>
           </w:p>
           <w:p>
@@ -7321,13 +7185,20 @@
               <w:rPr>
                 <w:lang w:val="en-US"/>
               </w:rPr>
-              <w:t xml:space="preserve">  </w:t>
-            </w:r>
-            <w:r>
+              <w:t>  * railties (3.0.5)</w:t>
+            </w:r>
+          </w:p>
+          <w:p>
+            <w:pPr>
               <w:rPr>
                 <w:lang w:val="en-US"/>
               </w:rPr>
-              <w:t>* mail (2.2.19)</w:t>
+            </w:pPr>
+            <w:r>
+              <w:rPr>
+                <w:lang w:val="en-US"/>
+              </w:rPr>
+              <w:t xml:space="preserve">  * rake (0.8.7)   </w:t>
             </w:r>
           </w:p>
           <w:p>
@@ -7340,7 +7211,7 @@
               <w:rPr>
                 <w:lang w:val="en-US"/>
               </w:rPr>
-              <w:t>  * mime-types (1.16)</w:t>
+              <w:t xml:space="preserve">  * thor (0.14.6)</w:t>
             </w:r>
           </w:p>
           <w:p>
@@ -7353,318 +7224,20 @@
               <w:rPr>
                 <w:lang w:val="en-US"/>
               </w:rPr>
-              <w:t>  * net-</w:t>
-            </w:r>
-            <w:proofErr w:type="spellStart"/>
-            <w:r>
+              <w:t>  * treetop (1.4.9)</w:t>
+            </w:r>
+          </w:p>
+          <w:p>
+            <w:pPr>
               <w:rPr>
                 <w:lang w:val="en-US"/>
               </w:rPr>
-              <w:t>scp</w:t>
-            </w:r>
-            <w:proofErr w:type="spellEnd"/>
+            </w:pPr>
             <w:r>
               <w:rPr>
                 <w:lang w:val="en-US"/>
               </w:rPr>
-              <w:t xml:space="preserve"> (1.0.4)</w:t>
-            </w:r>
-          </w:p>
-          <w:p>
-            <w:pPr>
-              <w:rPr>
-                <w:lang w:val="en-US"/>
-              </w:rPr>
-            </w:pPr>
-            <w:r>
-              <w:rPr>
-                <w:lang w:val="en-US"/>
-              </w:rPr>
-              <w:t xml:space="preserve">  </w:t>
-            </w:r>
-            <w:r>
-              <w:rPr>
-                <w:lang w:val="en-US"/>
-              </w:rPr>
-              <w:t>* net-</w:t>
-            </w:r>
-            <w:proofErr w:type="spellStart"/>
-            <w:r>
-              <w:rPr>
-                <w:lang w:val="en-US"/>
-              </w:rPr>
-              <w:t>sftp</w:t>
-            </w:r>
-            <w:proofErr w:type="spellEnd"/>
-            <w:r>
-              <w:rPr>
-                <w:lang w:val="en-US"/>
-              </w:rPr>
-              <w:t xml:space="preserve"> (2.0.5)</w:t>
-            </w:r>
-          </w:p>
-          <w:p>
-            <w:pPr>
-              <w:rPr>
-                <w:lang w:val="en-US"/>
-              </w:rPr>
-            </w:pPr>
-            <w:r>
-              <w:rPr>
-                <w:lang w:val="en-US"/>
-              </w:rPr>
-              <w:t>  * net-</w:t>
-            </w:r>
-            <w:proofErr w:type="spellStart"/>
-            <w:r>
-              <w:rPr>
-                <w:lang w:val="en-US"/>
-              </w:rPr>
-              <w:t>ssh</w:t>
-            </w:r>
-            <w:proofErr w:type="spellEnd"/>
-            <w:r>
-              <w:rPr>
-                <w:lang w:val="en-US"/>
-              </w:rPr>
-              <w:t xml:space="preserve"> (2.1.4)</w:t>
-            </w:r>
-          </w:p>
-          <w:p>
-            <w:pPr>
-              <w:rPr>
-                <w:lang w:val="en-US"/>
-              </w:rPr>
-            </w:pPr>
-            <w:r>
-              <w:rPr>
-                <w:lang w:val="en-US"/>
-              </w:rPr>
-              <w:t>  * net-</w:t>
-            </w:r>
-            <w:proofErr w:type="spellStart"/>
-            <w:r>
-              <w:rPr>
-                <w:lang w:val="en-US"/>
-              </w:rPr>
-              <w:t>ssh</w:t>
-            </w:r>
-            <w:proofErr w:type="spellEnd"/>
-            <w:r>
-              <w:rPr>
-                <w:lang w:val="en-US"/>
-              </w:rPr>
-              <w:t>-gateway (1.1.0)</w:t>
-            </w:r>
-          </w:p>
-          <w:p>
-            <w:pPr>
-              <w:rPr>
-                <w:lang w:val="en-US"/>
-              </w:rPr>
-            </w:pPr>
-            <w:r>
-              <w:rPr>
-                <w:lang w:val="en-US"/>
-              </w:rPr>
-              <w:t xml:space="preserve">  * </w:t>
-            </w:r>
-            <w:proofErr w:type="spellStart"/>
-            <w:r>
-              <w:rPr>
-                <w:lang w:val="en-US"/>
-              </w:rPr>
-              <w:t>orm_adapter</w:t>
-            </w:r>
-            <w:proofErr w:type="spellEnd"/>
-            <w:r>
-              <w:rPr>
-                <w:lang w:val="en-US"/>
-              </w:rPr>
-              <w:t xml:space="preserve"> (0.0.5)</w:t>
-            </w:r>
-          </w:p>
-          <w:p>
-            <w:pPr>
-              <w:rPr>
-                <w:lang w:val="en-US"/>
-              </w:rPr>
-            </w:pPr>
-            <w:r>
-              <w:rPr>
-                <w:lang w:val="en-US"/>
-              </w:rPr>
-              <w:t>  * polyglot (0.3.1)</w:t>
-            </w:r>
-          </w:p>
-          <w:p>
-            <w:pPr>
-              <w:rPr>
-                <w:lang w:val="en-US"/>
-              </w:rPr>
-            </w:pPr>
-            <w:r>
-              <w:rPr>
-                <w:lang w:val="en-US"/>
-              </w:rPr>
-              <w:t>  * rack (1.2.2)</w:t>
-            </w:r>
-          </w:p>
-          <w:p>
-            <w:pPr>
-              <w:rPr>
-                <w:lang w:val="en-US"/>
-              </w:rPr>
-            </w:pPr>
-            <w:r>
-              <w:rPr>
-                <w:lang w:val="en-US"/>
-              </w:rPr>
-              <w:t>  * rack-mount (0.6.14)</w:t>
-            </w:r>
-          </w:p>
-          <w:p>
-            <w:pPr>
-              <w:rPr>
-                <w:lang w:val="en-US"/>
-              </w:rPr>
-            </w:pPr>
-            <w:r>
-              <w:rPr>
-                <w:lang w:val="en-US"/>
-              </w:rPr>
-              <w:t>  * rack-test (0.5.7)</w:t>
-            </w:r>
-          </w:p>
-        </w:tc>
-        <w:tc>
-          <w:tcPr>
-            <w:tcW w:w="3071" w:type="dxa"/>
-          </w:tcPr>
-          <w:p>
-            <w:pPr>
-              <w:rPr>
-                <w:lang w:val="en-US"/>
-              </w:rPr>
-            </w:pPr>
-            <w:r>
-              <w:rPr>
-                <w:lang w:val="en-US"/>
-              </w:rPr>
-              <w:t xml:space="preserve">  </w:t>
-            </w:r>
-            <w:r>
-              <w:rPr>
-                <w:lang w:val="en-US"/>
-              </w:rPr>
-              <w:t>* rails (3.0.5)</w:t>
-            </w:r>
-          </w:p>
-          <w:p>
-            <w:pPr>
-              <w:rPr>
-                <w:lang w:val="en-US"/>
-              </w:rPr>
-            </w:pPr>
-            <w:r>
-              <w:rPr>
-                <w:lang w:val="en-US"/>
-              </w:rPr>
-              <w:t xml:space="preserve">  * </w:t>
-            </w:r>
-            <w:proofErr w:type="spellStart"/>
-            <w:r>
-              <w:rPr>
-                <w:lang w:val="en-US"/>
-              </w:rPr>
-              <w:t>railties</w:t>
-            </w:r>
-            <w:proofErr w:type="spellEnd"/>
-            <w:r>
-              <w:rPr>
-                <w:lang w:val="en-US"/>
-              </w:rPr>
-              <w:t xml:space="preserve"> (3.0.5)</w:t>
-            </w:r>
-          </w:p>
-          <w:p>
-            <w:pPr>
-              <w:rPr>
-                <w:lang w:val="en-US"/>
-              </w:rPr>
-            </w:pPr>
-            <w:r>
-              <w:rPr>
-                <w:lang w:val="en-US"/>
-              </w:rPr>
-              <w:t xml:space="preserve">  * rake (0.8.7)   </w:t>
-            </w:r>
-          </w:p>
-          <w:p>
-            <w:pPr>
-              <w:rPr>
-                <w:lang w:val="en-US"/>
-              </w:rPr>
-            </w:pPr>
-            <w:r>
-              <w:rPr>
-                <w:lang w:val="en-US"/>
-              </w:rPr>
-              <w:t xml:space="preserve">  * </w:t>
-            </w:r>
-            <w:proofErr w:type="spellStart"/>
-            <w:r>
-              <w:rPr>
-                <w:lang w:val="en-US"/>
-              </w:rPr>
-              <w:t>thor</w:t>
-            </w:r>
-            <w:proofErr w:type="spellEnd"/>
-            <w:r>
-              <w:rPr>
-                <w:lang w:val="en-US"/>
-              </w:rPr>
-              <w:t xml:space="preserve"> (0.14.6)</w:t>
-            </w:r>
-          </w:p>
-          <w:p>
-            <w:pPr>
-              <w:rPr>
-                <w:lang w:val="en-US"/>
-              </w:rPr>
-            </w:pPr>
-            <w:r>
-              <w:rPr>
-                <w:lang w:val="en-US"/>
-              </w:rPr>
-              <w:t>  * treetop (1.4.9)</w:t>
-            </w:r>
-          </w:p>
-          <w:p>
-            <w:pPr>
-              <w:rPr>
-                <w:lang w:val="en-US"/>
-              </w:rPr>
-            </w:pPr>
-            <w:r>
-              <w:rPr>
-                <w:lang w:val="en-US"/>
-              </w:rPr>
-              <w:t xml:space="preserve">  * </w:t>
-            </w:r>
-            <w:proofErr w:type="spellStart"/>
-            <w:r>
-              <w:rPr>
-                <w:lang w:val="en-US"/>
-              </w:rPr>
-              <w:t>tzinfo</w:t>
-            </w:r>
-            <w:proofErr w:type="spellEnd"/>
-            <w:r>
-              <w:rPr>
-                <w:lang w:val="en-US"/>
-              </w:rPr>
-              <w:t xml:space="preserve"> (0.3.27)</w:t>
+              <w:t>  * tzinfo (0.3.27)</w:t>
             </w:r>
           </w:p>
           <w:p>
@@ -7730,13 +7303,11 @@
       <w:pPr>
         <w:pStyle w:val="berschrift1"/>
       </w:pPr>
-      <w:proofErr w:type="spellStart"/>
       <w:r>
         <w:lastRenderedPageBreak/>
         <w:t>Codemetriken</w:t>
       </w:r>
       <w:bookmarkEnd w:id="24"/>
-      <w:proofErr w:type="spellEnd"/>
     </w:p>
     <w:p>
       <w:pPr>
@@ -7745,47 +7316,7 @@
         </w:tabs>
       </w:pPr>
       <w:r>
-        <w:t xml:space="preserve">Für die </w:t>
-      </w:r>
-      <w:proofErr w:type="spellStart"/>
-      <w:r>
-        <w:t>Metrikanalyse</w:t>
-      </w:r>
-      <w:proofErr w:type="spellEnd"/>
-      <w:r>
-        <w:t xml:space="preserve"> des implementierten Codes wurden unter Android die Anwendungen State </w:t>
-      </w:r>
-      <w:proofErr w:type="spellStart"/>
-      <w:r>
-        <w:t>of</w:t>
-      </w:r>
-      <w:proofErr w:type="spellEnd"/>
-      <w:r>
-        <w:t xml:space="preserve"> Flow </w:t>
-      </w:r>
-      <w:proofErr w:type="spellStart"/>
-      <w:r>
-        <w:t>Eclipse</w:t>
-      </w:r>
-      <w:proofErr w:type="spellEnd"/>
-      <w:r>
-        <w:t xml:space="preserve"> </w:t>
-      </w:r>
-      <w:proofErr w:type="spellStart"/>
-      <w:r>
-        <w:t>Metrics</w:t>
-      </w:r>
-      <w:proofErr w:type="spellEnd"/>
-      <w:r>
-        <w:t xml:space="preserve"> sowie </w:t>
-      </w:r>
-      <w:proofErr w:type="spellStart"/>
-      <w:r>
-        <w:t>Structure</w:t>
-      </w:r>
-      <w:proofErr w:type="spellEnd"/>
-      <w:r>
-        <w:t xml:space="preserve"> 101 verwendet. </w:t>
+        <w:t xml:space="preserve">Für die Metrikanalyse des implementierten Codes wurden unter Android die Anwendungen State of Flow Eclipse Metrics sowie Structure 101 verwendet. </w:t>
       </w:r>
     </w:p>
     <w:p>
@@ -7936,67 +7467,14 @@
       <w:bookmarkStart w:id="27" w:name="_Toc294613520"/>
       <w:bookmarkStart w:id="28" w:name="_Toc294626195"/>
       <w:r>
-        <w:t xml:space="preserve">State </w:t>
-      </w:r>
-      <w:proofErr w:type="spellStart"/>
-      <w:r>
-        <w:t>of</w:t>
-      </w:r>
-      <w:proofErr w:type="spellEnd"/>
-      <w:r>
-        <w:t xml:space="preserve"> Flow </w:t>
-      </w:r>
-      <w:proofErr w:type="spellStart"/>
-      <w:r>
-        <w:t>Eclipse</w:t>
-      </w:r>
-      <w:proofErr w:type="spellEnd"/>
-      <w:r>
-        <w:t xml:space="preserve"> </w:t>
-      </w:r>
-      <w:proofErr w:type="spellStart"/>
-      <w:r>
-        <w:t>Metrics</w:t>
+        <w:t>State of Flow Eclipse Metrics</w:t>
       </w:r>
       <w:bookmarkEnd w:id="27"/>
       <w:bookmarkEnd w:id="28"/>
-      <w:proofErr w:type="spellEnd"/>
-    </w:p>
-    <w:p>
-      <w:r>
-        <w:t xml:space="preserve">Das </w:t>
-      </w:r>
-      <w:proofErr w:type="spellStart"/>
-      <w:r>
-        <w:t>Eclipse-Plugin</w:t>
-      </w:r>
-      <w:proofErr w:type="spellEnd"/>
-      <w:r>
-        <w:t xml:space="preserve"> State </w:t>
-      </w:r>
-      <w:proofErr w:type="spellStart"/>
-      <w:r>
-        <w:t>of</w:t>
-      </w:r>
-      <w:proofErr w:type="spellEnd"/>
-      <w:r>
-        <w:t xml:space="preserve"> Flow </w:t>
-      </w:r>
-      <w:proofErr w:type="spellStart"/>
-      <w:r>
-        <w:t>Eclipse</w:t>
-      </w:r>
-      <w:proofErr w:type="spellEnd"/>
-      <w:r>
-        <w:t xml:space="preserve"> </w:t>
-      </w:r>
-      <w:proofErr w:type="spellStart"/>
-      <w:r>
-        <w:t>Metrics</w:t>
-      </w:r>
-      <w:proofErr w:type="spellEnd"/>
-      <w:r>
-        <w:t xml:space="preserve"> wird verwendet</w:t>
+    </w:p>
+    <w:p>
+      <w:r>
+        <w:t>Das Eclipse-Plugin State of Flow Eclipse Metrics wird verwendet</w:t>
       </w:r>
       <w:r>
         <w:t>,</w:t>
@@ -8007,27 +7485,9 @@
       <w:r>
         <w:t>„</w:t>
       </w:r>
-      <w:proofErr w:type="spellStart"/>
-      <w:r>
-        <w:t>McCabe’s</w:t>
-      </w:r>
-      <w:proofErr w:type="spellEnd"/>
-      <w:r>
-        <w:t xml:space="preserve"> </w:t>
-      </w:r>
-      <w:proofErr w:type="spellStart"/>
-      <w:r>
-        <w:t>Cyclomatic</w:t>
-      </w:r>
-      <w:proofErr w:type="spellEnd"/>
-      <w:r>
-        <w:t xml:space="preserve"> </w:t>
-      </w:r>
-      <w:proofErr w:type="spellStart"/>
-      <w:r>
-        <w:t>Complexity</w:t>
-      </w:r>
-      <w:proofErr w:type="spellEnd"/>
+      <w:r>
+        <w:t>McCabe’s Cyclomatic Complexity</w:t>
+      </w:r>
       <w:r>
         <w:t>“</w:t>
       </w:r>
@@ -8038,13 +7498,8 @@
         <w:t>„</w:t>
       </w:r>
       <w:r>
-        <w:t xml:space="preserve">Efferent </w:t>
-      </w:r>
-      <w:proofErr w:type="spellStart"/>
-      <w:r>
-        <w:t>Coupling</w:t>
-      </w:r>
-      <w:proofErr w:type="spellEnd"/>
+        <w:t>Efferent Coupling</w:t>
+      </w:r>
       <w:r>
         <w:t>“</w:t>
       </w:r>
@@ -8055,13 +7510,8 @@
         <w:t>„</w:t>
       </w:r>
       <w:r>
-        <w:t xml:space="preserve">Feature </w:t>
-      </w:r>
-      <w:proofErr w:type="spellStart"/>
-      <w:r>
-        <w:t>Envy</w:t>
-      </w:r>
-      <w:proofErr w:type="spellEnd"/>
+        <w:t>Feature Envy</w:t>
+      </w:r>
       <w:r>
         <w:t>“</w:t>
       </w:r>
@@ -8072,21 +7522,8 @@
         <w:t>„</w:t>
       </w:r>
       <w:r>
-        <w:t xml:space="preserve">Lines </w:t>
-      </w:r>
-      <w:proofErr w:type="spellStart"/>
-      <w:r>
-        <w:t>of</w:t>
-      </w:r>
-      <w:proofErr w:type="spellEnd"/>
-      <w:r>
-        <w:t xml:space="preserve"> Code in </w:t>
-      </w:r>
-      <w:proofErr w:type="spellStart"/>
-      <w:r>
-        <w:t>Method</w:t>
-      </w:r>
-      <w:proofErr w:type="spellEnd"/>
+        <w:t>Lines of Code in Method</w:t>
+      </w:r>
       <w:r>
         <w:t>“</w:t>
       </w:r>
@@ -8117,20 +7554,10 @@
       <w:pPr>
         <w:pStyle w:val="berschrift4"/>
       </w:pPr>
-      <w:proofErr w:type="spellStart"/>
       <w:r>
         <w:lastRenderedPageBreak/>
-        <w:t>Cyclomatic</w:t>
-      </w:r>
-      <w:proofErr w:type="spellEnd"/>
-      <w:r>
-        <w:t xml:space="preserve"> </w:t>
-      </w:r>
-      <w:proofErr w:type="spellStart"/>
-      <w:r>
-        <w:t>Complexity</w:t>
-      </w:r>
-      <w:proofErr w:type="spellEnd"/>
+        <w:t>Cyclomatic Complexity</w:t>
+      </w:r>
     </w:p>
     <w:p>
       <w:r>
@@ -8155,34 +7582,13 @@
         <w:t>5</w:t>
       </w:r>
       <w:r>
-        <w:t xml:space="preserve"> - Übersicht </w:t>
-      </w:r>
-      <w:proofErr w:type="spellStart"/>
-      <w:r>
-        <w:t>Cyclomatic</w:t>
-      </w:r>
-      <w:proofErr w:type="spellEnd"/>
-      <w:r>
-        <w:t xml:space="preserve"> </w:t>
-      </w:r>
-      <w:proofErr w:type="spellStart"/>
-      <w:r>
-        <w:t>Complexity</w:t>
-      </w:r>
-      <w:proofErr w:type="spellEnd"/>
+        <w:t xml:space="preserve"> - Übersicht Cyclomatic Complexity</w:t>
+      </w:r>
       <w:r>
         <w:fldChar w:fldCharType="end"/>
       </w:r>
       <w:r>
-        <w:t xml:space="preserve"> ersichtlich, ist die </w:t>
-      </w:r>
-      <w:proofErr w:type="spellStart"/>
-      <w:r>
-        <w:t>zyklomatische</w:t>
-      </w:r>
-      <w:proofErr w:type="spellEnd"/>
-      <w:r>
-        <w:t xml:space="preserve"> Komplexität relativ gering. Sämtliche Klassen befinden sich innerhalb des gewünschten Bereichs von eins bis vier. </w:t>
+        <w:t xml:space="preserve"> ersichtlich, ist die zyklomatische Komplexität relativ gering. Sämtliche Klassen befinden sich innerhalb des gewünschten Bereichs von eins bis vier. </w:t>
       </w:r>
     </w:p>
     <w:p>
@@ -8254,46 +7660,20 @@
       <w:r>
         <w:t xml:space="preserve">Abbildung </w:t>
       </w:r>
-      <w:r>
-        <w:fldChar w:fldCharType="begin"/>
-      </w:r>
-      <w:r>
-        <w:instrText xml:space="preserve"> SEQ Abbildung \* ARABIC </w:instrText>
-      </w:r>
-      <w:r>
-        <w:fldChar w:fldCharType="separate"/>
-      </w:r>
-      <w:r>
-        <w:rPr>
-          <w:noProof/>
-        </w:rPr>
-        <w:t>5</w:t>
-      </w:r>
-      <w:r>
-        <w:rPr>
-          <w:noProof/>
-        </w:rPr>
-        <w:fldChar w:fldCharType="end"/>
-      </w:r>
+      <w:fldSimple w:instr=" SEQ Abbildung \* ARABIC ">
+        <w:r>
+          <w:rPr>
+            <w:noProof/>
+          </w:rPr>
+          <w:t>5</w:t>
+        </w:r>
+      </w:fldSimple>
       <w:bookmarkEnd w:id="29"/>
       <w:r>
-        <w:t xml:space="preserve"> - Übersicht </w:t>
-      </w:r>
-      <w:proofErr w:type="spellStart"/>
-      <w:r>
-        <w:t>Cyclomatic</w:t>
-      </w:r>
-      <w:proofErr w:type="spellEnd"/>
-      <w:r>
-        <w:t xml:space="preserve"> </w:t>
-      </w:r>
-      <w:proofErr w:type="spellStart"/>
-      <w:r>
-        <w:t>Complexity</w:t>
+        <w:t xml:space="preserve"> - Übersicht Cyclomatic Complexity</w:t>
       </w:r>
       <w:bookmarkEnd w:id="30"/>
       <w:bookmarkEnd w:id="31"/>
-      <w:proofErr w:type="spellEnd"/>
     </w:p>
     <w:p>
       <w:pPr>
@@ -8314,15 +7694,7 @@
       </w:pPr>
       <w:r>
         <w:lastRenderedPageBreak/>
-        <w:t xml:space="preserve">Lines </w:t>
-      </w:r>
-      <w:proofErr w:type="spellStart"/>
-      <w:r>
-        <w:t>of</w:t>
-      </w:r>
-      <w:proofErr w:type="spellEnd"/>
-      <w:r>
-        <w:t xml:space="preserve"> Statements</w:t>
+        <w:t>Lines of Statements</w:t>
       </w:r>
     </w:p>
     <w:p>
@@ -8348,15 +7720,7 @@
         <w:t>6</w:t>
       </w:r>
       <w:r>
-        <w:t xml:space="preserve"> - Übersicht Lines </w:t>
-      </w:r>
-      <w:proofErr w:type="spellStart"/>
-      <w:r>
-        <w:t>of</w:t>
-      </w:r>
-      <w:proofErr w:type="spellEnd"/>
-      <w:r>
-        <w:t xml:space="preserve"> Code</w:t>
+        <w:t xml:space="preserve"> - Übersicht Lines of Code</w:t>
       </w:r>
       <w:r>
         <w:fldChar w:fldCharType="end"/>
@@ -8439,37 +7803,16 @@
       <w:r>
         <w:t xml:space="preserve">Abbildung </w:t>
       </w:r>
-      <w:r>
-        <w:fldChar w:fldCharType="begin"/>
-      </w:r>
-      <w:r>
-        <w:instrText xml:space="preserve"> SEQ Abbildung \* ARABIC </w:instrText>
-      </w:r>
-      <w:r>
-        <w:fldChar w:fldCharType="separate"/>
-      </w:r>
-      <w:r>
-        <w:rPr>
-          <w:noProof/>
-        </w:rPr>
-        <w:t>6</w:t>
-      </w:r>
-      <w:r>
-        <w:rPr>
-          <w:noProof/>
-        </w:rPr>
-        <w:fldChar w:fldCharType="end"/>
-      </w:r>
-      <w:r>
-        <w:t xml:space="preserve"> - Übersicht Lines </w:t>
-      </w:r>
-      <w:proofErr w:type="spellStart"/>
-      <w:r>
-        <w:t>of</w:t>
-      </w:r>
-      <w:proofErr w:type="spellEnd"/>
-      <w:r>
-        <w:t xml:space="preserve"> Code</w:t>
+      <w:fldSimple w:instr=" SEQ Abbildung \* ARABIC ">
+        <w:r>
+          <w:rPr>
+            <w:noProof/>
+          </w:rPr>
+          <w:t>6</w:t>
+        </w:r>
+      </w:fldSimple>
+      <w:r>
+        <w:t xml:space="preserve"> - Übersicht Lines of Code</w:t>
       </w:r>
       <w:bookmarkEnd w:id="32"/>
       <w:bookmarkEnd w:id="33"/>
@@ -8494,34 +7837,12 @@
           <w:lang w:val="fr-CH"/>
         </w:rPr>
       </w:pPr>
-      <w:proofErr w:type="spellStart"/>
       <w:r>
         <w:rPr>
           <w:lang w:val="fr-CH"/>
         </w:rPr>
         <w:lastRenderedPageBreak/>
-        <w:t>Weighted</w:t>
-      </w:r>
-      <w:proofErr w:type="spellEnd"/>
-      <w:r>
-        <w:rPr>
-          <w:lang w:val="fr-CH"/>
-        </w:rPr>
-        <w:t xml:space="preserve"> </w:t>
-      </w:r>
-      <w:proofErr w:type="spellStart"/>
-      <w:r>
-        <w:rPr>
-          <w:lang w:val="fr-CH"/>
-        </w:rPr>
-        <w:t>Methods</w:t>
-      </w:r>
-      <w:proofErr w:type="spellEnd"/>
-      <w:r>
-        <w:rPr>
-          <w:lang w:val="fr-CH"/>
-        </w:rPr>
-        <w:t xml:space="preserve"> per Class</w:t>
+        <w:t>Weighted Methods per Class</w:t>
       </w:r>
     </w:p>
     <w:p>
@@ -8537,59 +7858,14 @@
       <w:r>
         <w:t>„</w:t>
       </w:r>
-      <w:proofErr w:type="spellStart"/>
-      <w:r>
-        <w:t>Weighted</w:t>
-      </w:r>
-      <w:proofErr w:type="spellEnd"/>
-      <w:r>
-        <w:t xml:space="preserve"> </w:t>
-      </w:r>
-      <w:proofErr w:type="spellStart"/>
-      <w:r>
-        <w:t>Methods</w:t>
-      </w:r>
-      <w:proofErr w:type="spellEnd"/>
-      <w:r>
-        <w:t xml:space="preserve"> per Class</w:t>
+      <w:r>
+        <w:t>Weighted Methods per Class</w:t>
       </w:r>
       <w:r>
         <w:t>“</w:t>
       </w:r>
       <w:r>
-        <w:t xml:space="preserve"> steht für die kumulierte Komplexität sämtlicher Methoden einer Klasse. Das </w:t>
-      </w:r>
-      <w:proofErr w:type="spellStart"/>
-      <w:r>
-        <w:t>Eclipse</w:t>
-      </w:r>
-      <w:proofErr w:type="spellEnd"/>
-      <w:r>
-        <w:t xml:space="preserve"> </w:t>
-      </w:r>
-      <w:proofErr w:type="spellStart"/>
-      <w:r>
-        <w:t>Metric</w:t>
-      </w:r>
-      <w:proofErr w:type="spellEnd"/>
-      <w:r>
-        <w:t xml:space="preserve"> </w:t>
-      </w:r>
-      <w:proofErr w:type="spellStart"/>
-      <w:r>
-        <w:t>Plugin</w:t>
-      </w:r>
-      <w:proofErr w:type="spellEnd"/>
-      <w:r>
-        <w:t xml:space="preserve"> verwendet für die Komplexitätsanalyse den MC </w:t>
-      </w:r>
-      <w:proofErr w:type="spellStart"/>
-      <w:r>
-        <w:t>Cabe’s</w:t>
-      </w:r>
-      <w:proofErr w:type="spellEnd"/>
-      <w:r>
-        <w:t xml:space="preserve"> Algorithmus. Je höher der Wert liegt, desto höher ist die Komplexität einer kompletten Klasse. Der gewünschte Bereich für diese Kenngrösse liegt zwischen 0 und 40. </w:t>
+        <w:t xml:space="preserve"> steht für die kumulierte Komplexität sämtlicher Methoden einer Klasse. Das Eclipse Metric Plugin verwendet für die Komplexitätsanalyse den MC Cabe’s Algorithmus. Je höher der Wert liegt, desto höher ist die Komplexität einer kompletten Klasse. Der gewünschte Bereich für diese Kenngrösse liegt zwischen 0 und 40. </w:t>
       </w:r>
     </w:p>
     <w:p>
@@ -8618,23 +7894,7 @@
         <w:t>7</w:t>
       </w:r>
       <w:r>
-        <w:t xml:space="preserve"> - Übersicht </w:t>
-      </w:r>
-      <w:proofErr w:type="spellStart"/>
-      <w:r>
-        <w:t>Weighted</w:t>
-      </w:r>
-      <w:proofErr w:type="spellEnd"/>
-      <w:r>
-        <w:t xml:space="preserve"> </w:t>
-      </w:r>
-      <w:proofErr w:type="spellStart"/>
-      <w:r>
-        <w:t>Methods</w:t>
-      </w:r>
-      <w:proofErr w:type="spellEnd"/>
-      <w:r>
-        <w:t xml:space="preserve"> per Class</w:t>
+        <w:t xml:space="preserve"> - Übersicht Weighted Methods per Class</w:t>
       </w:r>
       <w:r>
         <w:fldChar w:fldCharType="end"/>
@@ -8728,45 +7988,16 @@
       <w:r>
         <w:t xml:space="preserve">Abbildung </w:t>
       </w:r>
-      <w:r>
-        <w:fldChar w:fldCharType="begin"/>
-      </w:r>
-      <w:r>
-        <w:instrText xml:space="preserve"> SEQ Abbildung \* ARABIC </w:instrText>
-      </w:r>
-      <w:r>
-        <w:fldChar w:fldCharType="separate"/>
-      </w:r>
-      <w:r>
-        <w:rPr>
-          <w:noProof/>
-        </w:rPr>
-        <w:t>7</w:t>
-      </w:r>
-      <w:r>
-        <w:rPr>
-          <w:noProof/>
-        </w:rPr>
-        <w:fldChar w:fldCharType="end"/>
-      </w:r>
-      <w:r>
-        <w:t xml:space="preserve"> - Übersicht </w:t>
-      </w:r>
-      <w:proofErr w:type="spellStart"/>
-      <w:r>
-        <w:t>Weighted</w:t>
-      </w:r>
-      <w:proofErr w:type="spellEnd"/>
-      <w:r>
-        <w:t xml:space="preserve"> </w:t>
-      </w:r>
-      <w:proofErr w:type="spellStart"/>
-      <w:r>
-        <w:t>Methods</w:t>
-      </w:r>
-      <w:proofErr w:type="spellEnd"/>
-      <w:r>
-        <w:t xml:space="preserve"> per Class</w:t>
+      <w:fldSimple w:instr=" SEQ Abbildung \* ARABIC ">
+        <w:r>
+          <w:rPr>
+            <w:noProof/>
+          </w:rPr>
+          <w:t>7</w:t>
+        </w:r>
+      </w:fldSimple>
+      <w:r>
+        <w:t xml:space="preserve"> - Übersicht Weighted Methods per Class</w:t>
       </w:r>
       <w:bookmarkEnd w:id="34"/>
       <w:bookmarkEnd w:id="35"/>
@@ -8798,13 +8029,8 @@
       <w:r>
         <w:t xml:space="preserve">die Klasse </w:t>
       </w:r>
-      <w:proofErr w:type="spellStart"/>
-      <w:r>
-        <w:t>TimeEntryActivity</w:t>
-      </w:r>
-      <w:proofErr w:type="spellEnd"/>
-      <w:r>
-        <w:t xml:space="preserve"> sowie </w:t>
+      <w:r>
+        <w:t xml:space="preserve">TimeEntryActivity sowie </w:t>
       </w:r>
       <w:r>
         <w:t xml:space="preserve">die Klasse </w:t>
@@ -8824,15 +8050,7 @@
         <w:t xml:space="preserve">Bei der </w:t>
       </w:r>
       <w:r>
-        <w:t xml:space="preserve">Klasse </w:t>
-      </w:r>
-      <w:proofErr w:type="spellStart"/>
-      <w:r>
-        <w:t>TimeEntryActivity</w:t>
-      </w:r>
-      <w:proofErr w:type="spellEnd"/>
-      <w:r>
-        <w:t xml:space="preserve"> sind </w:t>
+        <w:t xml:space="preserve">Klasse TimeEntryActivity sind </w:t>
       </w:r>
       <w:r>
         <w:t xml:space="preserve">der Grund dafür </w:t>
@@ -8880,15 +8098,7 @@
         <w:t>,</w:t>
       </w:r>
       <w:r>
-        <w:t xml:space="preserve"> wie zum Beispiel die </w:t>
-      </w:r>
-      <w:proofErr w:type="spellStart"/>
-      <w:r>
-        <w:t>Lifecycle</w:t>
-      </w:r>
-      <w:proofErr w:type="spellEnd"/>
-      <w:r>
-        <w:t xml:space="preserve"> Methoden</w:t>
+        <w:t xml:space="preserve"> wie zum Beispiel die Lifecycle Methoden</w:t>
       </w:r>
       <w:r>
         <w:t>,</w:t>
@@ -8915,15 +8125,7 @@
         <w:t>8</w:t>
       </w:r>
       <w:r>
-        <w:t xml:space="preserve"> - Codebeispiel </w:t>
-      </w:r>
-      <w:proofErr w:type="spellStart"/>
-      <w:r>
-        <w:t>Lifecycle</w:t>
-      </w:r>
-      <w:proofErr w:type="spellEnd"/>
-      <w:r>
-        <w:t xml:space="preserve"> Methoden</w:t>
+        <w:t xml:space="preserve"> - Codebeispiel Lifecycle Methoden</w:t>
       </w:r>
       <w:r>
         <w:fldChar w:fldCharType="end"/>
@@ -9002,37 +8204,16 @@
       <w:r>
         <w:t xml:space="preserve">Abbildung </w:t>
       </w:r>
-      <w:r>
-        <w:fldChar w:fldCharType="begin"/>
-      </w:r>
-      <w:r>
-        <w:instrText xml:space="preserve"> SEQ Abbildung \* ARABIC </w:instrText>
-      </w:r>
-      <w:r>
-        <w:fldChar w:fldCharType="separate"/>
-      </w:r>
-      <w:r>
-        <w:rPr>
-          <w:noProof/>
-        </w:rPr>
-        <w:t>8</w:t>
-      </w:r>
-      <w:r>
-        <w:rPr>
-          <w:noProof/>
-        </w:rPr>
-        <w:fldChar w:fldCharType="end"/>
-      </w:r>
-      <w:r>
-        <w:t xml:space="preserve"> - Codebeispiel </w:t>
-      </w:r>
-      <w:proofErr w:type="spellStart"/>
-      <w:r>
-        <w:t>Lifecycle</w:t>
-      </w:r>
-      <w:proofErr w:type="spellEnd"/>
-      <w:r>
-        <w:t xml:space="preserve"> Methoden</w:t>
+      <w:fldSimple w:instr=" SEQ Abbildung \* ARABIC ">
+        <w:r>
+          <w:rPr>
+            <w:noProof/>
+          </w:rPr>
+          <w:t>8</w:t>
+        </w:r>
+      </w:fldSimple>
+      <w:r>
+        <w:t xml:space="preserve"> - Codebeispiel Lifecycle Methoden</w:t>
       </w:r>
       <w:bookmarkEnd w:id="36"/>
       <w:bookmarkEnd w:id="37"/>
@@ -9048,25 +8229,12 @@
         <w:pStyle w:val="berschrift4"/>
       </w:pPr>
       <w:r>
-        <w:t xml:space="preserve">Efferent </w:t>
-      </w:r>
-      <w:proofErr w:type="spellStart"/>
-      <w:r>
-        <w:t>Coupling</w:t>
-      </w:r>
-      <w:proofErr w:type="spellEnd"/>
-    </w:p>
-    <w:p>
-      <w:r>
-        <w:t xml:space="preserve">Der Efferent </w:t>
-      </w:r>
-      <w:proofErr w:type="spellStart"/>
-      <w:r>
-        <w:t>Coupling</w:t>
-      </w:r>
-      <w:proofErr w:type="spellEnd"/>
-      <w:r>
-        <w:t xml:space="preserve"> Wert beschreibt die Anzahl verwendeter Typen in einer Klasse. Dies kann ein Indikator für die Kopplung einer Klasse darstellen. </w:t>
+        <w:t>Efferent Coupling</w:t>
+      </w:r>
+    </w:p>
+    <w:p>
+      <w:r>
+        <w:t xml:space="preserve">Der Efferent Coupling Wert beschreibt die Anzahl verwendeter Typen in einer Klasse. Dies kann ein Indikator für die Kopplung einer Klasse darstellen. </w:t>
       </w:r>
     </w:p>
     <w:p>
@@ -9092,13 +8260,8 @@
         <w:t>9</w:t>
       </w:r>
       <w:r>
-        <w:t xml:space="preserve"> - Übersicht Efferent </w:t>
-      </w:r>
-      <w:proofErr w:type="spellStart"/>
-      <w:r>
-        <w:t>Couplings</w:t>
-      </w:r>
-      <w:proofErr w:type="spellEnd"/>
+        <w:t xml:space="preserve"> - Übersicht Efferent Couplings</w:t>
+      </w:r>
       <w:r>
         <w:fldChar w:fldCharType="end"/>
       </w:r>
@@ -9192,37 +8355,19 @@
       <w:r>
         <w:t xml:space="preserve">Abbildung </w:t>
       </w:r>
-      <w:r>
-        <w:fldChar w:fldCharType="begin"/>
-      </w:r>
-      <w:r>
-        <w:instrText xml:space="preserve"> SEQ Abbildung \* ARABIC </w:instrText>
-      </w:r>
-      <w:r>
-        <w:fldChar w:fldCharType="separate"/>
-      </w:r>
-      <w:r>
-        <w:rPr>
-          <w:noProof/>
-        </w:rPr>
-        <w:t>9</w:t>
-      </w:r>
-      <w:r>
-        <w:rPr>
-          <w:noProof/>
-        </w:rPr>
-        <w:fldChar w:fldCharType="end"/>
-      </w:r>
-      <w:r>
-        <w:t xml:space="preserve"> - Übersicht Efferent </w:t>
-      </w:r>
-      <w:proofErr w:type="spellStart"/>
-      <w:r>
-        <w:t>Couplings</w:t>
+      <w:fldSimple w:instr=" SEQ Abbildung \* ARABIC ">
+        <w:r>
+          <w:rPr>
+            <w:noProof/>
+          </w:rPr>
+          <w:t>9</w:t>
+        </w:r>
+      </w:fldSimple>
+      <w:r>
+        <w:t xml:space="preserve"> - Übersicht Efferent Couplings</w:t>
       </w:r>
       <w:bookmarkEnd w:id="38"/>
       <w:bookmarkEnd w:id="39"/>
-      <w:proofErr w:type="spellEnd"/>
     </w:p>
     <w:p>
       <w:pPr>
@@ -9253,34 +8398,12 @@
         <w:rPr>
           <w:rStyle w:val="Fett"/>
         </w:rPr>
-        <w:t xml:space="preserve">pplung Klasse </w:t>
-      </w:r>
-      <w:proofErr w:type="spellStart"/>
-      <w:r>
-        <w:rPr>
-          <w:rStyle w:val="Fett"/>
-        </w:rPr>
-        <w:t>TimeEntryActivity</w:t>
-      </w:r>
-      <w:proofErr w:type="spellEnd"/>
-      <w:r>
-        <w:rPr>
-          <w:rStyle w:val="Fett"/>
-        </w:rPr>
-        <w:t xml:space="preserve"> </w:t>
-      </w:r>
-    </w:p>
-    <w:p>
-      <w:r>
-        <w:t xml:space="preserve">Die Klasse </w:t>
-      </w:r>
-      <w:proofErr w:type="spellStart"/>
-      <w:r>
-        <w:t>TimeEntryActivity</w:t>
-      </w:r>
-      <w:proofErr w:type="spellEnd"/>
-      <w:r>
-        <w:t xml:space="preserve"> ist für die Visualisierung der Hauptanzeige (User Interface) verantwortlich. Dementsprechend enthält diese Klasse eine grosse Anzahl referenzierter GUI Typen</w:t>
+        <w:t xml:space="preserve">pplung Klasse TimeEntryActivity </w:t>
+      </w:r>
+    </w:p>
+    <w:p>
+      <w:r>
+        <w:t>Die Klasse TimeEntryActivity ist für die Visualisierung der Hauptanzeige (User Interface) verantwortlich. Dementsprechend enthält diese Klasse eine grosse Anzahl referenzierter GUI Typen</w:t>
       </w:r>
       <w:r>
         <w:t>. D</w:t>
@@ -9307,13 +8430,8 @@
         <w:t>10</w:t>
       </w:r>
       <w:r>
-        <w:t xml:space="preserve"> - Ausschnitt Importliste Klasse </w:t>
-      </w:r>
-      <w:proofErr w:type="spellStart"/>
-      <w:r>
-        <w:t>TimeEntryActivity</w:t>
-      </w:r>
-      <w:proofErr w:type="spellEnd"/>
+        <w:t xml:space="preserve"> - Ausschnitt Importliste Klasse TimeEntryActivity</w:t>
+      </w:r>
       <w:r>
         <w:fldChar w:fldCharType="end"/>
       </w:r>
@@ -9395,37 +8513,19 @@
       <w:r>
         <w:t xml:space="preserve">Abbildung </w:t>
       </w:r>
-      <w:r>
-        <w:fldChar w:fldCharType="begin"/>
-      </w:r>
-      <w:r>
-        <w:instrText xml:space="preserve"> SEQ Abbildung \* ARABIC </w:instrText>
-      </w:r>
-      <w:r>
-        <w:fldChar w:fldCharType="separate"/>
-      </w:r>
-      <w:r>
-        <w:rPr>
-          <w:noProof/>
-        </w:rPr>
-        <w:t>10</w:t>
-      </w:r>
-      <w:r>
-        <w:rPr>
-          <w:noProof/>
-        </w:rPr>
-        <w:fldChar w:fldCharType="end"/>
-      </w:r>
-      <w:r>
-        <w:t xml:space="preserve"> - Ausschnitt Importliste Klasse </w:t>
-      </w:r>
-      <w:proofErr w:type="spellStart"/>
-      <w:r>
-        <w:t>TimeEntryActivity</w:t>
+      <w:fldSimple w:instr=" SEQ Abbildung \* ARABIC ">
+        <w:r>
+          <w:rPr>
+            <w:noProof/>
+          </w:rPr>
+          <w:t>10</w:t>
+        </w:r>
+      </w:fldSimple>
+      <w:r>
+        <w:t xml:space="preserve"> - Ausschnitt Importliste Klasse TimeEntryActivity</w:t>
       </w:r>
       <w:bookmarkEnd w:id="40"/>
       <w:bookmarkEnd w:id="41"/>
-      <w:proofErr w:type="spellEnd"/>
     </w:p>
     <w:p>
       <w:pPr>
@@ -9433,12 +8533,10 @@
       </w:pPr>
       <w:bookmarkStart w:id="42" w:name="_Toc294613521"/>
       <w:bookmarkStart w:id="43" w:name="_Toc294626196"/>
-      <w:proofErr w:type="spellStart"/>
       <w:r>
         <w:lastRenderedPageBreak/>
         <w:t>Structure</w:t>
       </w:r>
-      <w:proofErr w:type="spellEnd"/>
       <w:r>
         <w:t xml:space="preserve"> 101</w:t>
       </w:r>
@@ -9560,27 +8658,14 @@
       <w:r>
         <w:t xml:space="preserve">Abbildung </w:t>
       </w:r>
-      <w:r>
-        <w:fldChar w:fldCharType="begin"/>
-      </w:r>
-      <w:r>
-        <w:instrText xml:space="preserve"> SEQ Abbildung \* ARABIC </w:instrText>
-      </w:r>
-      <w:r>
-        <w:fldChar w:fldCharType="separate"/>
-      </w:r>
-      <w:r>
-        <w:rPr>
-          <w:noProof/>
-        </w:rPr>
-        <w:t>11</w:t>
-      </w:r>
-      <w:r>
-        <w:rPr>
-          <w:noProof/>
-        </w:rPr>
-        <w:fldChar w:fldCharType="end"/>
-      </w:r>
+      <w:fldSimple w:instr=" SEQ Abbildung \* ARABIC ">
+        <w:r>
+          <w:rPr>
+            <w:noProof/>
+          </w:rPr>
+          <w:t>11</w:t>
+        </w:r>
+      </w:fldSimple>
       <w:r>
         <w:t xml:space="preserve"> - Abhängigkeiten zwischen Packages</w:t>
       </w:r>
@@ -9651,31 +8736,7 @@
         <w:t>beiden</w:t>
       </w:r>
       <w:r>
-        <w:t xml:space="preserve"> Klassen </w:t>
-      </w:r>
-      <w:proofErr w:type="spellStart"/>
-      <w:r>
-        <w:t>SynchronizationServiceTask</w:t>
-      </w:r>
-      <w:proofErr w:type="spellEnd"/>
-      <w:r>
-        <w:t xml:space="preserve"> und </w:t>
-      </w:r>
-      <w:proofErr w:type="spellStart"/>
-      <w:r>
-        <w:t>SychnronizationService</w:t>
-      </w:r>
-      <w:proofErr w:type="spellEnd"/>
-      <w:r>
-        <w:t xml:space="preserve">. Ansonsten verhalten sich die Abhängigkeiten hierarchisch, wobei die Klasse </w:t>
-      </w:r>
-      <w:proofErr w:type="spellStart"/>
-      <w:r>
-        <w:t>SynchronizationService</w:t>
-      </w:r>
-      <w:proofErr w:type="spellEnd"/>
-      <w:r>
-        <w:t xml:space="preserve"> die Wurzel darstellt. </w:t>
+        <w:t xml:space="preserve"> Klassen SynchronizationServiceTask und SychnronizationService. Ansonsten verhalten sich die Abhängigkeiten hierarchisch, wobei die Klasse SynchronizationService die Wurzel darstellt. </w:t>
       </w:r>
     </w:p>
     <w:p>
@@ -9746,27 +8807,14 @@
       <w:r>
         <w:t xml:space="preserve">Abbildung </w:t>
       </w:r>
-      <w:r>
-        <w:fldChar w:fldCharType="begin"/>
-      </w:r>
-      <w:r>
-        <w:instrText xml:space="preserve"> SEQ Abbildung \* ARABIC </w:instrText>
-      </w:r>
-      <w:r>
-        <w:fldChar w:fldCharType="separate"/>
-      </w:r>
-      <w:r>
-        <w:rPr>
-          <w:noProof/>
-        </w:rPr>
-        <w:t>12</w:t>
-      </w:r>
-      <w:r>
-        <w:rPr>
-          <w:noProof/>
-        </w:rPr>
-        <w:fldChar w:fldCharType="end"/>
-      </w:r>
+      <w:fldSimple w:instr=" SEQ Abbildung \* ARABIC ">
+        <w:r>
+          <w:rPr>
+            <w:noProof/>
+          </w:rPr>
+          <w:t>12</w:t>
+        </w:r>
+      </w:fldSimple>
       <w:r>
         <w:t xml:space="preserve"> - Abhängigkeiten in</w:t>
       </w:r>
@@ -9801,45 +8849,13 @@
     </w:p>
     <w:p>
       <w:r>
-        <w:t xml:space="preserve">Die Klasse </w:t>
-      </w:r>
-      <w:proofErr w:type="spellStart"/>
-      <w:r>
-        <w:t>Sy</w:t>
-      </w:r>
-      <w:r>
-        <w:t>nchronizationService</w:t>
-      </w:r>
-      <w:proofErr w:type="spellEnd"/>
-      <w:r>
-        <w:t xml:space="preserve"> enthält</w:t>
-      </w:r>
-      <w:r>
-        <w:t xml:space="preserve"> </w:t>
-      </w:r>
-      <w:proofErr w:type="spellStart"/>
-      <w:r>
-        <w:t>Lifecycle</w:t>
-      </w:r>
-      <w:proofErr w:type="spellEnd"/>
-      <w:r>
-        <w:t xml:space="preserve"> Methoden wie zum Beispiel </w:t>
-      </w:r>
-      <w:proofErr w:type="spellStart"/>
-      <w:r>
-        <w:t>onCreate</w:t>
-      </w:r>
-      <w:proofErr w:type="spellEnd"/>
-      <w:r>
-        <w:t xml:space="preserve">(), </w:t>
-      </w:r>
-      <w:proofErr w:type="spellStart"/>
-      <w:r>
-        <w:t>onStart</w:t>
-      </w:r>
-      <w:proofErr w:type="spellEnd"/>
-      <w:r>
-        <w:t>() etc., welche beim Starten des Dienstes aufgerufen werden</w:t>
+        <w:t>Die Klasse Sy</w:t>
+      </w:r>
+      <w:r>
+        <w:t>nchronizationService enthält</w:t>
+      </w:r>
+      <w:r>
+        <w:t xml:space="preserve"> Lifecycle Methoden wie zum Beispiel onCreate(), onStart() etc., welche beim Starten des Dienstes aufgerufen werden</w:t>
       </w:r>
       <w:r>
         <w:t xml:space="preserve"> (für Codebeispiel siehe </w:t>
@@ -9863,15 +8879,7 @@
         <w:t>8</w:t>
       </w:r>
       <w:r>
-        <w:t xml:space="preserve"> - Codebeispiel </w:t>
-      </w:r>
-      <w:proofErr w:type="spellStart"/>
-      <w:r>
-        <w:t>Lifecycle</w:t>
-      </w:r>
-      <w:proofErr w:type="spellEnd"/>
-      <w:r>
-        <w:t xml:space="preserve"> Methoden</w:t>
+        <w:t xml:space="preserve"> - Codebeispiel Lifecycle Methoden</w:t>
       </w:r>
       <w:r>
         <w:fldChar w:fldCharType="end"/>
@@ -9883,18 +8891,10 @@
         <w:t>. Die</w:t>
       </w:r>
       <w:r>
-        <w:t xml:space="preserve"> Klasse instanziiert ein Objekt der </w:t>
-      </w:r>
-      <w:proofErr w:type="spellStart"/>
-      <w:r>
-        <w:t>Synchronis</w:t>
-      </w:r>
-      <w:r>
-        <w:t>ationServiceTask</w:t>
-      </w:r>
-      <w:proofErr w:type="spellEnd"/>
-      <w:r>
-        <w:t>, damit sie</w:t>
+        <w:t xml:space="preserve"> Klasse instanziiert ein Objekt der Synchronis</w:t>
+      </w:r>
+      <w:r>
+        <w:t>ationServiceTask, damit sie</w:t>
       </w:r>
       <w:r>
         <w:t xml:space="preserve"> möglichst </w:t>
@@ -9907,15 +8907,7 @@
         <w:t xml:space="preserve"> selbst</w:t>
       </w:r>
       <w:r>
-        <w:t xml:space="preserve">, da der Kontext bzw. die </w:t>
-      </w:r>
-      <w:proofErr w:type="spellStart"/>
-      <w:r>
-        <w:t>Datenbankhelper</w:t>
-      </w:r>
-      <w:proofErr w:type="spellEnd"/>
-      <w:r>
-        <w:t xml:space="preserve"> an den Service gebunden sind. </w:t>
+        <w:t xml:space="preserve">, da der Kontext bzw. die Datenbankhelper an den Service gebunden sind. </w:t>
       </w:r>
     </w:p>
     <w:p>
@@ -9929,25 +8921,12 @@
         <w:t>nerhalb</w:t>
       </w:r>
       <w:r>
-        <w:t xml:space="preserve"> Package </w:t>
-      </w:r>
-      <w:proofErr w:type="spellStart"/>
-      <w:r>
-        <w:t>Activities</w:t>
-      </w:r>
-      <w:proofErr w:type="spellEnd"/>
-    </w:p>
-    <w:p>
-      <w:r>
-        <w:t xml:space="preserve">Das Package </w:t>
-      </w:r>
-      <w:proofErr w:type="spellStart"/>
-      <w:r>
-        <w:t>Activities</w:t>
-      </w:r>
-      <w:proofErr w:type="spellEnd"/>
-      <w:r>
-        <w:t xml:space="preserve"> enthält Klassen, welche für die Darstellung der Benutzeroberfläche zuständig sind. Anhand der nachstehenden </w:t>
+        <w:t xml:space="preserve"> Package Activities</w:t>
+      </w:r>
+    </w:p>
+    <w:p>
+      <w:r>
+        <w:t xml:space="preserve">Das Package Activities enthält Klassen, welche für die Darstellung der Benutzeroberfläche zuständig sind. Anhand der nachstehenden </w:t>
       </w:r>
       <w:r>
         <w:fldChar w:fldCharType="begin"/>
@@ -9968,13 +8947,8 @@
         <w:t>13</w:t>
       </w:r>
       <w:r>
-        <w:t xml:space="preserve"> - Abhängigkeiten innerhalb Package </w:t>
-      </w:r>
-      <w:proofErr w:type="spellStart"/>
-      <w:r>
-        <w:t>Activity</w:t>
-      </w:r>
-      <w:proofErr w:type="spellEnd"/>
+        <w:t xml:space="preserve"> - Abhängigkeiten innerhalb Package Activity</w:t>
+      </w:r>
       <w:r>
         <w:fldChar w:fldCharType="end"/>
       </w:r>
@@ -10056,27 +9030,14 @@
       <w:r>
         <w:t xml:space="preserve">Abbildung </w:t>
       </w:r>
-      <w:r>
-        <w:fldChar w:fldCharType="begin"/>
-      </w:r>
-      <w:r>
-        <w:instrText xml:space="preserve"> SEQ Abbildung \* ARABIC </w:instrText>
-      </w:r>
-      <w:r>
-        <w:fldChar w:fldCharType="separate"/>
-      </w:r>
-      <w:r>
-        <w:rPr>
-          <w:noProof/>
-        </w:rPr>
-        <w:t>13</w:t>
-      </w:r>
-      <w:r>
-        <w:rPr>
-          <w:noProof/>
-        </w:rPr>
-        <w:fldChar w:fldCharType="end"/>
-      </w:r>
+      <w:fldSimple w:instr=" SEQ Abbildung \* ARABIC ">
+        <w:r>
+          <w:rPr>
+            <w:noProof/>
+          </w:rPr>
+          <w:t>13</w:t>
+        </w:r>
+      </w:fldSimple>
       <w:r>
         <w:t xml:space="preserve"> - Abhängigkeiten in</w:t>
       </w:r>
@@ -10087,15 +9048,10 @@
         <w:t>erhalb</w:t>
       </w:r>
       <w:r>
-        <w:t xml:space="preserve"> Package </w:t>
-      </w:r>
-      <w:proofErr w:type="spellStart"/>
-      <w:r>
-        <w:t>Activity</w:t>
+        <w:t xml:space="preserve"> Package Activity</w:t>
       </w:r>
       <w:bookmarkEnd w:id="48"/>
       <w:bookmarkEnd w:id="49"/>
-      <w:proofErr w:type="spellEnd"/>
     </w:p>
     <w:p/>
     <w:p>
@@ -10122,49 +9078,25 @@
         <w:t>s Android Frameworks vorgegeben, da beim Aufruf einer n</w:t>
       </w:r>
       <w:r>
-        <w:t xml:space="preserve">euen </w:t>
-      </w:r>
-      <w:proofErr w:type="spellStart"/>
-      <w:r>
-        <w:t>Activity</w:t>
-      </w:r>
-      <w:proofErr w:type="spellEnd"/>
-      <w:r>
-        <w:t xml:space="preserve"> der </w:t>
-      </w:r>
-      <w:proofErr w:type="spellStart"/>
-      <w:r>
-        <w:t>Context</w:t>
-      </w:r>
-      <w:proofErr w:type="spellEnd"/>
+        <w:t xml:space="preserve">euen Activity der Context </w:t>
+      </w:r>
+      <w:r>
+        <w:t>einer</w:t>
+      </w:r>
       <w:r>
         <w:t xml:space="preserve"> </w:t>
       </w:r>
       <w:r>
-        <w:t>einer</w:t>
+        <w:t>Applikation</w:t>
       </w:r>
       <w:r>
         <w:t xml:space="preserve"> </w:t>
       </w:r>
       <w:r>
-        <w:t>Applikation</w:t>
-      </w:r>
-      <w:r>
-        <w:t xml:space="preserve"> </w:t>
-      </w:r>
-      <w:r>
         <w:t xml:space="preserve">übergeben werden muss. Deshalb wird die Referenz auf das eigene Objekt </w:t>
       </w:r>
       <w:r>
-        <w:t>(</w:t>
-      </w:r>
-      <w:proofErr w:type="spellStart"/>
-      <w:r>
-        <w:t>this</w:t>
-      </w:r>
-      <w:proofErr w:type="spellEnd"/>
-      <w:r>
-        <w:t>)</w:t>
+        <w:t>(this)</w:t>
       </w:r>
       <w:r>
         <w:t xml:space="preserve"> übergeben. </w:t>
@@ -10284,27 +9216,14 @@
       <w:r>
         <w:t xml:space="preserve">Abbildung </w:t>
       </w:r>
-      <w:r>
-        <w:fldChar w:fldCharType="begin"/>
-      </w:r>
-      <w:r>
-        <w:instrText xml:space="preserve"> SEQ Abbildung \* ARABIC </w:instrText>
-      </w:r>
-      <w:r>
-        <w:fldChar w:fldCharType="separate"/>
-      </w:r>
-      <w:r>
-        <w:rPr>
-          <w:noProof/>
-        </w:rPr>
-        <w:t>14</w:t>
-      </w:r>
-      <w:r>
-        <w:rPr>
-          <w:noProof/>
-        </w:rPr>
-        <w:fldChar w:fldCharType="end"/>
-      </w:r>
+      <w:fldSimple w:instr=" SEQ Abbildung \* ARABIC ">
+        <w:r>
+          <w:rPr>
+            <w:noProof/>
+          </w:rPr>
+          <w:t>14</w:t>
+        </w:r>
+      </w:fldSimple>
       <w:r>
         <w:t xml:space="preserve"> - Abhängigkeiten in</w:t>
       </w:r>
@@ -10457,27 +9376,14 @@
       <w:r>
         <w:t xml:space="preserve">Abbildung </w:t>
       </w:r>
-      <w:r>
-        <w:fldChar w:fldCharType="begin"/>
-      </w:r>
-      <w:r>
-        <w:instrText xml:space="preserve"> SEQ Abbildung \* ARABIC </w:instrText>
-      </w:r>
-      <w:r>
-        <w:fldChar w:fldCharType="separate"/>
-      </w:r>
-      <w:r>
-        <w:rPr>
-          <w:noProof/>
-        </w:rPr>
-        <w:t>15</w:t>
-      </w:r>
-      <w:r>
-        <w:rPr>
-          <w:noProof/>
-        </w:rPr>
-        <w:fldChar w:fldCharType="end"/>
-      </w:r>
+      <w:fldSimple w:instr=" SEQ Abbildung \* ARABIC ">
+        <w:r>
+          <w:rPr>
+            <w:noProof/>
+          </w:rPr>
+          <w:t>15</w:t>
+        </w:r>
+      </w:fldSimple>
       <w:r>
         <w:t xml:space="preserve"> - Abhängigkeiten in</w:t>
       </w:r>
@@ -10626,15 +9532,7 @@
     </w:p>
     <w:p>
       <w:r>
-        <w:t xml:space="preserve">Nach dem Review üben die in der Liste zugewiesenen Personen die Fehlerbehebung oder das </w:t>
-      </w:r>
-      <w:proofErr w:type="spellStart"/>
-      <w:r>
-        <w:t>Refactoring</w:t>
-      </w:r>
-      <w:proofErr w:type="spellEnd"/>
-      <w:r>
-        <w:t xml:space="preserve"> für die bestimmten Codeabschnitte aus.</w:t>
+        <w:t>Nach dem Review üben die in der Liste zugewiesenen Personen die Fehlerbehebung oder das Refactoring für die bestimmten Codeabschnitte aus.</w:t>
       </w:r>
     </w:p>
     <w:p>
@@ -10668,13 +9566,8 @@
         </w:numPr>
       </w:pPr>
       <w:r>
-        <w:t xml:space="preserve">Code </w:t>
-      </w:r>
-      <w:proofErr w:type="spellStart"/>
-      <w:r>
-        <w:t>Smells</w:t>
-      </w:r>
-      <w:proofErr w:type="spellEnd"/>
+        <w:t>Code Smells</w:t>
+      </w:r>
     </w:p>
     <w:p>
       <w:pPr>
@@ -10739,45 +9632,20 @@
         <w:pStyle w:val="berschrift3"/>
       </w:pPr>
       <w:bookmarkStart w:id="63" w:name="_Toc294626202"/>
-      <w:proofErr w:type="spellStart"/>
       <w:r>
         <w:t>Findbugs</w:t>
       </w:r>
       <w:bookmarkEnd w:id="63"/>
-      <w:proofErr w:type="spellEnd"/>
-    </w:p>
-    <w:p>
-      <w:proofErr w:type="spellStart"/>
-      <w:proofErr w:type="gramStart"/>
-      <w:r>
-        <w:t>Findbugs</w:t>
-      </w:r>
-      <w:proofErr w:type="spellEnd"/>
-      <w:proofErr w:type="gramEnd"/>
-      <w:r>
-        <w:t xml:space="preserve"> ist eine Open-Source Code-Analyse-Software, sie untersucht </w:t>
+    </w:p>
+    <w:p>
+      <w:r>
+        <w:t xml:space="preserve">Findbugs ist eine Open-Source Code-Analyse-Software, sie untersucht </w:t>
       </w:r>
       <w:r>
         <w:t>Java</w:t>
       </w:r>
       <w:r>
-        <w:t xml:space="preserve">-Programme nach Fehlermustern. Es existiert ein </w:t>
-      </w:r>
-      <w:proofErr w:type="spellStart"/>
-      <w:r>
-        <w:t>Eclipse</w:t>
-      </w:r>
-      <w:proofErr w:type="spellEnd"/>
-      <w:r>
-        <w:t xml:space="preserve"> </w:t>
-      </w:r>
-      <w:proofErr w:type="spellStart"/>
-      <w:r>
-        <w:t>Plug-in</w:t>
-      </w:r>
-      <w:proofErr w:type="spellEnd"/>
-      <w:r>
-        <w:t xml:space="preserve"> für eine interaktive Nutzung.</w:t>
+        <w:t>-Programme nach Fehlermustern. Es existiert ein Eclipse Plug-in für eine interaktive Nutzung.</w:t>
       </w:r>
     </w:p>
     <w:p>
@@ -10799,37 +9667,11 @@
       <w:r>
         <w:t xml:space="preserve">Checkstyle überprüft die Einhaltung von </w:t>
       </w:r>
-      <w:proofErr w:type="spellStart"/>
-      <w:r>
-        <w:t>Coding</w:t>
-      </w:r>
-      <w:proofErr w:type="spellEnd"/>
-      <w:r>
-        <w:t xml:space="preserve"> </w:t>
-      </w:r>
-      <w:proofErr w:type="spellStart"/>
-      <w:r>
-        <w:t>Conventions</w:t>
-      </w:r>
-      <w:proofErr w:type="spellEnd"/>
-      <w:r>
-        <w:t xml:space="preserve"> bei der Erstellung von Java-Code. </w:t>
-      </w:r>
-      <w:proofErr w:type="spellStart"/>
-      <w:r>
-        <w:t>Convention</w:t>
-      </w:r>
-      <w:proofErr w:type="spellEnd"/>
-      <w:r>
-        <w:t xml:space="preserve">-Verletzungen werden als Warnungen, nach Kategorie sortiert, angezeigt. Das Programm erlaubt einem, einen einheitlichen </w:t>
-      </w:r>
-      <w:proofErr w:type="spellStart"/>
-      <w:r>
-        <w:t>Coding</w:t>
-      </w:r>
-      <w:proofErr w:type="spellEnd"/>
-      <w:r>
-        <w:t xml:space="preserve"> Standard über alle Implementierungsarbeiten hinweg zu erreichen und so die Softwarequalität zu erhöhen.</w:t>
+      <w:r>
+        <w:t>Coding Conventions</w:t>
+      </w:r>
+      <w:r>
+        <w:t xml:space="preserve"> bei der Erstellung von Java-Code. Convention-Verletzungen werden als Warnungen, nach Kategorie sortiert, angezeigt. Das Programm erlaubt einem, einen einheitlichen Coding Standard über alle Implementierungsarbeiten hinweg zu erreichen und so die Softwarequalität zu erhöhen.</w:t>
       </w:r>
     </w:p>
     <w:p>
@@ -10850,47 +9692,7 @@
     </w:p>
     <w:p>
       <w:r>
-        <w:t xml:space="preserve">Das State </w:t>
-      </w:r>
-      <w:proofErr w:type="spellStart"/>
-      <w:r>
-        <w:t>Of</w:t>
-      </w:r>
-      <w:proofErr w:type="spellEnd"/>
-      <w:r>
-        <w:t xml:space="preserve"> Flow </w:t>
-      </w:r>
-      <w:proofErr w:type="spellStart"/>
-      <w:r>
-        <w:t>Eclipse</w:t>
-      </w:r>
-      <w:proofErr w:type="spellEnd"/>
-      <w:r>
-        <w:t xml:space="preserve"> </w:t>
-      </w:r>
-      <w:proofErr w:type="spellStart"/>
-      <w:r>
-        <w:t>Metrics</w:t>
-      </w:r>
-      <w:proofErr w:type="spellEnd"/>
-      <w:r>
-        <w:t xml:space="preserve"> </w:t>
-      </w:r>
-      <w:proofErr w:type="spellStart"/>
-      <w:r>
-        <w:t>Plugin</w:t>
-      </w:r>
-      <w:proofErr w:type="spellEnd"/>
-      <w:r>
-        <w:t xml:space="preserve"> berechnet verschiedenste </w:t>
-      </w:r>
-      <w:proofErr w:type="spellStart"/>
-      <w:r>
-        <w:t>Metriken</w:t>
-      </w:r>
-      <w:proofErr w:type="spellEnd"/>
-      <w:r>
-        <w:t xml:space="preserve"> bei der Überprüfung des Codes. Es gibt Warnungen für jede Metrik aus, bei der der Schwellwert überschritten ist.</w:t>
+        <w:t>Das State Of Flow Eclipse Metrics Plugin berechnet verschiedenste Metriken bei der Überprüfung des Codes. Es gibt Warnungen für jede Metrik aus, bei der der Schwellwert überschritten ist.</w:t>
       </w:r>
     </w:p>
     <w:p>
@@ -10910,24 +9712,14 @@
         <w:pStyle w:val="berschrift3"/>
       </w:pPr>
       <w:bookmarkStart w:id="66" w:name="_Toc294626205"/>
-      <w:proofErr w:type="spellStart"/>
-      <w:r>
-        <w:t>Structure</w:t>
-      </w:r>
-      <w:proofErr w:type="spellEnd"/>
-      <w:r>
-        <w:t xml:space="preserve"> 101</w:t>
+      <w:r>
+        <w:t>Structure 101</w:t>
       </w:r>
       <w:bookmarkEnd w:id="66"/>
     </w:p>
     <w:p>
-      <w:proofErr w:type="spellStart"/>
-      <w:r>
-        <w:t>Structure</w:t>
-      </w:r>
-      <w:proofErr w:type="spellEnd"/>
-      <w:r>
-        <w:t xml:space="preserve"> 101 bietet eine Fülle von Funktion und Mögl</w:t>
+      <w:r>
+        <w:t>Structure 101 bietet eine Fülle von Funktion und Mögl</w:t>
       </w:r>
       <w:r>
         <w:t>ichkeiten zur Analyse des Codes</w:t>
@@ -10937,15 +9729,7 @@
       </w:r>
       <w:r>
         <w:lastRenderedPageBreak/>
-        <w:t>der Abhängigkeiten zwischen den einzelnen Packages verwendet. Falls zirkuläre Abhängigkeiten zwischen Packages bestehen, werden diese als „</w:t>
-      </w:r>
-      <w:proofErr w:type="spellStart"/>
-      <w:r>
-        <w:t>Tangles</w:t>
-      </w:r>
-      <w:proofErr w:type="spellEnd"/>
-      <w:r>
-        <w:t xml:space="preserve">“ identifiziert. </w:t>
+        <w:t xml:space="preserve">der Abhängigkeiten zwischen den einzelnen Packages verwendet. Falls zirkuläre Abhängigkeiten zwischen Packages bestehen, werden diese als „Tangles“ identifiziert. </w:t>
       </w:r>
     </w:p>
     <w:p>
@@ -10979,13 +9763,8 @@
     </w:p>
     <w:p>
       <w:r>
-        <w:t xml:space="preserve">Review der Klasse </w:t>
-      </w:r>
-      <w:proofErr w:type="spellStart"/>
-      <w:r>
-        <w:t>LoginActivity</w:t>
-      </w:r>
-      <w:proofErr w:type="spellEnd"/>
+        <w:t>Review der Klasse LoginActivity</w:t>
+      </w:r>
     </w:p>
     <w:tbl>
       <w:tblPr>
@@ -11063,19 +9842,9 @@
             <w:pPr>
               <w:cnfStyle w:val="100000000000" w:firstRow="1" w:lastRow="0" w:firstColumn="0" w:lastColumn="0" w:oddVBand="0" w:evenVBand="0" w:oddHBand="0" w:evenHBand="0" w:firstRowFirstColumn="0" w:firstRowLastColumn="0" w:lastRowFirstColumn="0" w:lastRowLastColumn="0"/>
             </w:pPr>
-            <w:proofErr w:type="spellStart"/>
-            <w:r>
-              <w:t>Req</w:t>
-            </w:r>
-            <w:proofErr w:type="spellEnd"/>
-            <w:r>
-              <w:t xml:space="preserve">. </w:t>
-            </w:r>
-            <w:proofErr w:type="spellStart"/>
-            <w:r>
-              <w:t>Ref</w:t>
-            </w:r>
-            <w:proofErr w:type="spellEnd"/>
+            <w:r>
+              <w:t>Req. Ref</w:t>
+            </w:r>
             <w:r>
               <w:t>.</w:t>
             </w:r>
@@ -11119,34 +9888,13 @@
               <w:cnfStyle w:val="000000100000" w:firstRow="0" w:lastRow="0" w:firstColumn="0" w:lastColumn="0" w:oddVBand="0" w:evenVBand="0" w:oddHBand="1" w:evenHBand="0" w:firstRowFirstColumn="0" w:firstRowLastColumn="0" w:lastRowFirstColumn="0" w:lastRowLastColumn="0"/>
             </w:pPr>
             <w:r>
-              <w:t xml:space="preserve">Methode </w:t>
-            </w:r>
-            <w:proofErr w:type="spellStart"/>
-            <w:r>
-              <w:t>processLogin</w:t>
-            </w:r>
-            <w:proofErr w:type="spellEnd"/>
-            <w:r>
-              <w:t>() ist zu umfangreich (</w:t>
-            </w:r>
-            <w:proofErr w:type="spellStart"/>
-            <w:r>
-              <w:t>smell</w:t>
-            </w:r>
-            <w:proofErr w:type="spellEnd"/>
-            <w:r>
-              <w:t xml:space="preserve"> Long </w:t>
-            </w:r>
-            <w:proofErr w:type="spellStart"/>
-            <w:r>
-              <w:t>M</w:t>
-            </w:r>
-            <w:r>
-              <w:t>ethod</w:t>
-            </w:r>
-            <w:proofErr w:type="spellEnd"/>
-            <w:r>
-              <w:t>)</w:t>
+              <w:t>Methode processLogin</w:t>
+            </w:r>
+            <w:r>
+              <w:t>() ist zu umfangreich (smell Long M</w:t>
+            </w:r>
+            <w:r>
+              <w:t>ethod)</w:t>
             </w:r>
           </w:p>
         </w:tc>
@@ -11197,22 +9945,12 @@
             <w:pPr>
               <w:cnfStyle w:val="000000100000" w:firstRow="0" w:lastRow="0" w:firstColumn="0" w:lastColumn="0" w:oddVBand="0" w:evenVBand="0" w:oddHBand="1" w:evenHBand="0" w:firstRowFirstColumn="0" w:firstRowLastColumn="0" w:lastRowFirstColumn="0" w:lastRowLastColumn="0"/>
             </w:pPr>
-            <w:proofErr w:type="spellStart"/>
-            <w:r>
-              <w:t>Refactoring</w:t>
-            </w:r>
-            <w:proofErr w:type="spellEnd"/>
-            <w:r>
-              <w:t xml:space="preserve"> </w:t>
-            </w:r>
-            <w:proofErr w:type="spellStart"/>
-            <w:r>
-              <w:t>Extract</w:t>
+            <w:r>
+              <w:t>Refactoring Extract</w:t>
             </w:r>
             <w:r>
               <w:t>Method</w:t>
             </w:r>
-            <w:proofErr w:type="spellEnd"/>
           </w:p>
         </w:tc>
       </w:tr>
@@ -11243,26 +9981,10 @@
               <w:t>Ähnlicher Code w</w:t>
             </w:r>
             <w:r>
-              <w:t>ird mehrmals aufgerufen (</w:t>
-            </w:r>
-            <w:proofErr w:type="spellStart"/>
-            <w:r>
-              <w:t>smell</w:t>
-            </w:r>
-            <w:proofErr w:type="spellEnd"/>
-            <w:r>
-              <w:t xml:space="preserve"> </w:t>
-            </w:r>
-            <w:proofErr w:type="spellStart"/>
-            <w:r>
-              <w:t>D</w:t>
-            </w:r>
-            <w:r>
-              <w:t>uplicated</w:t>
-            </w:r>
-            <w:proofErr w:type="spellEnd"/>
-            <w:r>
-              <w:t xml:space="preserve"> Code)</w:t>
+              <w:t>ird mehrmals aufgerufen (smell D</w:t>
+            </w:r>
+            <w:r>
+              <w:t>uplicated Code)</w:t>
             </w:r>
           </w:p>
         </w:tc>
@@ -11313,22 +10035,12 @@
             <w:pPr>
               <w:cnfStyle w:val="000000010000" w:firstRow="0" w:lastRow="0" w:firstColumn="0" w:lastColumn="0" w:oddVBand="0" w:evenVBand="0" w:oddHBand="0" w:evenHBand="1" w:firstRowFirstColumn="0" w:firstRowLastColumn="0" w:lastRowFirstColumn="0" w:lastRowLastColumn="0"/>
             </w:pPr>
-            <w:proofErr w:type="spellStart"/>
-            <w:r>
-              <w:t>Refactoring</w:t>
-            </w:r>
-            <w:proofErr w:type="spellEnd"/>
-            <w:r>
-              <w:t xml:space="preserve"> </w:t>
-            </w:r>
-            <w:proofErr w:type="spellStart"/>
-            <w:r>
-              <w:t>Extract</w:t>
+            <w:r>
+              <w:t>Refactoring Extract</w:t>
             </w:r>
             <w:r>
               <w:t>Method</w:t>
             </w:r>
-            <w:proofErr w:type="spellEnd"/>
           </w:p>
         </w:tc>
       </w:tr>
@@ -11407,19 +10119,9 @@
             <w:pPr>
               <w:cnfStyle w:val="000000100000" w:firstRow="0" w:lastRow="0" w:firstColumn="0" w:lastColumn="0" w:oddVBand="0" w:evenVBand="0" w:oddHBand="1" w:evenHBand="0" w:firstRowFirstColumn="0" w:firstRowLastColumn="0" w:lastRowFirstColumn="0" w:lastRowLastColumn="0"/>
             </w:pPr>
-            <w:proofErr w:type="spellStart"/>
-            <w:r>
-              <w:t>Refactoring</w:t>
-            </w:r>
-            <w:proofErr w:type="spellEnd"/>
-            <w:r>
-              <w:t xml:space="preserve"> </w:t>
-            </w:r>
-            <w:proofErr w:type="spellStart"/>
-            <w:r>
-              <w:t>RenameField</w:t>
-            </w:r>
-            <w:proofErr w:type="spellEnd"/>
+            <w:r>
+              <w:t>Refactoring RenameField</w:t>
+            </w:r>
           </w:p>
         </w:tc>
       </w:tr>
@@ -11447,15 +10149,7 @@
               <w:cnfStyle w:val="000000010000" w:firstRow="0" w:lastRow="0" w:firstColumn="0" w:lastColumn="0" w:oddVBand="0" w:evenVBand="0" w:oddHBand="0" w:evenHBand="1" w:firstRowFirstColumn="0" w:firstRowLastColumn="0" w:lastRowFirstColumn="0" w:lastRowLastColumn="0"/>
             </w:pPr>
             <w:r>
-              <w:t>Name für Methode „</w:t>
-            </w:r>
-            <w:proofErr w:type="spellStart"/>
-            <w:r>
-              <w:t>checkPref</w:t>
-            </w:r>
-            <w:proofErr w:type="spellEnd"/>
-            <w:r>
-              <w:t>“ zu wenig aussagekräftig</w:t>
+              <w:t>Name für Methode „checkPref“ zu wenig aussagekräftig</w:t>
             </w:r>
           </w:p>
         </w:tc>
@@ -11506,19 +10200,9 @@
             <w:pPr>
               <w:cnfStyle w:val="000000010000" w:firstRow="0" w:lastRow="0" w:firstColumn="0" w:lastColumn="0" w:oddVBand="0" w:evenVBand="0" w:oddHBand="0" w:evenHBand="1" w:firstRowFirstColumn="0" w:firstRowLastColumn="0" w:lastRowFirstColumn="0" w:lastRowLastColumn="0"/>
             </w:pPr>
-            <w:proofErr w:type="spellStart"/>
-            <w:r>
-              <w:t>Refactoring</w:t>
-            </w:r>
-            <w:proofErr w:type="spellEnd"/>
-            <w:r>
-              <w:t xml:space="preserve"> </w:t>
-            </w:r>
-            <w:proofErr w:type="spellStart"/>
-            <w:r>
-              <w:t>RenameMethod</w:t>
-            </w:r>
-            <w:proofErr w:type="spellEnd"/>
+            <w:r>
+              <w:t>Refactoring RenameMethod</w:t>
+            </w:r>
           </w:p>
         </w:tc>
       </w:tr>
@@ -11545,32 +10229,17 @@
             <w:pPr>
               <w:cnfStyle w:val="000000100000" w:firstRow="0" w:lastRow="0" w:firstColumn="0" w:lastColumn="0" w:oddVBand="0" w:evenVBand="0" w:oddHBand="1" w:evenHBand="0" w:firstRowFirstColumn="0" w:firstRowLastColumn="0" w:lastRowFirstColumn="0" w:lastRowLastColumn="0"/>
             </w:pPr>
-            <w:proofErr w:type="spellStart"/>
             <w:r>
               <w:t>Zugriffsmodifikator</w:t>
             </w:r>
-            <w:proofErr w:type="spellEnd"/>
             <w:r>
               <w:t xml:space="preserve"> für Methode</w:t>
             </w:r>
             <w:r>
               <w:t xml:space="preserve"> </w:t>
             </w:r>
-            <w:proofErr w:type="spellStart"/>
-            <w:r>
-              <w:t>switchToTimeEntryActivity</w:t>
-            </w:r>
-            <w:proofErr w:type="spellEnd"/>
-            <w:r>
-              <w:t xml:space="preserve">() ist auf </w:t>
-            </w:r>
-            <w:proofErr w:type="spellStart"/>
-            <w:r>
-              <w:t>protected</w:t>
-            </w:r>
-            <w:proofErr w:type="spellEnd"/>
-            <w:r>
-              <w:t xml:space="preserve"> gesetzt</w:t>
+            <w:r>
+              <w:t>switchToTimeEntryActivity() ist auf protected gesetzt</w:t>
             </w:r>
           </w:p>
         </w:tc>
@@ -11663,55 +10332,13 @@
     </w:p>
     <w:p>
       <w:r>
-        <w:t xml:space="preserve">Die Methode </w:t>
-      </w:r>
-      <w:proofErr w:type="spellStart"/>
-      <w:r>
-        <w:t>switchToTimeEntryActivity</w:t>
-      </w:r>
-      <w:proofErr w:type="spellEnd"/>
-      <w:r>
-        <w:t xml:space="preserve">() wird nur von der eigenen Klasse verwendet, dennoch steht der </w:t>
-      </w:r>
-      <w:proofErr w:type="spellStart"/>
-      <w:r>
-        <w:t>Zugriffsmodifikator</w:t>
-      </w:r>
-      <w:proofErr w:type="spellEnd"/>
-      <w:r>
-        <w:t xml:space="preserve"> auf </w:t>
-      </w:r>
-      <w:proofErr w:type="spellStart"/>
-      <w:r>
-        <w:t>protected</w:t>
-      </w:r>
-      <w:proofErr w:type="spellEnd"/>
-      <w:r>
-        <w:t>. Dies ist unter Umständen ein Sicherheitsdefizit,  welches auch unter dem Namen „</w:t>
-      </w:r>
-      <w:proofErr w:type="spellStart"/>
-      <w:r>
-        <w:t>Inappropriate</w:t>
-      </w:r>
-      <w:proofErr w:type="spellEnd"/>
-      <w:r>
-        <w:t xml:space="preserve"> </w:t>
-      </w:r>
-      <w:proofErr w:type="spellStart"/>
-      <w:r>
-        <w:t>Intimacy</w:t>
-      </w:r>
-      <w:proofErr w:type="spellEnd"/>
-      <w:r>
-        <w:t xml:space="preserve">“ als Code </w:t>
-      </w:r>
-      <w:proofErr w:type="spellStart"/>
-      <w:r>
-        <w:t>Smell</w:t>
-      </w:r>
-      <w:proofErr w:type="spellEnd"/>
-      <w:r>
-        <w:t xml:space="preserve"> bekannt ist. </w:t>
+        <w:t>Die Methode switchToTimeEntryActivity() wird nur von der eigenen Klasse verwendet, dennoch steht der Zugriffsmodifikator auf protected. Dies ist unter Umständen ein Sicherheitsdefizit,  welches auch unter dem Namen „</w:t>
+      </w:r>
+      <w:r>
+        <w:t>Inappropriate Intimacy</w:t>
+      </w:r>
+      <w:r>
+        <w:t xml:space="preserve">“ als Code Smell bekannt ist. </w:t>
       </w:r>
     </w:p>
     <w:p>
@@ -11754,13 +10381,8 @@
     </w:p>
     <w:p>
       <w:r>
-        <w:t xml:space="preserve">Review der Klasse </w:t>
-      </w:r>
-      <w:proofErr w:type="spellStart"/>
-      <w:r>
-        <w:t>TimeEntryAcivity</w:t>
-      </w:r>
-      <w:proofErr w:type="spellEnd"/>
+        <w:t>Review der Klasse TimeEntryAcivity</w:t>
+      </w:r>
     </w:p>
     <w:tbl>
       <w:tblPr>
@@ -11838,21 +10460,8 @@
             <w:pPr>
               <w:cnfStyle w:val="100000000000" w:firstRow="1" w:lastRow="0" w:firstColumn="0" w:lastColumn="0" w:oddVBand="0" w:evenVBand="0" w:oddHBand="0" w:evenHBand="0" w:firstRowFirstColumn="0" w:firstRowLastColumn="0" w:lastRowFirstColumn="0" w:lastRowLastColumn="0"/>
             </w:pPr>
-            <w:proofErr w:type="spellStart"/>
-            <w:r>
-              <w:t>Req</w:t>
-            </w:r>
-            <w:proofErr w:type="spellEnd"/>
-            <w:r>
-              <w:t xml:space="preserve">. </w:t>
-            </w:r>
-            <w:proofErr w:type="spellStart"/>
-            <w:r>
-              <w:t>Ref</w:t>
-            </w:r>
-            <w:proofErr w:type="spellEnd"/>
-            <w:r>
-              <w:t>.</w:t>
+            <w:r>
+              <w:t>Req. Ref.</w:t>
             </w:r>
           </w:p>
         </w:tc>
@@ -11899,11 +10508,9 @@
             <w:r>
               <w:t xml:space="preserve">Zeitmessung, </w:t>
             </w:r>
-            <w:proofErr w:type="spellStart"/>
             <w:r>
               <w:t>LocationService</w:t>
             </w:r>
-            <w:proofErr w:type="spellEnd"/>
             <w:r>
               <w:t xml:space="preserve"> und </w:t>
             </w:r>
@@ -11966,13 +10573,8 @@
               <w:cnfStyle w:val="000000100000" w:firstRow="0" w:lastRow="0" w:firstColumn="0" w:lastColumn="0" w:oddVBand="0" w:evenVBand="0" w:oddHBand="1" w:evenHBand="0" w:firstRowFirstColumn="0" w:firstRowLastColumn="0" w:lastRowFirstColumn="0" w:lastRowLastColumn="0"/>
             </w:pPr>
             <w:r>
-              <w:t xml:space="preserve">Diverse </w:t>
-            </w:r>
-            <w:proofErr w:type="spellStart"/>
-            <w:r>
-              <w:t>Refactorings</w:t>
-            </w:r>
-            <w:proofErr w:type="spellEnd"/>
+              <w:t>Diverse Refactorings</w:t>
+            </w:r>
           </w:p>
         </w:tc>
       </w:tr>
@@ -12058,19 +10660,9 @@
             <w:pPr>
               <w:cnfStyle w:val="000000010000" w:firstRow="0" w:lastRow="0" w:firstColumn="0" w:lastColumn="0" w:oddVBand="0" w:evenVBand="0" w:oddHBand="0" w:evenHBand="1" w:firstRowFirstColumn="0" w:firstRowLastColumn="0" w:lastRowFirstColumn="0" w:lastRowLastColumn="0"/>
             </w:pPr>
-            <w:proofErr w:type="spellStart"/>
-            <w:r>
-              <w:t>Refactoring</w:t>
-            </w:r>
-            <w:proofErr w:type="spellEnd"/>
-            <w:r>
-              <w:t xml:space="preserve"> </w:t>
-            </w:r>
-            <w:proofErr w:type="spellStart"/>
-            <w:r>
-              <w:t>RenameField</w:t>
-            </w:r>
-            <w:proofErr w:type="spellEnd"/>
+            <w:r>
+              <w:t>Refactoring RenameField</w:t>
+            </w:r>
           </w:p>
         </w:tc>
       </w:tr>
@@ -12152,19 +10744,9 @@
             <w:pPr>
               <w:cnfStyle w:val="000000100000" w:firstRow="0" w:lastRow="0" w:firstColumn="0" w:lastColumn="0" w:oddVBand="0" w:evenVBand="0" w:oddHBand="1" w:evenHBand="0" w:firstRowFirstColumn="0" w:firstRowLastColumn="0" w:lastRowFirstColumn="0" w:lastRowLastColumn="0"/>
             </w:pPr>
-            <w:proofErr w:type="spellStart"/>
-            <w:r>
-              <w:t>Refactoring</w:t>
-            </w:r>
-            <w:proofErr w:type="spellEnd"/>
-            <w:r>
-              <w:t xml:space="preserve"> </w:t>
-            </w:r>
-            <w:proofErr w:type="spellStart"/>
-            <w:r>
-              <w:t>RenameMethod</w:t>
-            </w:r>
-            <w:proofErr w:type="spellEnd"/>
+            <w:r>
+              <w:t>Refactoring RenameMethod</w:t>
+            </w:r>
           </w:p>
         </w:tc>
       </w:tr>
@@ -12252,22 +10834,12 @@
             <w:pPr>
               <w:cnfStyle w:val="000000010000" w:firstRow="0" w:lastRow="0" w:firstColumn="0" w:lastColumn="0" w:oddVBand="0" w:evenVBand="0" w:oddHBand="0" w:evenHBand="1" w:firstRowFirstColumn="0" w:firstRowLastColumn="0" w:lastRowFirstColumn="0" w:lastRowLastColumn="0"/>
             </w:pPr>
-            <w:proofErr w:type="spellStart"/>
-            <w:r>
-              <w:t>Refactoring</w:t>
-            </w:r>
-            <w:proofErr w:type="spellEnd"/>
-            <w:r>
-              <w:t xml:space="preserve"> </w:t>
-            </w:r>
-            <w:proofErr w:type="spellStart"/>
-            <w:r>
-              <w:t>Extract</w:t>
+            <w:r>
+              <w:t>Refactoring Extract</w:t>
             </w:r>
             <w:r>
               <w:t>Method</w:t>
             </w:r>
-            <w:proofErr w:type="spellEnd"/>
           </w:p>
         </w:tc>
       </w:tr>
@@ -12296,29 +10868,13 @@
     </w:p>
     <w:p>
       <w:r>
-        <w:t xml:space="preserve">Die Klasse </w:t>
-      </w:r>
-      <w:proofErr w:type="spellStart"/>
-      <w:r>
-        <w:t>TimeEntryActivity</w:t>
-      </w:r>
-      <w:proofErr w:type="spellEnd"/>
-      <w:r>
-        <w:t xml:space="preserve"> hat zu viele Verantwortlichkeiten. </w:t>
+        <w:t xml:space="preserve">Die Klasse TimeEntryActivity hat zu viele Verantwortlichkeiten. </w:t>
       </w:r>
       <w:r>
         <w:t>Die Zeitmessung, der</w:t>
       </w:r>
       <w:r>
-        <w:t xml:space="preserve"> Location Service und der Spinner mit der </w:t>
-      </w:r>
-      <w:proofErr w:type="spellStart"/>
-      <w:r>
-        <w:t>Autocompletion</w:t>
-      </w:r>
-      <w:proofErr w:type="spellEnd"/>
-      <w:r>
-        <w:t>-Funktion sollen je in eine eigene Klasse ausgelagert werden.</w:t>
+        <w:t xml:space="preserve"> Location Service und der Spinner mit der Autocompletion-Funktion sollen je in eine eigene Klasse ausgelagert werden.</w:t>
       </w:r>
     </w:p>
     <w:p>
@@ -12355,12 +10911,10 @@
         <w:lastRenderedPageBreak/>
         <w:t xml:space="preserve">Reviews </w:t>
       </w:r>
-      <w:proofErr w:type="spellStart"/>
       <w:r>
         <w:t>Rails</w:t>
       </w:r>
       <w:bookmarkEnd w:id="70"/>
-      <w:proofErr w:type="spellEnd"/>
     </w:p>
     <w:p>
       <w:pPr>
@@ -12459,21 +11013,8 @@
             <w:pPr>
               <w:cnfStyle w:val="100000000000" w:firstRow="1" w:lastRow="0" w:firstColumn="0" w:lastColumn="0" w:oddVBand="0" w:evenVBand="0" w:oddHBand="0" w:evenHBand="0" w:firstRowFirstColumn="0" w:firstRowLastColumn="0" w:lastRowFirstColumn="0" w:lastRowLastColumn="0"/>
             </w:pPr>
-            <w:proofErr w:type="spellStart"/>
-            <w:r>
-              <w:t>Req</w:t>
-            </w:r>
-            <w:proofErr w:type="spellEnd"/>
-            <w:r>
-              <w:t xml:space="preserve">. </w:t>
-            </w:r>
-            <w:proofErr w:type="spellStart"/>
-            <w:r>
-              <w:t>Ref</w:t>
-            </w:r>
-            <w:proofErr w:type="spellEnd"/>
-            <w:r>
-              <w:t>.</w:t>
+            <w:r>
+              <w:t>Req. Ref.</w:t>
             </w:r>
           </w:p>
         </w:tc>
@@ -12521,15 +11062,7 @@
               <w:t xml:space="preserve"> von Polymorphismus verwendet (Model U</w:t>
             </w:r>
             <w:r>
-              <w:t xml:space="preserve">ser =&gt; </w:t>
-            </w:r>
-            <w:proofErr w:type="spellStart"/>
-            <w:r>
-              <w:t>for_select</w:t>
-            </w:r>
-            <w:proofErr w:type="spellEnd"/>
-            <w:r>
-              <w:t>)</w:t>
+              <w:t>ser =&gt; for_select)</w:t>
             </w:r>
           </w:p>
         </w:tc>
@@ -12613,15 +11146,7 @@
               <w:cnfStyle w:val="000000010000" w:firstRow="0" w:lastRow="0" w:firstColumn="0" w:lastColumn="0" w:oddVBand="0" w:evenVBand="0" w:oddHBand="0" w:evenHBand="1" w:firstRowFirstColumn="0" w:firstRowLastColumn="0" w:lastRowFirstColumn="0" w:lastRowLastColumn="0"/>
             </w:pPr>
             <w:r>
-              <w:t>Auflösung Model in eine schriftliche Darstellung wird in View gemacht (</w:t>
-            </w:r>
-            <w:proofErr w:type="spellStart"/>
-            <w:r>
-              <w:t>Duplicated</w:t>
-            </w:r>
-            <w:proofErr w:type="spellEnd"/>
-            <w:r>
-              <w:t xml:space="preserve"> Code)</w:t>
+              <w:t>Auflösung Model in eine schriftliche Darstellung wird in View gemacht (Duplicated Code)</w:t>
             </w:r>
             <w:r>
               <w:t xml:space="preserve"> sämtliche Models</w:t>
@@ -12681,19 +11206,9 @@
             <w:pPr>
               <w:cnfStyle w:val="000000010000" w:firstRow="0" w:lastRow="0" w:firstColumn="0" w:lastColumn="0" w:oddVBand="0" w:evenVBand="0" w:oddHBand="0" w:evenHBand="1" w:firstRowFirstColumn="0" w:firstRowLastColumn="0" w:lastRowFirstColumn="0" w:lastRowLastColumn="0"/>
             </w:pPr>
-            <w:proofErr w:type="spellStart"/>
-            <w:r>
-              <w:t>Extract</w:t>
-            </w:r>
-            <w:proofErr w:type="spellEnd"/>
-            <w:r>
-              <w:t xml:space="preserve"> </w:t>
-            </w:r>
-            <w:proofErr w:type="spellStart"/>
-            <w:r>
-              <w:t>Method</w:t>
-            </w:r>
-            <w:proofErr w:type="spellEnd"/>
+            <w:r>
+              <w:t>Extract Method</w:t>
+            </w:r>
           </w:p>
         </w:tc>
       </w:tr>
@@ -12734,13 +11249,8 @@
             <w:r>
               <w:t xml:space="preserve">Model </w:t>
             </w:r>
-            <w:proofErr w:type="spellStart"/>
-            <w:r>
-              <w:t>TimeEntryType</w:t>
-            </w:r>
-            <w:proofErr w:type="spellEnd"/>
-            <w:r>
-              <w:t>)</w:t>
+            <w:r>
+              <w:t>TimeEntryType)</w:t>
             </w:r>
           </w:p>
         </w:tc>
@@ -12797,19 +11307,9 @@
             <w:pPr>
               <w:cnfStyle w:val="000000100000" w:firstRow="0" w:lastRow="0" w:firstColumn="0" w:lastColumn="0" w:oddVBand="0" w:evenVBand="0" w:oddHBand="1" w:evenHBand="0" w:firstRowFirstColumn="0" w:firstRowLastColumn="0" w:lastRowFirstColumn="0" w:lastRowLastColumn="0"/>
             </w:pPr>
-            <w:proofErr w:type="spellStart"/>
-            <w:r>
-              <w:t>scope</w:t>
-            </w:r>
-            <w:proofErr w:type="spellEnd"/>
-            <w:r>
-              <w:t xml:space="preserve"> :</w:t>
-            </w:r>
-            <w:proofErr w:type="spellStart"/>
-            <w:r>
-              <w:t>active</w:t>
-            </w:r>
-            <w:proofErr w:type="spellEnd"/>
+            <w:r>
+              <w:t>scope :active</w:t>
+            </w:r>
           </w:p>
         </w:tc>
       </w:tr>
@@ -12908,22 +11408,12 @@
             <w:pPr>
               <w:cnfStyle w:val="000000010000" w:firstRow="0" w:lastRow="0" w:firstColumn="0" w:lastColumn="0" w:oddVBand="0" w:evenVBand="0" w:oddHBand="0" w:evenHBand="1" w:firstRowFirstColumn="0" w:firstRowLastColumn="0" w:lastRowFirstColumn="0" w:lastRowLastColumn="0"/>
             </w:pPr>
-            <w:proofErr w:type="spellStart"/>
             <w:r>
               <w:t>v</w:t>
             </w:r>
             <w:r>
-              <w:t>alidates</w:t>
-            </w:r>
-            <w:proofErr w:type="spellEnd"/>
-            <w:r>
-              <w:t xml:space="preserve"> :</w:t>
-            </w:r>
-            <w:proofErr w:type="spellStart"/>
-            <w:r>
-              <w:t>last_name</w:t>
-            </w:r>
-            <w:proofErr w:type="spellEnd"/>
+              <w:t>alidates :last_name</w:t>
+            </w:r>
           </w:p>
         </w:tc>
       </w:tr>
@@ -12951,15 +11441,7 @@
               <w:cnfStyle w:val="000000100000" w:firstRow="0" w:lastRow="0" w:firstColumn="0" w:lastColumn="0" w:oddVBand="0" w:evenVBand="0" w:oddHBand="1" w:evenHBand="0" w:firstRowFirstColumn="0" w:firstRowLastColumn="0" w:lastRowFirstColumn="0" w:lastRowLastColumn="0"/>
             </w:pPr>
             <w:r>
-              <w:t xml:space="preserve">Beziehung zwischen Model </w:t>
-            </w:r>
-            <w:proofErr w:type="spellStart"/>
-            <w:r>
-              <w:t>AppliedMaterial</w:t>
-            </w:r>
-            <w:proofErr w:type="spellEnd"/>
-            <w:r>
-              <w:t xml:space="preserve"> und Material falsch gesetzt. </w:t>
+              <w:t xml:space="preserve">Beziehung zwischen Model AppliedMaterial und Material falsch gesetzt. </w:t>
             </w:r>
           </w:p>
         </w:tc>
@@ -13023,58 +11505,8 @@
               <w:rPr>
                 <w:lang w:val="en-US"/>
               </w:rPr>
-              <w:t xml:space="preserve">Model </w:t>
-            </w:r>
-            <w:proofErr w:type="spellStart"/>
-            <w:r>
-              <w:rPr>
-                <w:lang w:val="en-US"/>
-              </w:rPr>
-              <w:t>AppliedMaterial</w:t>
-            </w:r>
-            <w:proofErr w:type="spellEnd"/>
-            <w:r>
-              <w:rPr>
-                <w:lang w:val="en-US"/>
-              </w:rPr>
-              <w:t xml:space="preserve"> </w:t>
-            </w:r>
-            <w:proofErr w:type="spellStart"/>
-            <w:r>
-              <w:rPr>
-                <w:lang w:val="en-US"/>
-              </w:rPr>
-              <w:t>has_many</w:t>
-            </w:r>
-            <w:proofErr w:type="spellEnd"/>
-            <w:r>
-              <w:rPr>
-                <w:lang w:val="en-US"/>
-              </w:rPr>
-              <w:t xml:space="preserve"> </w:t>
-            </w:r>
-            <w:proofErr w:type="spellStart"/>
-            <w:r>
-              <w:rPr>
-                <w:lang w:val="en-US"/>
-              </w:rPr>
-              <w:t>anstatt</w:t>
-            </w:r>
-            <w:proofErr w:type="spellEnd"/>
-            <w:r>
-              <w:rPr>
-                <w:lang w:val="en-US"/>
-              </w:rPr>
-              <w:t xml:space="preserve"> </w:t>
-            </w:r>
-            <w:proofErr w:type="spellStart"/>
-            <w:r>
-              <w:rPr>
-                <w:lang w:val="en-US"/>
-              </w:rPr>
-              <w:t>belongs_to</w:t>
-            </w:r>
-            <w:proofErr w:type="spellEnd"/>
+              <w:t>Model AppliedMaterial has_many anstatt belongs_to</w:t>
+            </w:r>
           </w:p>
         </w:tc>
       </w:tr>
@@ -13092,23 +11524,7 @@
     </w:p>
     <w:p>
       <w:r>
-        <w:t>Statt einer Methode auf Modelebene (</w:t>
-      </w:r>
-      <w:proofErr w:type="spellStart"/>
-      <w:r>
-        <w:t>to_s</w:t>
-      </w:r>
-      <w:proofErr w:type="spellEnd"/>
-      <w:r>
-        <w:t>) um das Model als String darzustellen, wird bei jedem Gebrauch der String mit den passenden Attributen erstellt. Nach Konvention soll eine Methode erzeugt werden, die das Model als String repräsentieren kann (</w:t>
-      </w:r>
-      <w:proofErr w:type="spellStart"/>
-      <w:r>
-        <w:t>to_s</w:t>
-      </w:r>
-      <w:proofErr w:type="spellEnd"/>
-      <w:r>
-        <w:t>).</w:t>
+        <w:t>Statt einer Methode auf Modelebene (to_s) um das Model als String darzustellen, wird bei jedem Gebrauch der String mit den passenden Attributen erstellt. Nach Konvention soll eine Methode erzeugt werden, die das Model als String repräsentieren kann (to_s).</w:t>
       </w:r>
     </w:p>
     <w:p>
@@ -13121,18 +11537,10 @@
     </w:p>
     <w:p>
       <w:r>
-        <w:t xml:space="preserve">Es ist möglich einen Stundeneintragstyp als ungültig zu definieren, jedoch sollten solche Stundeneintragstypen anschliessend bei der Auswahl nicht mehr zur Verfügung stehen. Um dies zu realisieren könnte die Methode </w:t>
-      </w:r>
-      <w:proofErr w:type="spellStart"/>
-      <w:r>
-        <w:t>sco</w:t>
-      </w:r>
-      <w:r>
-        <w:t>pe</w:t>
-      </w:r>
-      <w:proofErr w:type="spellEnd"/>
-      <w:r>
-        <w:t xml:space="preserve"> verwendet werden, welche nur bestimmte Datensätze anzeigt. </w:t>
+        <w:t>Es ist möglich einen Stundeneintragstyp als ungültig zu definieren, jedoch sollten solche Stundeneintragstypen anschliessend bei der Auswahl nicht mehr zur Verfügung stehen. Um dies zu realisieren könnte die Methode sco</w:t>
+      </w:r>
+      <w:r>
+        <w:t xml:space="preserve">pe verwendet werden, welche nur bestimmte Datensätze anzeigt. </w:t>
       </w:r>
     </w:p>
     <w:p>
@@ -13160,15 +11568,7 @@
     </w:p>
     <w:p>
       <w:r>
-        <w:t xml:space="preserve">Während der gesamten Projektzeit wurden stetig nichtformale Reviews durch die Projektmitglieder durchgeführt. Diese wurden in Form von </w:t>
-      </w:r>
-      <w:proofErr w:type="spellStart"/>
-      <w:r>
-        <w:t>Redmine</w:t>
-      </w:r>
-      <w:proofErr w:type="spellEnd"/>
-      <w:r>
-        <w:t>-Tickets oder in den Sitzungsprotokollen festgehalten.</w:t>
+        <w:t>Während der gesamten Projektzeit wurden stetig nichtformale Reviews durch die Projektmitglieder durchgeführt. Diese wurden in Form von Redmine-Tickets oder in den Sitzungsprotokollen festgehalten.</w:t>
       </w:r>
     </w:p>
     <w:p>
@@ -13244,13 +11644,8 @@
     </w:p>
     <w:p>
       <w:r>
-        <w:t xml:space="preserve">Während der </w:t>
-      </w:r>
-      <w:proofErr w:type="spellStart"/>
-      <w:r>
-        <w:t>Construction</w:t>
-      </w:r>
-      <w:proofErr w:type="spellEnd"/>
+        <w:t>Während der Construction</w:t>
+      </w:r>
       <w:r>
         <w:t>-P</w:t>
       </w:r>
@@ -13429,7 +11824,7 @@
         <w:noProof/>
         <w:lang w:val="de-DE"/>
       </w:rPr>
-      <w:t>7</w:t>
+      <w:t>1</w:t>
     </w:r>
     <w:r>
       <w:rPr>
@@ -13443,34 +11838,16 @@
       </w:rPr>
       <w:t xml:space="preserve"> von </w:t>
     </w:r>
-    <w:r>
-      <w:fldChar w:fldCharType="begin"/>
-    </w:r>
-    <w:r>
-      <w:instrText>NUMPAGES  \* Arabic  \* MERGEFORMA</w:instrText>
-    </w:r>
-    <w:r>
-      <w:instrText>T</w:instrText>
-    </w:r>
-    <w:r>
-      <w:fldChar w:fldCharType="separate"/>
-    </w:r>
-    <w:r>
-      <w:rPr>
-        <w:b/>
-        <w:noProof/>
-        <w:lang w:val="de-DE"/>
-      </w:rPr>
-      <w:t>21</w:t>
-    </w:r>
-    <w:r>
-      <w:rPr>
-        <w:b/>
-        <w:noProof/>
-        <w:lang w:val="de-DE"/>
-      </w:rPr>
-      <w:fldChar w:fldCharType="end"/>
-    </w:r>
+    <w:fldSimple w:instr="NUMPAGES  \* Arabic  \* MERGEFORMAT">
+      <w:r>
+        <w:rPr>
+          <w:b/>
+          <w:noProof/>
+          <w:lang w:val="de-DE"/>
+        </w:rPr>
+        <w:t>21</w:t>
+      </w:r>
+    </w:fldSimple>
   </w:p>
 </w:ftr>
 </file>
@@ -15011,6 +13388,7 @@
   <w:style w:type="character" w:default="1" w:styleId="Absatz-Standardschriftart">
     <w:name w:val="Default Paragraph Font"/>
     <w:uiPriority w:val="1"/>
+    <w:semiHidden/>
     <w:unhideWhenUsed/>
   </w:style>
   <w:style w:type="table" w:default="1" w:styleId="NormaleTabelle">
@@ -17814,7 +16192,7 @@
 </file>
 
 <file path=customXml/itemProps1.xml><?xml version="1.0" encoding="utf-8"?>
-<ds:datastoreItem xmlns:ds="http://schemas.openxmlformats.org/officeDocument/2006/customXml" ds:itemID="{7607247F-D63D-4510-B77A-C18459154679}">
+<ds:datastoreItem xmlns:ds="http://schemas.openxmlformats.org/officeDocument/2006/customXml" ds:itemID="{8B0A0BE0-60CA-4C1F-8025-BA081CCB827B}">
   <ds:schemaRefs>
     <ds:schemaRef ds:uri="http://schemas.openxmlformats.org/officeDocument/2006/bibliography"/>
   </ds:schemaRefs>

</xml_diff>

<commit_message>
refs #412 Text angepasst
</commit_message>
<xml_diff>
--- a/doc/11_Qualitaetsmassnahmen/qualitaetsmassnahmen.docx
+++ b/doc/11_Qualitaetsmassnahmen/qualitaetsmassnahmen.docx
@@ -72,21 +72,7 @@
                   <w:rPr>
                     <w:color w:val="4F81BD" w:themeColor="accent1"/>
                   </w:rPr>
-                  <w:t xml:space="preserve"> Delia, </w:t>
-                </w:r>
-                <w:proofErr w:type="spellStart"/>
-                <w:r>
-                  <w:rPr>
-                    <w:color w:val="4F81BD" w:themeColor="accent1"/>
-                  </w:rPr>
-                  <w:t>Waltenspül</w:t>
-                </w:r>
-                <w:proofErr w:type="spellEnd"/>
-                <w:r>
-                  <w:rPr>
-                    <w:color w:val="4F81BD" w:themeColor="accent1"/>
-                  </w:rPr>
-                  <w:t xml:space="preserve"> Remo</w:t>
+                  <w:t xml:space="preserve"> Delia, Waltenspül Remo</w:t>
                 </w:r>
               </w:p>
               <w:p>
@@ -569,13 +555,8 @@
             <w:pPr>
               <w:cnfStyle w:val="000000010000" w:firstRow="0" w:lastRow="0" w:firstColumn="0" w:lastColumn="0" w:oddVBand="0" w:evenVBand="0" w:oddHBand="0" w:evenHBand="1" w:firstRowFirstColumn="0" w:firstRowLastColumn="0" w:lastRowFirstColumn="0" w:lastRowLastColumn="0"/>
             </w:pPr>
-            <w:bookmarkStart w:id="2" w:name="_GoBack"/>
-            <w:r>
-              <w:t>Abschnitt</w:t>
-            </w:r>
-            <w:bookmarkEnd w:id="2"/>
-            <w:r>
-              <w:t xml:space="preserve"> </w:t>
+            <w:r>
+              <w:t xml:space="preserve">Abschnitt </w:t>
             </w:r>
             <w:proofErr w:type="spellStart"/>
             <w:r>
@@ -680,7 +661,7 @@
         </w:tc>
       </w:tr>
     </w:tbl>
-    <w:bookmarkStart w:id="3" w:name="_Toc294626181" w:displacedByCustomXml="next"/>
+    <w:bookmarkStart w:id="2" w:name="_Toc294626181" w:displacedByCustomXml="next"/>
     <w:sdt>
       <w:sdtPr>
         <w:rPr>
@@ -712,7 +693,7 @@
             </w:rPr>
             <w:t>Inhaltsverzeichnis</w:t>
           </w:r>
-          <w:bookmarkEnd w:id="3"/>
+          <w:bookmarkEnd w:id="2"/>
         </w:p>
         <w:p>
           <w:pPr>
@@ -3898,14 +3879,14 @@
           <w:lang w:val="de-DE"/>
         </w:rPr>
       </w:pPr>
-      <w:bookmarkStart w:id="4" w:name="_Toc294626182"/>
+      <w:bookmarkStart w:id="3" w:name="_Toc294626182"/>
       <w:r>
         <w:rPr>
           <w:lang w:val="de-DE"/>
         </w:rPr>
         <w:t>Abbildungsverzeichnis</w:t>
       </w:r>
-      <w:bookmarkEnd w:id="4"/>
+      <w:bookmarkEnd w:id="3"/>
     </w:p>
     <w:p>
       <w:pPr>
@@ -5022,30 +5003,30 @@
       <w:pPr>
         <w:pStyle w:val="berschrift1"/>
       </w:pPr>
-      <w:bookmarkStart w:id="5" w:name="_Toc292112092"/>
-      <w:bookmarkStart w:id="6" w:name="_Toc294626183"/>
+      <w:bookmarkStart w:id="4" w:name="_Toc292112092"/>
+      <w:bookmarkStart w:id="5" w:name="_Toc294626183"/>
       <w:r>
         <w:lastRenderedPageBreak/>
         <w:t>Einführung</w:t>
       </w:r>
+      <w:bookmarkEnd w:id="4"/>
       <w:bookmarkEnd w:id="5"/>
-      <w:bookmarkEnd w:id="6"/>
     </w:p>
     <w:p>
       <w:pPr>
         <w:pStyle w:val="berschrift2"/>
         <w:ind w:left="576" w:hanging="576"/>
       </w:pPr>
-      <w:bookmarkStart w:id="7" w:name="_Toc292112093"/>
-      <w:bookmarkStart w:id="8" w:name="_Toc294626184"/>
+      <w:bookmarkStart w:id="6" w:name="_Toc292112093"/>
+      <w:bookmarkStart w:id="7" w:name="_Toc294626184"/>
       <w:r>
         <w:t>Zweck</w:t>
       </w:r>
+      <w:bookmarkEnd w:id="6"/>
       <w:bookmarkEnd w:id="7"/>
-      <w:bookmarkEnd w:id="8"/>
-    </w:p>
-    <w:p>
-      <w:bookmarkStart w:id="9" w:name="_Toc292112094"/>
+    </w:p>
+    <w:p>
+      <w:bookmarkStart w:id="8" w:name="_Toc292112094"/>
       <w:r>
         <w:t xml:space="preserve">Der Zweck dieses </w:t>
       </w:r>
@@ -5087,12 +5068,12 @@
         <w:pStyle w:val="berschrift2"/>
         <w:ind w:left="576" w:hanging="576"/>
       </w:pPr>
-      <w:bookmarkStart w:id="10" w:name="_Toc294626185"/>
+      <w:bookmarkStart w:id="9" w:name="_Toc294626185"/>
       <w:r>
         <w:t>Gültigkeitsbereich</w:t>
       </w:r>
+      <w:bookmarkEnd w:id="8"/>
       <w:bookmarkEnd w:id="9"/>
-      <w:bookmarkEnd w:id="10"/>
     </w:p>
     <w:p>
       <w:r>
@@ -5104,13 +5085,13 @@
         <w:pStyle w:val="berschrift2"/>
         <w:ind w:left="576" w:hanging="576"/>
       </w:pPr>
-      <w:bookmarkStart w:id="11" w:name="_Toc292112095"/>
-      <w:bookmarkStart w:id="12" w:name="_Toc294626186"/>
+      <w:bookmarkStart w:id="10" w:name="_Toc292112095"/>
+      <w:bookmarkStart w:id="11" w:name="_Toc294626186"/>
       <w:r>
         <w:t>Definitionen und Abkürzungen</w:t>
       </w:r>
+      <w:bookmarkEnd w:id="10"/>
       <w:bookmarkEnd w:id="11"/>
-      <w:bookmarkEnd w:id="12"/>
     </w:p>
     <w:p>
       <w:r>
@@ -5130,19 +5111,19 @@
         <w:pStyle w:val="berschrift2"/>
         <w:ind w:left="576" w:hanging="576"/>
       </w:pPr>
-      <w:bookmarkStart w:id="13" w:name="_Toc292112096"/>
-      <w:bookmarkStart w:id="14" w:name="_Toc294256526"/>
-      <w:bookmarkStart w:id="15" w:name="_Ref294536497"/>
-      <w:bookmarkStart w:id="16" w:name="_Ref294536499"/>
-      <w:bookmarkStart w:id="17" w:name="_Toc294626187"/>
+      <w:bookmarkStart w:id="12" w:name="_Toc292112096"/>
+      <w:bookmarkStart w:id="13" w:name="_Toc294256526"/>
+      <w:bookmarkStart w:id="14" w:name="_Ref294536497"/>
+      <w:bookmarkStart w:id="15" w:name="_Ref294536499"/>
+      <w:bookmarkStart w:id="16" w:name="_Toc294626187"/>
       <w:r>
         <w:t>Referenzen</w:t>
       </w:r>
+      <w:bookmarkEnd w:id="12"/>
       <w:bookmarkEnd w:id="13"/>
       <w:bookmarkEnd w:id="14"/>
       <w:bookmarkEnd w:id="15"/>
       <w:bookmarkEnd w:id="16"/>
-      <w:bookmarkEnd w:id="17"/>
     </w:p>
     <w:p>
       <w:pPr>
@@ -5297,12 +5278,12 @@
       <w:pPr>
         <w:pStyle w:val="berschrift1"/>
       </w:pPr>
-      <w:bookmarkStart w:id="18" w:name="_Toc294626188"/>
+      <w:bookmarkStart w:id="17" w:name="_Toc294626188"/>
       <w:r>
         <w:lastRenderedPageBreak/>
         <w:t>Tests</w:t>
       </w:r>
-      <w:bookmarkEnd w:id="18"/>
+      <w:bookmarkEnd w:id="17"/>
     </w:p>
     <w:p>
       <w:r>
@@ -5322,12 +5303,12 @@
       <w:pPr>
         <w:pStyle w:val="berschrift1"/>
       </w:pPr>
-      <w:bookmarkStart w:id="19" w:name="_Toc294626189"/>
+      <w:bookmarkStart w:id="18" w:name="_Toc294626189"/>
       <w:r>
         <w:lastRenderedPageBreak/>
         <w:t>Codestatistiken</w:t>
       </w:r>
-      <w:bookmarkEnd w:id="19"/>
+      <w:bookmarkEnd w:id="18"/>
     </w:p>
     <w:p>
       <w:pPr>
@@ -5344,7 +5325,15 @@
     </w:p>
     <w:p>
       <w:r>
-        <w:t>Die generierten Codezeilen sind alle in der Klasse R.java enthalten, welche die Programmierschnittstelle für den View-Layer von Android darstellt.</w:t>
+        <w:t xml:space="preserve">Die generierten Codezeilen sind alle in der Klasse R.java enthalten, welche die Programmierschnittstelle für den View-Layer von </w:t>
+      </w:r>
+      <w:proofErr w:type="spellStart"/>
+      <w:r>
+        <w:t>Android</w:t>
+      </w:r>
+      <w:proofErr w:type="spellEnd"/>
+      <w:r>
+        <w:t xml:space="preserve"> darstellt.</w:t>
       </w:r>
     </w:p>
     <w:tbl>
@@ -5693,18 +5682,31 @@
       <w:pPr>
         <w:pStyle w:val="Beschriftung"/>
       </w:pPr>
-      <w:bookmarkStart w:id="20" w:name="_Toc294628522"/>
+      <w:bookmarkStart w:id="19" w:name="_Toc294628522"/>
       <w:r>
         <w:t xml:space="preserve">Abbildung </w:t>
       </w:r>
-      <w:fldSimple w:instr=" SEQ Abbildung \* ARABIC ">
-        <w:r>
-          <w:rPr>
-            <w:noProof/>
-          </w:rPr>
-          <w:t>1</w:t>
-        </w:r>
-      </w:fldSimple>
+      <w:r>
+        <w:fldChar w:fldCharType="begin"/>
+      </w:r>
+      <w:r>
+        <w:instrText xml:space="preserve"> SEQ Abbildung \* ARABIC </w:instrText>
+      </w:r>
+      <w:r>
+        <w:fldChar w:fldCharType="separate"/>
+      </w:r>
+      <w:r>
+        <w:rPr>
+          <w:noProof/>
+        </w:rPr>
+        <w:t>1</w:t>
+      </w:r>
+      <w:r>
+        <w:rPr>
+          <w:noProof/>
+        </w:rPr>
+        <w:fldChar w:fldCharType="end"/>
+      </w:r>
       <w:r>
         <w:t xml:space="preserve"> </w:t>
       </w:r>
@@ -5718,9 +5720,14 @@
         <w:t xml:space="preserve">Übersicht </w:t>
       </w:r>
       <w:r>
-        <w:t>Codestatistik Android</w:t>
-      </w:r>
-      <w:bookmarkEnd w:id="20"/>
+        <w:t xml:space="preserve">Codestatistik </w:t>
+      </w:r>
+      <w:proofErr w:type="spellStart"/>
+      <w:r>
+        <w:t>Android</w:t>
+      </w:r>
+      <w:bookmarkEnd w:id="19"/>
+      <w:proofErr w:type="spellEnd"/>
     </w:p>
     <w:p/>
     <w:p>
@@ -5786,24 +5793,42 @@
       <w:pPr>
         <w:pStyle w:val="Beschriftung"/>
       </w:pPr>
-      <w:bookmarkStart w:id="21" w:name="_Ref294538584"/>
-      <w:bookmarkStart w:id="22" w:name="_Toc294628523"/>
+      <w:bookmarkStart w:id="20" w:name="_Ref294538584"/>
+      <w:bookmarkStart w:id="21" w:name="_Toc294628523"/>
       <w:r>
         <w:t xml:space="preserve">Abbildung </w:t>
       </w:r>
-      <w:fldSimple w:instr=" SEQ Abbildung \* ARABIC ">
-        <w:r>
-          <w:rPr>
-            <w:noProof/>
-          </w:rPr>
-          <w:t>2</w:t>
-        </w:r>
-      </w:fldSimple>
-      <w:r>
-        <w:t xml:space="preserve"> - Codestatistik Android</w:t>
-      </w:r>
+      <w:r>
+        <w:fldChar w:fldCharType="begin"/>
+      </w:r>
+      <w:r>
+        <w:instrText xml:space="preserve"> SEQ Abbildung \* ARABIC </w:instrText>
+      </w:r>
+      <w:r>
+        <w:fldChar w:fldCharType="separate"/>
+      </w:r>
+      <w:r>
+        <w:rPr>
+          <w:noProof/>
+        </w:rPr>
+        <w:t>2</w:t>
+      </w:r>
+      <w:r>
+        <w:rPr>
+          <w:noProof/>
+        </w:rPr>
+        <w:fldChar w:fldCharType="end"/>
+      </w:r>
+      <w:r>
+        <w:t xml:space="preserve"> - Codestatistik </w:t>
+      </w:r>
+      <w:proofErr w:type="spellStart"/>
+      <w:r>
+        <w:t>Android</w:t>
+      </w:r>
+      <w:bookmarkEnd w:id="20"/>
       <w:bookmarkEnd w:id="21"/>
-      <w:bookmarkEnd w:id="22"/>
+      <w:proofErr w:type="spellEnd"/>
     </w:p>
     <w:p>
       <w:r>
@@ -5839,8 +5864,13 @@
         <w:t>2</w:t>
       </w:r>
       <w:r>
-        <w:t xml:space="preserve"> - Codestatistik Android</w:t>
-      </w:r>
+        <w:t xml:space="preserve"> - Codestatistik </w:t>
+      </w:r>
+      <w:proofErr w:type="spellStart"/>
+      <w:r>
+        <w:t>Android</w:t>
+      </w:r>
+      <w:proofErr w:type="spellEnd"/>
       <w:r>
         <w:rPr>
           <w:lang w:val="en-US"/>
@@ -6445,7 +6475,7 @@
       <w:pPr>
         <w:pStyle w:val="Beschriftung"/>
       </w:pPr>
-      <w:bookmarkStart w:id="23" w:name="_Toc294628524"/>
+      <w:bookmarkStart w:id="22" w:name="_Toc294628524"/>
       <w:r>
         <w:t xml:space="preserve">Abbildung </w:t>
       </w:r>
@@ -6477,7 +6507,7 @@
       <w:r>
         <w:t>Rails</w:t>
       </w:r>
-      <w:bookmarkEnd w:id="23"/>
+      <w:bookmarkEnd w:id="22"/>
       <w:proofErr w:type="spellEnd"/>
     </w:p>
     <w:p>
@@ -7763,7 +7793,7 @@
           <w:szCs w:val="22"/>
         </w:rPr>
       </w:pPr>
-      <w:bookmarkStart w:id="24" w:name="_Toc294626192"/>
+      <w:bookmarkStart w:id="23" w:name="_Toc294626192"/>
       <w:r>
         <w:br w:type="page"/>
       </w:r>
@@ -7777,7 +7807,7 @@
         <w:lastRenderedPageBreak/>
         <w:t>Codemetriken</w:t>
       </w:r>
-      <w:bookmarkEnd w:id="24"/>
+      <w:bookmarkEnd w:id="23"/>
       <w:proofErr w:type="spellEnd"/>
     </w:p>
     <w:p>
@@ -7795,7 +7825,15 @@
       </w:r>
       <w:proofErr w:type="spellEnd"/>
       <w:r>
-        <w:t xml:space="preserve"> des implementierten Codes wurden unter Android die Anwendungen State </w:t>
+        <w:t xml:space="preserve"> des implementierten Codes wurden unter </w:t>
+      </w:r>
+      <w:proofErr w:type="spellStart"/>
+      <w:r>
+        <w:t>Android</w:t>
+      </w:r>
+      <w:proofErr w:type="spellEnd"/>
+      <w:r>
+        <w:t xml:space="preserve"> die Anwendungen State </w:t>
       </w:r>
       <w:proofErr w:type="spellStart"/>
       <w:r>
@@ -7892,116 +7930,116 @@
       <w:pPr>
         <w:pStyle w:val="berschrift2"/>
       </w:pPr>
-      <w:bookmarkStart w:id="25" w:name="_Toc294626193"/>
+      <w:bookmarkStart w:id="24" w:name="_Toc294626193"/>
       <w:r>
         <w:t>Server</w:t>
       </w:r>
+      <w:bookmarkEnd w:id="24"/>
+    </w:p>
+    <w:p>
+      <w:r>
+        <w:t>Im Team wurde beschlossen auf die Metrik-Analyse des Servers  zu verzichten. Dieser Entscheid wurde aufgrund der weniger hohen Komplexität im Vergleich zum Client sowie der mangelnden Zeit gefällt.</w:t>
+      </w:r>
+    </w:p>
+    <w:p>
+      <w:pPr>
+        <w:pStyle w:val="berschrift2"/>
+      </w:pPr>
+      <w:bookmarkStart w:id="25" w:name="_Toc294626194"/>
+      <w:r>
+        <w:t>Client</w:t>
+      </w:r>
       <w:bookmarkEnd w:id="25"/>
     </w:p>
     <w:p>
       <w:r>
-        <w:t>Im Team wurde beschlossen auf die Metrik-Analyse des Servers  zu verzichten. Dieser Entscheid wurde aufgrund der weniger hohen Komplexität im Vergleich zum Client sowie der mangelnden Zeit gefällt.</w:t>
-      </w:r>
-    </w:p>
-    <w:p>
-      <w:pPr>
-        <w:pStyle w:val="berschrift2"/>
-      </w:pPr>
-      <w:bookmarkStart w:id="26" w:name="_Toc294626194"/>
-      <w:r>
-        <w:t>Client</w:t>
+        <w:t>Da die Testklassen für die Sicherstellung von diversen Funkt</w:t>
+      </w:r>
+      <w:r>
+        <w:t>ionen verantwortlich sind, si</w:t>
+      </w:r>
+      <w:r>
+        <w:t>n</w:t>
+      </w:r>
+      <w:r>
+        <w:t>d</w:t>
+      </w:r>
+      <w:r>
+        <w:t xml:space="preserve"> die Kohäsionswerte zum Teil geringer als es gewünscht wäre. In der Regel wurde für</w:t>
+      </w:r>
+      <w:r>
+        <w:t xml:space="preserve"> jede</w:t>
+      </w:r>
+      <w:r>
+        <w:t xml:space="preserve"> zu testende Klasse eine Tes</w:t>
+      </w:r>
+      <w:r>
+        <w:t>tklasse entworfen. Ein</w:t>
+      </w:r>
+      <w:r>
+        <w:t>e</w:t>
+      </w:r>
+      <w:r>
+        <w:t xml:space="preserve"> weitere Aufteilung</w:t>
+      </w:r>
+      <w:r>
+        <w:t xml:space="preserve"> auf mehrere Klassen wäre nicht sinnvoll, da die Testklass</w:t>
+      </w:r>
+      <w:r>
+        <w:t>en nur für den Test erzeugt werden</w:t>
+      </w:r>
+      <w:r>
+        <w:t xml:space="preserve"> und keinen weiteren Nutzen ha</w:t>
+      </w:r>
+      <w:r>
+        <w:t>ben</w:t>
+      </w:r>
+      <w:r>
+        <w:t xml:space="preserve">. </w:t>
+      </w:r>
+    </w:p>
+    <w:p>
+      <w:r>
+        <w:t xml:space="preserve">Aus diesen Gründen wird in den nachfolgenden </w:t>
+      </w:r>
+      <w:r>
+        <w:t>Unterkapiteln</w:t>
+      </w:r>
+      <w:r>
+        <w:t xml:space="preserve"> eine Analyse des Codes exklusive der durchgeführten Tests vorgenommen. </w:t>
+      </w:r>
+    </w:p>
+    <w:p>
+      <w:pPr>
+        <w:pStyle w:val="berschrift3"/>
+      </w:pPr>
+      <w:bookmarkStart w:id="26" w:name="_Toc294613520"/>
+      <w:bookmarkStart w:id="27" w:name="_Toc294626195"/>
+      <w:r>
+        <w:t xml:space="preserve">State </w:t>
+      </w:r>
+      <w:proofErr w:type="spellStart"/>
+      <w:r>
+        <w:t>of</w:t>
+      </w:r>
+      <w:proofErr w:type="spellEnd"/>
+      <w:r>
+        <w:t xml:space="preserve"> Flow </w:t>
+      </w:r>
+      <w:proofErr w:type="spellStart"/>
+      <w:r>
+        <w:t>Eclipse</w:t>
+      </w:r>
+      <w:proofErr w:type="spellEnd"/>
+      <w:r>
+        <w:t xml:space="preserve"> </w:t>
+      </w:r>
+      <w:proofErr w:type="spellStart"/>
+      <w:r>
+        <w:t>Metrics</w:t>
       </w:r>
       <w:bookmarkEnd w:id="26"/>
-    </w:p>
-    <w:p>
-      <w:r>
-        <w:t>Da die Testklassen für die Sicherstellung von diversen Funkt</w:t>
-      </w:r>
-      <w:r>
-        <w:t>ionen verantwortlich sind, si</w:t>
-      </w:r>
-      <w:r>
-        <w:t>n</w:t>
-      </w:r>
-      <w:r>
-        <w:t>d</w:t>
-      </w:r>
-      <w:r>
-        <w:t xml:space="preserve"> die Kohäsionswerte zum Teil geringer als es gewünscht wäre. In der Regel wurde für</w:t>
-      </w:r>
-      <w:r>
-        <w:t xml:space="preserve"> jede</w:t>
-      </w:r>
-      <w:r>
-        <w:t xml:space="preserve"> zu testende Klasse eine Tes</w:t>
-      </w:r>
-      <w:r>
-        <w:t>tklasse entworfen. Ein</w:t>
-      </w:r>
-      <w:r>
-        <w:t>e</w:t>
-      </w:r>
-      <w:r>
-        <w:t xml:space="preserve"> weitere Aufteilung</w:t>
-      </w:r>
-      <w:r>
-        <w:t xml:space="preserve"> auf mehrere Klassen wäre nicht sinnvoll, da die Testklass</w:t>
-      </w:r>
-      <w:r>
-        <w:t>en nur für den Test erzeugt werden</w:t>
-      </w:r>
-      <w:r>
-        <w:t xml:space="preserve"> und keinen weiteren Nutzen ha</w:t>
-      </w:r>
-      <w:r>
-        <w:t>ben</w:t>
-      </w:r>
-      <w:r>
-        <w:t xml:space="preserve">. </w:t>
-      </w:r>
-    </w:p>
-    <w:p>
-      <w:r>
-        <w:t xml:space="preserve">Aus diesen Gründen wird in den nachfolgenden </w:t>
-      </w:r>
-      <w:r>
-        <w:t>Unterkapiteln</w:t>
-      </w:r>
-      <w:r>
-        <w:t xml:space="preserve"> eine Analyse des Codes exklusive der durchgeführten Tests vorgenommen. </w:t>
-      </w:r>
-    </w:p>
-    <w:p>
-      <w:pPr>
-        <w:pStyle w:val="berschrift3"/>
-      </w:pPr>
-      <w:bookmarkStart w:id="27" w:name="_Toc294613520"/>
-      <w:bookmarkStart w:id="28" w:name="_Toc294626195"/>
-      <w:r>
-        <w:t xml:space="preserve">State </w:t>
-      </w:r>
-      <w:proofErr w:type="spellStart"/>
-      <w:r>
-        <w:t>of</w:t>
-      </w:r>
-      <w:proofErr w:type="spellEnd"/>
-      <w:r>
-        <w:t xml:space="preserve"> Flow </w:t>
-      </w:r>
-      <w:proofErr w:type="spellStart"/>
-      <w:r>
-        <w:t>Eclipse</w:t>
-      </w:r>
-      <w:proofErr w:type="spellEnd"/>
-      <w:r>
-        <w:t xml:space="preserve"> </w:t>
-      </w:r>
-      <w:proofErr w:type="spellStart"/>
-      <w:r>
-        <w:t>Metrics</w:t>
-      </w:r>
       <w:bookmarkEnd w:id="27"/>
-      <w:bookmarkEnd w:id="28"/>
       <w:proofErr w:type="spellEnd"/>
     </w:p>
     <w:p>
@@ -8290,38 +8328,51 @@
       <w:pPr>
         <w:pStyle w:val="Beschriftung"/>
       </w:pPr>
-      <w:bookmarkStart w:id="29" w:name="_Ref294538747"/>
-      <w:bookmarkStart w:id="30" w:name="_Ref294537311"/>
-      <w:bookmarkStart w:id="31" w:name="_Toc294628526"/>
+      <w:bookmarkStart w:id="28" w:name="_Ref294538747"/>
+      <w:bookmarkStart w:id="29" w:name="_Ref294537311"/>
+      <w:bookmarkStart w:id="30" w:name="_Toc294628526"/>
       <w:r>
         <w:t xml:space="preserve">Abbildung </w:t>
       </w:r>
-      <w:fldSimple w:instr=" SEQ Abbildung \* ARABIC ">
-        <w:r>
-          <w:rPr>
-            <w:noProof/>
-          </w:rPr>
-          <w:t>5</w:t>
-        </w:r>
-      </w:fldSimple>
+      <w:r>
+        <w:fldChar w:fldCharType="begin"/>
+      </w:r>
+      <w:r>
+        <w:instrText xml:space="preserve"> SEQ Abbildung \* ARABIC </w:instrText>
+      </w:r>
+      <w:r>
+        <w:fldChar w:fldCharType="separate"/>
+      </w:r>
+      <w:r>
+        <w:rPr>
+          <w:noProof/>
+        </w:rPr>
+        <w:t>5</w:t>
+      </w:r>
+      <w:r>
+        <w:rPr>
+          <w:noProof/>
+        </w:rPr>
+        <w:fldChar w:fldCharType="end"/>
+      </w:r>
+      <w:bookmarkEnd w:id="28"/>
+      <w:r>
+        <w:t xml:space="preserve"> - Übersicht </w:t>
+      </w:r>
+      <w:proofErr w:type="spellStart"/>
+      <w:r>
+        <w:t>Cyclomatic</w:t>
+      </w:r>
+      <w:proofErr w:type="spellEnd"/>
+      <w:r>
+        <w:t xml:space="preserve"> </w:t>
+      </w:r>
+      <w:proofErr w:type="spellStart"/>
+      <w:r>
+        <w:t>Complexity</w:t>
+      </w:r>
       <w:bookmarkEnd w:id="29"/>
-      <w:r>
-        <w:t xml:space="preserve"> - Übersicht </w:t>
-      </w:r>
-      <w:proofErr w:type="spellStart"/>
-      <w:r>
-        <w:t>Cyclomatic</w:t>
-      </w:r>
-      <w:proofErr w:type="spellEnd"/>
-      <w:r>
-        <w:t xml:space="preserve"> </w:t>
-      </w:r>
-      <w:proofErr w:type="spellStart"/>
-      <w:r>
-        <w:t>Complexity</w:t>
-      </w:r>
       <w:bookmarkEnd w:id="30"/>
-      <w:bookmarkEnd w:id="31"/>
       <w:proofErr w:type="spellEnd"/>
     </w:p>
     <w:p>
@@ -8463,19 +8514,32 @@
           <w:bCs/>
         </w:rPr>
       </w:pPr>
-      <w:bookmarkStart w:id="32" w:name="_Ref294538092"/>
-      <w:bookmarkStart w:id="33" w:name="_Toc294628527"/>
+      <w:bookmarkStart w:id="31" w:name="_Ref294538092"/>
+      <w:bookmarkStart w:id="32" w:name="_Toc294628527"/>
       <w:r>
         <w:t xml:space="preserve">Abbildung </w:t>
       </w:r>
-      <w:fldSimple w:instr=" SEQ Abbildung \* ARABIC ">
-        <w:r>
-          <w:rPr>
-            <w:noProof/>
-          </w:rPr>
-          <w:t>6</w:t>
-        </w:r>
-      </w:fldSimple>
+      <w:r>
+        <w:fldChar w:fldCharType="begin"/>
+      </w:r>
+      <w:r>
+        <w:instrText xml:space="preserve"> SEQ Abbildung \* ARABIC </w:instrText>
+      </w:r>
+      <w:r>
+        <w:fldChar w:fldCharType="separate"/>
+      </w:r>
+      <w:r>
+        <w:rPr>
+          <w:noProof/>
+        </w:rPr>
+        <w:t>6</w:t>
+      </w:r>
+      <w:r>
+        <w:rPr>
+          <w:noProof/>
+        </w:rPr>
+        <w:fldChar w:fldCharType="end"/>
+      </w:r>
       <w:r>
         <w:t xml:space="preserve"> - Übersicht Lines </w:t>
       </w:r>
@@ -8487,8 +8551,8 @@
       <w:r>
         <w:t xml:space="preserve"> Code</w:t>
       </w:r>
+      <w:bookmarkEnd w:id="31"/>
       <w:bookmarkEnd w:id="32"/>
-      <w:bookmarkEnd w:id="33"/>
     </w:p>
     <w:p>
       <w:pPr>
@@ -8684,7 +8748,7 @@
         </w:rPr>
         <w:drawing>
           <wp:inline distT="0" distB="0" distL="0" distR="0">
-            <wp:extent cx="5753100" cy="3590925"/>
+            <wp:extent cx="5417389" cy="3381384"/>
             <wp:effectExtent l="0" t="0" r="0" b="0"/>
             <wp:docPr id="10" name="Grafik 10" descr="G:\SVN\se2p_svn.elmermx.ch\doc\11_Qualitaetsmassnahmen\pics\weighted_methods_per_class.PNG"/>
             <wp:cNvGraphicFramePr>
@@ -8715,7 +8779,7 @@
                   <pic:spPr bwMode="auto">
                     <a:xfrm>
                       <a:off x="0" y="0"/>
-                      <a:ext cx="5753100" cy="3590925"/>
+                      <a:ext cx="5420916" cy="3383585"/>
                     </a:xfrm>
                     <a:prstGeom prst="rect">
                       <a:avLst/>
@@ -8739,19 +8803,35 @@
           <w:rStyle w:val="Fett"/>
         </w:rPr>
       </w:pPr>
-      <w:bookmarkStart w:id="34" w:name="_Ref294602588"/>
-      <w:bookmarkStart w:id="35" w:name="_Toc294628528"/>
+      <w:bookmarkStart w:id="33" w:name="_Ref294602588"/>
+      <w:bookmarkStart w:id="34" w:name="_Toc294628528"/>
       <w:r>
         <w:t xml:space="preserve">Abbildung </w:t>
       </w:r>
-      <w:fldSimple w:instr=" SEQ Abbildung \* ARABIC ">
-        <w:r>
-          <w:rPr>
-            <w:noProof/>
-          </w:rPr>
-          <w:t>7</w:t>
-        </w:r>
-      </w:fldSimple>
+      <w:r>
+        <w:fldChar w:fldCharType="begin"/>
+      </w:r>
+      <w:r>
+        <w:instrText xml:space="preserve"> SEQ Abb</w:instrText>
+      </w:r>
+      <w:r>
+        <w:instrText xml:space="preserve">ildung \* ARABIC </w:instrText>
+      </w:r>
+      <w:r>
+        <w:fldChar w:fldCharType="separate"/>
+      </w:r>
+      <w:r>
+        <w:rPr>
+          <w:noProof/>
+        </w:rPr>
+        <w:t>7</w:t>
+      </w:r>
+      <w:r>
+        <w:rPr>
+          <w:noProof/>
+        </w:rPr>
+        <w:fldChar w:fldCharType="end"/>
+      </w:r>
       <w:r>
         <w:t xml:space="preserve"> - Übersicht </w:t>
       </w:r>
@@ -8771,8 +8851,8 @@
       <w:r>
         <w:t xml:space="preserve"> per Class</w:t>
       </w:r>
+      <w:bookmarkEnd w:id="33"/>
       <w:bookmarkEnd w:id="34"/>
-      <w:bookmarkEnd w:id="35"/>
     </w:p>
     <w:p>
       <w:pPr>
@@ -8947,7 +9027,7 @@
         </w:rPr>
         <w:drawing>
           <wp:inline distT="0" distB="0" distL="0" distR="0">
-            <wp:extent cx="4772025" cy="2000250"/>
+            <wp:extent cx="4615132" cy="1934486"/>
             <wp:effectExtent l="0" t="0" r="0" b="0"/>
             <wp:docPr id="11" name="Grafik 11" descr="G:\SVN\se2p_svn.elmermx.ch\doc\11_Qualitaetsmassnahmen\pics\lifecycle_methods.PNG"/>
             <wp:cNvGraphicFramePr>
@@ -8978,7 +9058,7 @@
                   <pic:spPr bwMode="auto">
                     <a:xfrm>
                       <a:off x="0" y="0"/>
-                      <a:ext cx="4772025" cy="2000250"/>
+                      <a:ext cx="4616696" cy="1935142"/>
                     </a:xfrm>
                     <a:prstGeom prst="rect">
                       <a:avLst/>
@@ -9000,19 +9080,32 @@
         <w:pStyle w:val="Beschriftung"/>
         <w:ind w:firstLine="708"/>
       </w:pPr>
-      <w:bookmarkStart w:id="36" w:name="_Ref294603998"/>
-      <w:bookmarkStart w:id="37" w:name="_Toc294628529"/>
+      <w:bookmarkStart w:id="35" w:name="_Ref294603998"/>
+      <w:bookmarkStart w:id="36" w:name="_Toc294628529"/>
       <w:r>
         <w:t xml:space="preserve">Abbildung </w:t>
       </w:r>
-      <w:fldSimple w:instr=" SEQ Abbildung \* ARABIC ">
-        <w:r>
-          <w:rPr>
-            <w:noProof/>
-          </w:rPr>
-          <w:t>8</w:t>
-        </w:r>
-      </w:fldSimple>
+      <w:r>
+        <w:fldChar w:fldCharType="begin"/>
+      </w:r>
+      <w:r>
+        <w:instrText xml:space="preserve"> SEQ Abbildung \* ARABIC </w:instrText>
+      </w:r>
+      <w:r>
+        <w:fldChar w:fldCharType="separate"/>
+      </w:r>
+      <w:r>
+        <w:rPr>
+          <w:noProof/>
+        </w:rPr>
+        <w:t>8</w:t>
+      </w:r>
+      <w:r>
+        <w:rPr>
+          <w:noProof/>
+        </w:rPr>
+        <w:fldChar w:fldCharType="end"/>
+      </w:r>
       <w:r>
         <w:t xml:space="preserve"> - Codebeispiel </w:t>
       </w:r>
@@ -9024,20 +9117,22 @@
       <w:r>
         <w:t xml:space="preserve"> Methoden</w:t>
       </w:r>
+      <w:bookmarkEnd w:id="35"/>
       <w:bookmarkEnd w:id="36"/>
+    </w:p>
+    <w:p>
+      <w:r>
+        <w:t xml:space="preserve">Im Falle der zweiten Klasse Customer ist der Hauptgrund für die hohe Komplexität der Einsatz von Settern bzw. Gettern für diverse Attribute. </w:t>
+      </w:r>
+      <w:bookmarkStart w:id="37" w:name="_GoBack"/>
       <w:bookmarkEnd w:id="37"/>
     </w:p>
     <w:p>
+      <w:pPr>
+        <w:pStyle w:val="berschrift4"/>
+      </w:pPr>
       <w:r>
         <w:lastRenderedPageBreak/>
-        <w:t xml:space="preserve">Im Falle der zweiten Klasse Customer ist der Hauptgrund für die hohe Komplexität der Einsatz von Settern bzw. Gettern für diverse Attribute. </w:t>
-      </w:r>
-    </w:p>
-    <w:p>
-      <w:pPr>
-        <w:pStyle w:val="berschrift4"/>
-      </w:pPr>
-      <w:r>
         <w:t xml:space="preserve">Efferent </w:t>
       </w:r>
       <w:proofErr w:type="spellStart"/>
@@ -9182,14 +9277,27 @@
       <w:r>
         <w:t xml:space="preserve">Abbildung </w:t>
       </w:r>
-      <w:fldSimple w:instr=" SEQ Abbildung \* ARABIC ">
-        <w:r>
-          <w:rPr>
-            <w:noProof/>
-          </w:rPr>
-          <w:t>9</w:t>
-        </w:r>
-      </w:fldSimple>
+      <w:r>
+        <w:fldChar w:fldCharType="begin"/>
+      </w:r>
+      <w:r>
+        <w:instrText xml:space="preserve"> SEQ Abbildung \* ARABIC </w:instrText>
+      </w:r>
+      <w:r>
+        <w:fldChar w:fldCharType="separate"/>
+      </w:r>
+      <w:r>
+        <w:rPr>
+          <w:noProof/>
+        </w:rPr>
+        <w:t>9</w:t>
+      </w:r>
+      <w:r>
+        <w:rPr>
+          <w:noProof/>
+        </w:rPr>
+        <w:fldChar w:fldCharType="end"/>
+      </w:r>
       <w:r>
         <w:t xml:space="preserve"> - Übersicht Efferent </w:t>
       </w:r>
@@ -9298,7 +9406,15 @@
         <w:t xml:space="preserve">). Die </w:t>
       </w:r>
       <w:r>
-        <w:t>Anbindung an diese Komponenten ist jedoch nicht weiter tragisch, da es sich bei den GUI Typen um Klassen handelt, die im Android Framework integriert sind und stabil laufen.</w:t>
+        <w:t xml:space="preserve">Anbindung an diese Komponenten ist jedoch nicht weiter tragisch, da es sich bei den GUI Typen um Klassen handelt, die im </w:t>
+      </w:r>
+      <w:proofErr w:type="spellStart"/>
+      <w:r>
+        <w:t>Android</w:t>
+      </w:r>
+      <w:proofErr w:type="spellEnd"/>
+      <w:r>
+        <w:t xml:space="preserve"> Framework integriert sind und stabil laufen.</w:t>
       </w:r>
     </w:p>
     <w:p>
@@ -9372,14 +9488,27 @@
       <w:r>
         <w:t xml:space="preserve">Abbildung </w:t>
       </w:r>
-      <w:fldSimple w:instr=" SEQ Abbildung \* ARABIC ">
-        <w:r>
-          <w:rPr>
-            <w:noProof/>
-          </w:rPr>
-          <w:t>10</w:t>
-        </w:r>
-      </w:fldSimple>
+      <w:r>
+        <w:fldChar w:fldCharType="begin"/>
+      </w:r>
+      <w:r>
+        <w:instrText xml:space="preserve"> SEQ Abbildung \* ARABIC </w:instrText>
+      </w:r>
+      <w:r>
+        <w:fldChar w:fldCharType="separate"/>
+      </w:r>
+      <w:r>
+        <w:rPr>
+          <w:noProof/>
+        </w:rPr>
+        <w:t>10</w:t>
+      </w:r>
+      <w:r>
+        <w:rPr>
+          <w:noProof/>
+        </w:rPr>
+        <w:fldChar w:fldCharType="end"/>
+      </w:r>
       <w:r>
         <w:t xml:space="preserve"> - Ausschnitt Importliste Klasse </w:t>
       </w:r>
@@ -9399,7 +9528,6 @@
       <w:bookmarkStart w:id="43" w:name="_Toc294626196"/>
       <w:proofErr w:type="spellStart"/>
       <w:r>
-        <w:lastRenderedPageBreak/>
         <w:t>Structure</w:t>
       </w:r>
       <w:proofErr w:type="spellEnd"/>
@@ -9414,6 +9542,7 @@
         <w:pStyle w:val="berschrift4"/>
       </w:pPr>
       <w:r>
+        <w:lastRenderedPageBreak/>
         <w:t>Übersicht</w:t>
       </w:r>
     </w:p>
@@ -9524,14 +9653,27 @@
       <w:r>
         <w:t xml:space="preserve">Abbildung </w:t>
       </w:r>
-      <w:fldSimple w:instr=" SEQ Abbildung \* ARABIC ">
-        <w:r>
-          <w:rPr>
-            <w:noProof/>
-          </w:rPr>
-          <w:t>11</w:t>
-        </w:r>
-      </w:fldSimple>
+      <w:r>
+        <w:fldChar w:fldCharType="begin"/>
+      </w:r>
+      <w:r>
+        <w:instrText xml:space="preserve"> SEQ Abbildung \* ARABIC </w:instrText>
+      </w:r>
+      <w:r>
+        <w:fldChar w:fldCharType="separate"/>
+      </w:r>
+      <w:r>
+        <w:rPr>
+          <w:noProof/>
+        </w:rPr>
+        <w:t>11</w:t>
+      </w:r>
+      <w:r>
+        <w:rPr>
+          <w:noProof/>
+        </w:rPr>
+        <w:fldChar w:fldCharType="end"/>
+      </w:r>
       <w:r>
         <w:t xml:space="preserve"> - Abhängigkeiten zwischen Packages</w:t>
       </w:r>
@@ -9697,14 +9839,27 @@
       <w:r>
         <w:t xml:space="preserve">Abbildung </w:t>
       </w:r>
-      <w:fldSimple w:instr=" SEQ Abbildung \* ARABIC ">
-        <w:r>
-          <w:rPr>
-            <w:noProof/>
-          </w:rPr>
-          <w:t>12</w:t>
-        </w:r>
-      </w:fldSimple>
+      <w:r>
+        <w:fldChar w:fldCharType="begin"/>
+      </w:r>
+      <w:r>
+        <w:instrText xml:space="preserve"> SEQ Abbildung \* ARABIC </w:instrText>
+      </w:r>
+      <w:r>
+        <w:fldChar w:fldCharType="separate"/>
+      </w:r>
+      <w:r>
+        <w:rPr>
+          <w:noProof/>
+        </w:rPr>
+        <w:t>12</w:t>
+      </w:r>
+      <w:r>
+        <w:rPr>
+          <w:noProof/>
+        </w:rPr>
+        <w:fldChar w:fldCharType="end"/>
+      </w:r>
       <w:r>
         <w:t xml:space="preserve"> - Abhängigkeiten in</w:t>
       </w:r>
@@ -9835,32 +9990,29 @@
         <w:t>, damit sie</w:t>
       </w:r>
       <w:r>
-        <w:t xml:space="preserve"> möglichst </w:t>
-      </w:r>
+        <w:t xml:space="preserve"> möglichst kohäsiv bleibt. Das neu erstellte Objekt benötigt jedoch eine Referenz auf den Service</w:t>
+      </w:r>
+      <w:r>
+        <w:t xml:space="preserve"> selbst</w:t>
+      </w:r>
+      <w:r>
+        <w:t xml:space="preserve">, da der Kontext bzw. die </w:t>
+      </w:r>
+      <w:proofErr w:type="spellStart"/>
+      <w:r>
+        <w:t>Datenbankhelper</w:t>
+      </w:r>
+      <w:proofErr w:type="spellEnd"/>
+      <w:r>
+        <w:t xml:space="preserve"> an den Service gebunden sind. </w:t>
+      </w:r>
+    </w:p>
+    <w:p>
+      <w:pPr>
+        <w:pStyle w:val="berschrift4"/>
+      </w:pPr>
       <w:r>
         <w:lastRenderedPageBreak/>
-        <w:t>kohäsiv bleibt. Das neu erstellte Objekt benötigt jedoch eine Referenz auf den Service</w:t>
-      </w:r>
-      <w:r>
-        <w:t xml:space="preserve"> selbst</w:t>
-      </w:r>
-      <w:r>
-        <w:t xml:space="preserve">, da der Kontext bzw. die </w:t>
-      </w:r>
-      <w:proofErr w:type="spellStart"/>
-      <w:r>
-        <w:t>Datenbankhelper</w:t>
-      </w:r>
-      <w:proofErr w:type="spellEnd"/>
-      <w:r>
-        <w:t xml:space="preserve"> an den Service gebunden sind. </w:t>
-      </w:r>
-    </w:p>
-    <w:p>
-      <w:pPr>
-        <w:pStyle w:val="berschrift4"/>
-      </w:pPr>
-      <w:r>
         <w:t>Abhängigkeiten in</w:t>
       </w:r>
       <w:r>
@@ -9994,14 +10146,27 @@
       <w:r>
         <w:t xml:space="preserve">Abbildung </w:t>
       </w:r>
-      <w:fldSimple w:instr=" SEQ Abbildung \* ARABIC ">
-        <w:r>
-          <w:rPr>
-            <w:noProof/>
-          </w:rPr>
-          <w:t>13</w:t>
-        </w:r>
-      </w:fldSimple>
+      <w:r>
+        <w:fldChar w:fldCharType="begin"/>
+      </w:r>
+      <w:r>
+        <w:instrText xml:space="preserve"> SEQ Abbildung \* ARABIC </w:instrText>
+      </w:r>
+      <w:r>
+        <w:fldChar w:fldCharType="separate"/>
+      </w:r>
+      <w:r>
+        <w:rPr>
+          <w:noProof/>
+        </w:rPr>
+        <w:t>13</w:t>
+      </w:r>
+      <w:r>
+        <w:rPr>
+          <w:noProof/>
+        </w:rPr>
+        <w:fldChar w:fldCharType="end"/>
+      </w:r>
       <w:r>
         <w:t xml:space="preserve"> - Abhängigkeiten in</w:t>
       </w:r>
@@ -10044,7 +10209,15 @@
         <w:t>durch da</w:t>
       </w:r>
       <w:r>
-        <w:t>s Android Frameworks vorgegeben, da beim Aufruf einer n</w:t>
+        <w:t xml:space="preserve">s </w:t>
+      </w:r>
+      <w:proofErr w:type="spellStart"/>
+      <w:r>
+        <w:t>Android</w:t>
+      </w:r>
+      <w:proofErr w:type="spellEnd"/>
+      <w:r>
+        <w:t xml:space="preserve"> Frameworks vorgegeben, da beim Aufruf einer n</w:t>
       </w:r>
       <w:r>
         <w:t xml:space="preserve">euen </w:t>
@@ -10209,14 +10382,27 @@
       <w:r>
         <w:t xml:space="preserve">Abbildung </w:t>
       </w:r>
-      <w:fldSimple w:instr=" SEQ Abbildung \* ARABIC ">
-        <w:r>
-          <w:rPr>
-            <w:noProof/>
-          </w:rPr>
-          <w:t>14</w:t>
-        </w:r>
-      </w:fldSimple>
+      <w:r>
+        <w:fldChar w:fldCharType="begin"/>
+      </w:r>
+      <w:r>
+        <w:instrText xml:space="preserve"> SEQ Abbildung \* ARABIC </w:instrText>
+      </w:r>
+      <w:r>
+        <w:fldChar w:fldCharType="separate"/>
+      </w:r>
+      <w:r>
+        <w:rPr>
+          <w:noProof/>
+        </w:rPr>
+        <w:t>14</w:t>
+      </w:r>
+      <w:r>
+        <w:rPr>
+          <w:noProof/>
+        </w:rPr>
+        <w:fldChar w:fldCharType="end"/>
+      </w:r>
       <w:r>
         <w:t xml:space="preserve"> - Abhängigkeiten in</w:t>
       </w:r>
@@ -10369,14 +10555,27 @@
       <w:r>
         <w:t xml:space="preserve">Abbildung </w:t>
       </w:r>
-      <w:fldSimple w:instr=" SEQ Abbildung \* ARABIC ">
-        <w:r>
-          <w:rPr>
-            <w:noProof/>
-          </w:rPr>
-          <w:t>15</w:t>
-        </w:r>
-      </w:fldSimple>
+      <w:r>
+        <w:fldChar w:fldCharType="begin"/>
+      </w:r>
+      <w:r>
+        <w:instrText xml:space="preserve"> SEQ Abbildung \* ARABIC </w:instrText>
+      </w:r>
+      <w:r>
+        <w:fldChar w:fldCharType="separate"/>
+      </w:r>
+      <w:r>
+        <w:rPr>
+          <w:noProof/>
+        </w:rPr>
+        <w:t>15</w:t>
+      </w:r>
+      <w:r>
+        <w:rPr>
+          <w:noProof/>
+        </w:rPr>
+        <w:fldChar w:fldCharType="end"/>
+      </w:r>
       <w:r>
         <w:t xml:space="preserve"> - Abhängigkeiten in</w:t>
       </w:r>
@@ -10855,10 +11054,12 @@
       <w:r>
         <w:t xml:space="preserve">Reviews </w:t>
       </w:r>
+      <w:proofErr w:type="spellStart"/>
       <w:r>
         <w:t>Android</w:t>
       </w:r>
       <w:bookmarkEnd w:id="67"/>
+      <w:proofErr w:type="spellEnd"/>
     </w:p>
     <w:p>
       <w:pPr>
@@ -13322,7 +13523,7 @@
         <w:noProof/>
         <w:lang w:val="de-DE"/>
       </w:rPr>
-      <w:t>1</w:t>
+      <w:t>20</w:t>
     </w:r>
     <w:r>
       <w:rPr>
@@ -13336,16 +13537,34 @@
       </w:rPr>
       <w:t xml:space="preserve"> von </w:t>
     </w:r>
-    <w:fldSimple w:instr="NUMPAGES  \* Arabic  \* MERGEFORMAT">
-      <w:r>
-        <w:rPr>
-          <w:b/>
-          <w:noProof/>
-          <w:lang w:val="de-DE"/>
-        </w:rPr>
-        <w:t>20</w:t>
-      </w:r>
-    </w:fldSimple>
+    <w:r>
+      <w:fldChar w:fldCharType="begin"/>
+    </w:r>
+    <w:r>
+      <w:instrText>NUMPAGES  \* Arabic  \* MERGEFORMA</w:instrText>
+    </w:r>
+    <w:r>
+      <w:instrText>T</w:instrText>
+    </w:r>
+    <w:r>
+      <w:fldChar w:fldCharType="separate"/>
+    </w:r>
+    <w:r>
+      <w:rPr>
+        <w:b/>
+        <w:noProof/>
+        <w:lang w:val="de-DE"/>
+      </w:rPr>
+      <w:t>20</w:t>
+    </w:r>
+    <w:r>
+      <w:rPr>
+        <w:b/>
+        <w:noProof/>
+        <w:lang w:val="de-DE"/>
+      </w:rPr>
+      <w:fldChar w:fldCharType="end"/>
+    </w:r>
   </w:p>
 </w:ftr>
 </file>
@@ -17690,7 +17909,7 @@
 </file>
 
 <file path=customXml/itemProps1.xml><?xml version="1.0" encoding="utf-8"?>
-<ds:datastoreItem xmlns:ds="http://schemas.openxmlformats.org/officeDocument/2006/customXml" ds:itemID="{A9564ABD-50C9-4068-B711-7C086BA0C014}">
+<ds:datastoreItem xmlns:ds="http://schemas.openxmlformats.org/officeDocument/2006/customXml" ds:itemID="{A39BF2D4-A6B8-490F-81A2-D4AB80F5A125}">
   <ds:schemaRefs>
     <ds:schemaRef ds:uri="http://schemas.openxmlformats.org/officeDocument/2006/bibliography"/>
   </ds:schemaRefs>

</xml_diff>